<commit_message>
Added XLST info for viewing XML as HTML in the User’s browser
</commit_message>
<xml_diff>
--- a/FPS_info/BOSA signature solution.docx
+++ b/FPS_info/BOSA signature solution.docx
@@ -395,16 +395,77 @@
           </w:p>
         </w:tc>
       </w:tr>
+      <w:tr>
+        <w:tc>
+          <w:tcPr>
+            <w:tcW w:w="1384" w:type="dxa"/>
+          </w:tcPr>
+          <w:p>
+            <w:pPr>
+              <w:rPr>
+                <w:i/>
+              </w:rPr>
+            </w:pPr>
+            <w:r>
+              <w:rPr>
+                <w:i/>
+              </w:rPr>
+              <w:t>11.05.2021</w:t>
+            </w:r>
+          </w:p>
+        </w:tc>
+        <w:tc>
+          <w:tcPr>
+            <w:tcW w:w="1418" w:type="dxa"/>
+          </w:tcPr>
+          <w:p>
+            <w:pPr>
+              <w:rPr>
+                <w:i/>
+              </w:rPr>
+            </w:pPr>
+            <w:r>
+              <w:rPr>
+                <w:i/>
+              </w:rPr>
+              <w:t>Zetes</w:t>
+            </w:r>
+          </w:p>
+        </w:tc>
+        <w:tc>
+          <w:tcPr>
+            <w:tcW w:w="6520" w:type="dxa"/>
+          </w:tcPr>
+          <w:p>
+            <w:pPr>
+              <w:rPr>
+                <w:i/>
+              </w:rPr>
+            </w:pPr>
+            <w:r>
+              <w:rPr>
+                <w:i/>
+              </w:rPr>
+              <w:t xml:space="preserve">Added XLST info for viewing XML as HTML in the </w:t>
+            </w:r>
+            <w:r>
+              <w:rPr>
+                <w:i/>
+              </w:rPr>
+              <w:t>U</w:t>
+            </w:r>
+            <w:r>
+              <w:rPr>
+                <w:i/>
+              </w:rPr>
+              <w:t>ser’s browser</w:t>
+            </w:r>
+          </w:p>
+        </w:tc>
+      </w:tr>
     </w:tbl>
     <w:sdt>
       <w:sdtPr>
-        <w:id w:val="238774"/>
-        <w:docPartObj>
-          <w:docPartGallery w:val="Table of Contents"/>
-          <w:docPartUnique/>
-        </w:docPartObj>
-      </w:sdtPr>
-      <w:sdtEndPr>
         <w:rPr>
           <w:rFonts w:asciiTheme="minorHAnsi" w:eastAsiaTheme="minorHAnsi" w:hAnsiTheme="minorHAnsi" w:cstheme="minorBidi"/>
           <w:b w:val="0"/>
@@ -413,7 +474,12 @@
           <w:sz w:val="22"/>
           <w:szCs w:val="22"/>
         </w:rPr>
-      </w:sdtEndPr>
+        <w:id w:val="238774"/>
+        <w:docPartObj>
+          <w:docPartGallery w:val="Table of Contents"/>
+          <w:docPartUnique/>
+        </w:docPartObj>
+      </w:sdtPr>
       <w:sdtContent>
         <w:p>
           <w:pPr>
@@ -496,7 +562,7 @@
           <w:r>
             <w:fldChar w:fldCharType="separate"/>
           </w:r>
-          <w:hyperlink w:anchor="_Toc70071175" w:history="1">
+          <w:hyperlink w:anchor="_Toc71634305" w:history="1">
             <w:r>
               <w:rPr>
                 <w:rStyle w:val="Hyperlink"/>
@@ -523,7 +589,7 @@
                 <w:noProof/>
                 <w:webHidden/>
               </w:rPr>
-              <w:instrText xml:space="preserve"> PAGEREF _Toc70071175 \h </w:instrText>
+              <w:instrText xml:space="preserve"> PAGEREF _Toc71634305 \h </w:instrText>
             </w:r>
             <w:r>
               <w:rPr>
@@ -565,7 +631,7 @@
               <w:noProof/>
             </w:rPr>
           </w:pPr>
-          <w:hyperlink w:anchor="_Toc70071176" w:history="1">
+          <w:hyperlink w:anchor="_Toc71634306" w:history="1">
             <w:r>
               <w:rPr>
                 <w:rStyle w:val="Hyperlink"/>
@@ -592,7 +658,7 @@
                 <w:noProof/>
                 <w:webHidden/>
               </w:rPr>
-              <w:instrText xml:space="preserve"> PAGEREF _Toc70071176 \h </w:instrText>
+              <w:instrText xml:space="preserve"> PAGEREF _Toc71634306 \h </w:instrText>
             </w:r>
             <w:r>
               <w:rPr>
@@ -634,7 +700,7 @@
               <w:noProof/>
             </w:rPr>
           </w:pPr>
-          <w:hyperlink w:anchor="_Toc70071177" w:history="1">
+          <w:hyperlink w:anchor="_Toc71634307" w:history="1">
             <w:r>
               <w:rPr>
                 <w:rStyle w:val="Hyperlink"/>
@@ -661,7 +727,7 @@
                 <w:noProof/>
                 <w:webHidden/>
               </w:rPr>
-              <w:instrText xml:space="preserve"> PAGEREF _Toc70071177 \h </w:instrText>
+              <w:instrText xml:space="preserve"> PAGEREF _Toc71634307 \h </w:instrText>
             </w:r>
             <w:r>
               <w:rPr>
@@ -703,7 +769,7 @@
               <w:noProof/>
             </w:rPr>
           </w:pPr>
-          <w:hyperlink w:anchor="_Toc70071178" w:history="1">
+          <w:hyperlink w:anchor="_Toc71634308" w:history="1">
             <w:r>
               <w:rPr>
                 <w:rStyle w:val="Hyperlink"/>
@@ -730,7 +796,7 @@
                 <w:noProof/>
                 <w:webHidden/>
               </w:rPr>
-              <w:instrText xml:space="preserve"> PAGEREF _Toc70071178 \h </w:instrText>
+              <w:instrText xml:space="preserve"> PAGEREF _Toc71634308 \h </w:instrText>
             </w:r>
             <w:r>
               <w:rPr>
@@ -772,7 +838,7 @@
               <w:noProof/>
             </w:rPr>
           </w:pPr>
-          <w:hyperlink w:anchor="_Toc70071179" w:history="1">
+          <w:hyperlink w:anchor="_Toc71634309" w:history="1">
             <w:r>
               <w:rPr>
                 <w:rStyle w:val="Hyperlink"/>
@@ -799,7 +865,7 @@
                 <w:noProof/>
                 <w:webHidden/>
               </w:rPr>
-              <w:instrText xml:space="preserve"> PAGEREF _Toc70071179 \h </w:instrText>
+              <w:instrText xml:space="preserve"> PAGEREF _Toc71634309 \h </w:instrText>
             </w:r>
             <w:r>
               <w:rPr>
@@ -841,7 +907,7 @@
               <w:noProof/>
             </w:rPr>
           </w:pPr>
-          <w:hyperlink w:anchor="_Toc70071180" w:history="1">
+          <w:hyperlink w:anchor="_Toc71634310" w:history="1">
             <w:r>
               <w:rPr>
                 <w:rStyle w:val="Hyperlink"/>
@@ -868,7 +934,7 @@
                 <w:noProof/>
                 <w:webHidden/>
               </w:rPr>
-              <w:instrText xml:space="preserve"> PAGEREF _Toc70071180 \h </w:instrText>
+              <w:instrText xml:space="preserve"> PAGEREF _Toc71634310 \h </w:instrText>
             </w:r>
             <w:r>
               <w:rPr>
@@ -910,7 +976,7 @@
               <w:noProof/>
             </w:rPr>
           </w:pPr>
-          <w:hyperlink w:anchor="_Toc70071181" w:history="1">
+          <w:hyperlink w:anchor="_Toc71634311" w:history="1">
             <w:r>
               <w:rPr>
                 <w:rStyle w:val="Hyperlink"/>
@@ -937,7 +1003,7 @@
                 <w:noProof/>
                 <w:webHidden/>
               </w:rPr>
-              <w:instrText xml:space="preserve"> PAGEREF _Toc70071181 \h </w:instrText>
+              <w:instrText xml:space="preserve"> PAGEREF _Toc71634311 \h </w:instrText>
             </w:r>
             <w:r>
               <w:rPr>
@@ -979,7 +1045,7 @@
               <w:noProof/>
             </w:rPr>
           </w:pPr>
-          <w:hyperlink w:anchor="_Toc70071182" w:history="1">
+          <w:hyperlink w:anchor="_Toc71634312" w:history="1">
             <w:r>
               <w:rPr>
                 <w:rStyle w:val="Hyperlink"/>
@@ -1006,7 +1072,7 @@
                 <w:noProof/>
                 <w:webHidden/>
               </w:rPr>
-              <w:instrText xml:space="preserve"> PAGEREF _Toc70071182 \h </w:instrText>
+              <w:instrText xml:space="preserve"> PAGEREF _Toc71634312 \h </w:instrText>
             </w:r>
             <w:r>
               <w:rPr>
@@ -1026,7 +1092,7 @@
                 <w:noProof/>
                 <w:webHidden/>
               </w:rPr>
-              <w:t>5</w:t>
+              <w:t>6</w:t>
             </w:r>
             <w:r>
               <w:rPr>
@@ -1068,7 +1134,7 @@
       <w:pPr>
         <w:pStyle w:val="Heading1"/>
       </w:pPr>
-      <w:bookmarkStart w:id="0" w:name="_Toc70071175"/>
+      <w:bookmarkStart w:id="0" w:name="_Toc71634305"/>
       <w:r>
         <w:t xml:space="preserve">1. </w:t>
       </w:r>
@@ -1190,6 +1256,10 @@
       <w:r>
         <w:t>) and uploads it to the BOSA S3 server</w:t>
       </w:r>
+      <w:r>
+        <w:br/>
+        <w:t>In case of an XML document, a corresponding XSLT file can optionally be uploaded too</w:t>
+      </w:r>
     </w:p>
     <w:p>
       <w:pPr>
@@ -1280,7 +1350,6 @@
         </w:numPr>
       </w:pPr>
       <w:r>
-        <w:lastRenderedPageBreak/>
         <w:t>The FP</w:t>
       </w:r>
       <w:r>
@@ -1351,8 +1420,9 @@
       <w:pPr>
         <w:pStyle w:val="Heading1"/>
       </w:pPr>
-      <w:bookmarkStart w:id="1" w:name="_Toc70071176"/>
-      <w:r>
+      <w:bookmarkStart w:id="1" w:name="_Toc71634306"/>
+      <w:r>
+        <w:lastRenderedPageBreak/>
         <w:t>2. Details</w:t>
       </w:r>
       <w:bookmarkEnd w:id="1"/>
@@ -1361,7 +1431,7 @@
       <w:pPr>
         <w:pStyle w:val="Heading2"/>
       </w:pPr>
-      <w:bookmarkStart w:id="2" w:name="_Toc70071177"/>
+      <w:bookmarkStart w:id="2" w:name="_Toc71634307"/>
       <w:r>
         <w:t>2.1. BOSA S3 server</w:t>
       </w:r>
@@ -1402,6 +1472,9 @@
       <w:r>
         <w:t>Upload unsigned documents</w:t>
       </w:r>
+      <w:r>
+        <w:t xml:space="preserve"> and XSLT files</w:t>
+      </w:r>
     </w:p>
     <w:p>
       <w:pPr>
@@ -1527,9 +1600,8 @@
       <w:pPr>
         <w:pStyle w:val="Heading2"/>
       </w:pPr>
-      <w:bookmarkStart w:id="3" w:name="_Toc70071178"/>
-      <w:r>
-        <w:lastRenderedPageBreak/>
+      <w:bookmarkStart w:id="3" w:name="_Toc71634308"/>
+      <w:r>
         <w:t xml:space="preserve">2.2. The </w:t>
       </w:r>
       <w:proofErr w:type="spellStart"/>
@@ -1590,6 +1662,17 @@
       </w:r>
       <w:r>
         <w:t>tographically protected so they can’t be modified.</w:t>
+      </w:r>
+      <w:r>
+        <w:t xml:space="preserve"> Note: that it has nothing to do with </w:t>
+      </w:r>
+      <w:proofErr w:type="spellStart"/>
+      <w:r>
+        <w:t>OAuth</w:t>
+      </w:r>
+      <w:proofErr w:type="spellEnd"/>
+      <w:r>
+        <w:t xml:space="preserve"> or OpenID.</w:t>
       </w:r>
     </w:p>
     <w:p>
@@ -1717,24 +1800,14 @@
               <w:rPr>
                 <w:rFonts w:ascii="Courier New" w:hAnsi="Courier New" w:cs="Courier New"/>
                 <w:i/>
-                <w:lang w:val="nl-BE"/>
               </w:rPr>
             </w:pPr>
             <w:r>
               <w:rPr>
                 <w:rFonts w:ascii="Courier New" w:hAnsi="Courier New" w:cs="Courier New"/>
                 <w:i/>
-                <w:lang w:val="nl-BE"/>
-              </w:rPr>
-              <w:t xml:space="preserve">  "in":</w:t>
-            </w:r>
-            <w:r>
-              <w:rPr>
-                <w:rFonts w:ascii="Courier New" w:hAnsi="Courier New" w:cs="Courier New"/>
-                <w:i/>
-                <w:lang w:val="nl-BE"/>
-              </w:rPr>
-              <w:t>"test.pdf",</w:t>
+              </w:rPr>
+              <w:t xml:space="preserve">  "in":"test.xml",</w:t>
             </w:r>
           </w:p>
           <w:p>
@@ -1748,7 +1821,60 @@
               <w:rPr>
                 <w:rFonts w:ascii="Courier New" w:hAnsi="Courier New" w:cs="Courier New"/>
                 <w:i/>
-                <w:lang w:val="nl-BE"/>
+              </w:rPr>
+              <w:t xml:space="preserve">  "</w:t>
+            </w:r>
+            <w:proofErr w:type="spellStart"/>
+            <w:r>
+              <w:rPr>
+                <w:rFonts w:ascii="Courier New" w:hAnsi="Courier New" w:cs="Courier New"/>
+                <w:i/>
+              </w:rPr>
+              <w:t>xslt</w:t>
+            </w:r>
+            <w:proofErr w:type="spellEnd"/>
+            <w:r>
+              <w:rPr>
+                <w:rFonts w:ascii="Courier New" w:hAnsi="Courier New" w:cs="Courier New"/>
+                <w:i/>
+              </w:rPr>
+              <w:t>":"</w:t>
+            </w:r>
+            <w:proofErr w:type="spellStart"/>
+            <w:r>
+              <w:rPr>
+                <w:rFonts w:ascii="Courier New" w:hAnsi="Courier New" w:cs="Courier New"/>
+                <w:i/>
+              </w:rPr>
+              <w:t>test.</w:t>
+            </w:r>
+            <w:r>
+              <w:rPr>
+                <w:rFonts w:ascii="Courier New" w:hAnsi="Courier New" w:cs="Courier New"/>
+                <w:i/>
+              </w:rPr>
+              <w:t>xslt</w:t>
+            </w:r>
+            <w:proofErr w:type="spellEnd"/>
+            <w:r>
+              <w:rPr>
+                <w:rFonts w:ascii="Courier New" w:hAnsi="Courier New" w:cs="Courier New"/>
+                <w:i/>
+              </w:rPr>
+              <w:t>",</w:t>
+            </w:r>
+          </w:p>
+          <w:p>
+            <w:pPr>
+              <w:rPr>
+                <w:rFonts w:ascii="Courier New" w:hAnsi="Courier New" w:cs="Courier New"/>
+                <w:i/>
+              </w:rPr>
+            </w:pPr>
+            <w:r>
+              <w:rPr>
+                <w:rFonts w:ascii="Courier New" w:hAnsi="Courier New" w:cs="Courier New"/>
+                <w:i/>
               </w:rPr>
               <w:t xml:space="preserve">  </w:t>
             </w:r>
@@ -1764,7 +1890,21 @@
                 <w:rFonts w:ascii="Courier New" w:hAnsi="Courier New" w:cs="Courier New"/>
                 <w:i/>
               </w:rPr>
-              <w:t>"signed_test.pdf",</w:t>
+              <w:t>"signed_test.</w:t>
+            </w:r>
+            <w:r>
+              <w:rPr>
+                <w:rFonts w:ascii="Courier New" w:hAnsi="Courier New" w:cs="Courier New"/>
+                <w:i/>
+              </w:rPr>
+              <w:t>xml</w:t>
+            </w:r>
+            <w:r>
+              <w:rPr>
+                <w:rFonts w:ascii="Courier New" w:hAnsi="Courier New" w:cs="Courier New"/>
+                <w:i/>
+              </w:rPr>
+              <w:t>",</w:t>
             </w:r>
           </w:p>
           <w:p>
@@ -1852,18 +1992,59 @@
       </w:r>
       <w:proofErr w:type="spellStart"/>
       <w:r>
+        <w:t>xslt</w:t>
+      </w:r>
+      <w:proofErr w:type="spellEnd"/>
+      <w:r>
+        <w:t xml:space="preserve">” parameter is optional. It can be used when the input document is an XML file and it </w:t>
+      </w:r>
+      <w:proofErr w:type="gramStart"/>
+      <w:r>
+        <w:t>use</w:t>
+      </w:r>
+      <w:proofErr w:type="gramEnd"/>
+      <w:r>
+        <w:t xml:space="preserve"> by the user’s browser to convert the XML file into HTML code for </w:t>
+      </w:r>
+      <w:proofErr w:type="spellStart"/>
+      <w:r>
+        <w:t>viewingin</w:t>
+      </w:r>
+      <w:proofErr w:type="spellEnd"/>
+      <w:r>
+        <w:t xml:space="preserve"> the browser.</w:t>
+      </w:r>
+    </w:p>
+    <w:p>
+      <w:r>
+        <w:t>The “</w:t>
+      </w:r>
+      <w:proofErr w:type="spellStart"/>
+      <w:r>
         <w:t>prof</w:t>
       </w:r>
       <w:proofErr w:type="spellEnd"/>
       <w:r>
-        <w:t>” parameter specifies which type of signature is requested. BOSA will provide a list of the available values and their meaning.</w:t>
+        <w:t xml:space="preserve">” parameter specifies which type of signature is requested. BOSA </w:t>
+      </w:r>
+      <w:r>
+        <w:t>p</w:t>
+      </w:r>
+      <w:r>
+        <w:t>rovide</w:t>
+      </w:r>
+      <w:r>
+        <w:t>s</w:t>
+      </w:r>
+      <w:r>
+        <w:t xml:space="preserve"> a list of the available values and their meaning.</w:t>
       </w:r>
     </w:p>
     <w:p>
       <w:pPr>
         <w:pStyle w:val="Heading2"/>
       </w:pPr>
-      <w:bookmarkStart w:id="4" w:name="_Toc70071179"/>
+      <w:bookmarkStart w:id="4" w:name="_Toc71634309"/>
       <w:r>
         <w:t>2.3</w:t>
       </w:r>
@@ -2088,11 +2269,17 @@
         </w:tc>
       </w:tr>
     </w:tbl>
+    <w:p/>
+    <w:p>
+      <w:r>
+        <w:t>With the token, the user’s browser will download the unsigned document and, if present, the XSLT file from the BOSA DSS server. It will then display the document (the PDF, the XML or the XLST-transformed XML) and read out the certificates from the User’s eID/foreigner card. It will then ask to enter the PIN and proceed with the actual signing.</w:t>
+      </w:r>
+    </w:p>
     <w:p>
       <w:pPr>
         <w:pStyle w:val="Heading2"/>
       </w:pPr>
-      <w:bookmarkStart w:id="5" w:name="_Toc70071180"/>
+      <w:bookmarkStart w:id="5" w:name="_Toc71634310"/>
       <w:r>
         <w:t>2.4. The callback to the FPS</w:t>
       </w:r>
@@ -2146,7 +2333,6 @@
         <w:rPr>
           <w:color w:val="FF0000"/>
         </w:rPr>
-        <w:lastRenderedPageBreak/>
         <w:t>err</w:t>
       </w:r>
       <w:r>
@@ -2327,7 +2513,15 @@
                 <w:i/>
                 <w:color w:val="FF0000"/>
               </w:rPr>
-              <w:t>=CERT_REVOKED</w:t>
+              <w:t>=CERT_R</w:t>
+            </w:r>
+            <w:r>
+              <w:rPr>
+                <w:i/>
+                <w:color w:val="FF0000"/>
+              </w:rPr>
+              <w:lastRenderedPageBreak/>
+              <w:t>EVOKED</w:t>
             </w:r>
           </w:p>
         </w:tc>
@@ -2950,7 +3144,7 @@
       <w:pPr>
         <w:pStyle w:val="Heading1"/>
       </w:pPr>
-      <w:bookmarkStart w:id="6" w:name="_Toc70071181"/>
+      <w:bookmarkStart w:id="6" w:name="_Toc71634311"/>
       <w:r>
         <w:t xml:space="preserve">3. Sample/test FPS </w:t>
       </w:r>
@@ -3174,6 +3368,7 @@
     </w:p>
     <w:p>
       <w:r>
+        <w:lastRenderedPageBreak/>
         <w:t>When the service start</w:t>
       </w:r>
       <w:r>
@@ -3305,7 +3500,7 @@
       <w:pPr>
         <w:pStyle w:val="Heading1"/>
       </w:pPr>
-      <w:bookmarkStart w:id="7" w:name="_Toc70071182"/>
+      <w:bookmarkStart w:id="7" w:name="_Toc71634312"/>
       <w:r>
         <w:t>References</w:t>
       </w:r>
@@ -3358,7 +3553,6 @@
     </w:p>
     <w:p>
       <w:r>
-        <w:lastRenderedPageBreak/>
         <w:t xml:space="preserve">[3] Sample/test FPS service: </w:t>
       </w:r>
       <w:hyperlink r:id="rId12" w:history="1">
@@ -5193,299 +5387,6 @@
 </w:styles>
 </file>
 
-<file path=word/glossary/document.xml><?xml version="1.0" encoding="utf-8"?>
-<w:glossaryDocument xmlns:ve="http://schemas.openxmlformats.org/markup-compatibility/2006" xmlns:o="urn:schemas-microsoft-com:office:office" xmlns:r="http://schemas.openxmlformats.org/officeDocument/2006/relationships" xmlns:m="http://schemas.openxmlformats.org/officeDocument/2006/math" xmlns:v="urn:schemas-microsoft-com:vml" xmlns:wp="http://schemas.openxmlformats.org/drawingml/2006/wordprocessingDrawing" xmlns:w10="urn:schemas-microsoft-com:office:word" xmlns:w="http://schemas.openxmlformats.org/wordprocessingml/2006/main" xmlns:wne="http://schemas.microsoft.com/office/word/2006/wordml">
-  <w:docParts/>
-</w:glossaryDocument>
-</file>
-
-<file path=word/glossary/fontTable.xml><?xml version="1.0" encoding="utf-8"?>
-<w:fonts xmlns:r="http://schemas.openxmlformats.org/officeDocument/2006/relationships" xmlns:w="http://schemas.openxmlformats.org/wordprocessingml/2006/main">
-  <w:font w:name="Symbol">
-    <w:panose1 w:val="05050102010706020507"/>
-    <w:charset w:val="02"/>
-    <w:family w:val="roman"/>
-    <w:pitch w:val="variable"/>
-    <w:sig w:usb0="00000000" w:usb1="10000000" w:usb2="00000000" w:usb3="00000000" w:csb0="80000000" w:csb1="00000000"/>
-  </w:font>
-  <w:font w:name="Times New Roman">
-    <w:panose1 w:val="02020603050405020304"/>
-    <w:charset w:val="00"/>
-    <w:family w:val="roman"/>
-    <w:pitch w:val="variable"/>
-    <w:sig w:usb0="20002A87" w:usb1="80000000" w:usb2="00000008" w:usb3="00000000" w:csb0="000001FF" w:csb1="00000000"/>
-  </w:font>
-  <w:font w:name="Courier New">
-    <w:panose1 w:val="02070309020205020404"/>
-    <w:charset w:val="00"/>
-    <w:family w:val="modern"/>
-    <w:pitch w:val="fixed"/>
-    <w:sig w:usb0="20002A87" w:usb1="80000000" w:usb2="00000008" w:usb3="00000000" w:csb0="000001FF" w:csb1="00000000"/>
-  </w:font>
-  <w:font w:name="Wingdings">
-    <w:panose1 w:val="05000000000000000000"/>
-    <w:charset w:val="02"/>
-    <w:family w:val="auto"/>
-    <w:pitch w:val="variable"/>
-    <w:sig w:usb0="00000000" w:usb1="10000000" w:usb2="00000000" w:usb3="00000000" w:csb0="80000000" w:csb1="00000000"/>
-  </w:font>
-  <w:font w:name="Calibri">
-    <w:panose1 w:val="020F0502020204030204"/>
-    <w:charset w:val="00"/>
-    <w:family w:val="swiss"/>
-    <w:pitch w:val="variable"/>
-    <w:sig w:usb0="A00002EF" w:usb1="4000207B" w:usb2="00000000" w:usb3="00000000" w:csb0="0000009F" w:csb1="00000000"/>
-  </w:font>
-  <w:font w:name="Cambria">
-    <w:panose1 w:val="02040503050406030204"/>
-    <w:charset w:val="00"/>
-    <w:family w:val="roman"/>
-    <w:pitch w:val="variable"/>
-    <w:sig w:usb0="A00002EF" w:usb1="4000004B" w:usb2="00000000" w:usb3="00000000" w:csb0="0000009F" w:csb1="00000000"/>
-  </w:font>
-  <w:font w:name="Tahoma">
-    <w:panose1 w:val="020B0604030504040204"/>
-    <w:charset w:val="00"/>
-    <w:family w:val="swiss"/>
-    <w:pitch w:val="variable"/>
-    <w:sig w:usb0="61002A87" w:usb1="80000000" w:usb2="00000008" w:usb3="00000000" w:csb0="000101FF" w:csb1="00000000"/>
-  </w:font>
-</w:fonts>
-</file>
-
-<file path=word/glossary/settings.xml><?xml version="1.0" encoding="utf-8"?>
-<w:settings xmlns:o="urn:schemas-microsoft-com:office:office" xmlns:r="http://schemas.openxmlformats.org/officeDocument/2006/relationships" xmlns:m="http://schemas.openxmlformats.org/officeDocument/2006/math" xmlns:v="urn:schemas-microsoft-com:vml" xmlns:w10="urn:schemas-microsoft-com:office:word" xmlns:w="http://schemas.openxmlformats.org/wordprocessingml/2006/main" xmlns:sl="http://schemas.openxmlformats.org/schemaLibrary/2006/main">
-  <w:view w:val="normal"/>
-  <w:defaultTabStop w:val="720"/>
-  <w:characterSpacingControl w:val="doNotCompress"/>
-  <w:compat>
-    <w:useFELayout/>
-  </w:compat>
-  <w:rsids>
-    <w:rsidRoot w:val="00054615"/>
-    <w:rsid w:val="00054615"/>
-  </w:rsids>
-  <m:mathPr>
-    <m:mathFont m:val="Cambria Math"/>
-    <m:brkBin m:val="before"/>
-    <m:brkBinSub m:val="--"/>
-    <m:smallFrac m:val="off"/>
-    <m:dispDef/>
-    <m:lMargin m:val="0"/>
-    <m:rMargin m:val="0"/>
-    <m:defJc m:val="centerGroup"/>
-    <m:wrapIndent m:val="1440"/>
-    <m:intLim m:val="subSup"/>
-    <m:naryLim m:val="undOvr"/>
-  </m:mathPr>
-  <w:themeFontLang w:val="en-US"/>
-  <w:clrSchemeMapping w:bg1="light1" w:t1="dark1" w:bg2="light2" w:t2="dark2" w:accent1="accent1" w:accent2="accent2" w:accent3="accent3" w:accent4="accent4" w:accent5="accent5" w:accent6="accent6" w:hyperlink="hyperlink" w:followedHyperlink="followedHyperlink"/>
-  <w:decimalSymbol w:val=","/>
-  <w:listSeparator w:val=";"/>
-</w:settings>
-</file>
-
-<file path=word/glossary/styles.xml><?xml version="1.0" encoding="utf-8"?>
-<w:styles xmlns:r="http://schemas.openxmlformats.org/officeDocument/2006/relationships" xmlns:w="http://schemas.openxmlformats.org/wordprocessingml/2006/main">
-  <w:docDefaults>
-    <w:rPrDefault>
-      <w:rPr>
-        <w:rFonts w:asciiTheme="minorHAnsi" w:eastAsiaTheme="minorEastAsia" w:hAnsiTheme="minorHAnsi" w:cstheme="minorBidi"/>
-        <w:sz w:val="22"/>
-        <w:szCs w:val="22"/>
-        <w:lang w:val="en-US" w:eastAsia="en-US" w:bidi="ar-SA"/>
-      </w:rPr>
-    </w:rPrDefault>
-    <w:pPrDefault>
-      <w:pPr>
-        <w:spacing w:after="200" w:line="276" w:lineRule="auto"/>
-      </w:pPr>
-    </w:pPrDefault>
-  </w:docDefaults>
-  <w:latentStyles w:defLockedState="0" w:defUIPriority="99" w:defSemiHidden="1" w:defUnhideWhenUsed="1" w:defQFormat="0" w:count="267">
-    <w:lsdException w:name="Normal" w:semiHidden="0" w:uiPriority="0" w:unhideWhenUsed="0" w:qFormat="1"/>
-    <w:lsdException w:name="heading 1" w:semiHidden="0" w:uiPriority="9" w:unhideWhenUsed="0" w:qFormat="1"/>
-    <w:lsdException w:name="heading 2" w:uiPriority="9" w:qFormat="1"/>
-    <w:lsdException w:name="heading 3" w:uiPriority="9" w:qFormat="1"/>
-    <w:lsdException w:name="heading 4" w:uiPriority="9" w:qFormat="1"/>
-    <w:lsdException w:name="heading 5" w:uiPriority="9" w:qFormat="1"/>
-    <w:lsdException w:name="heading 6" w:uiPriority="9" w:qFormat="1"/>
-    <w:lsdException w:name="heading 7" w:uiPriority="9" w:qFormat="1"/>
-    <w:lsdException w:name="heading 8" w:uiPriority="9" w:qFormat="1"/>
-    <w:lsdException w:name="heading 9" w:uiPriority="9" w:qFormat="1"/>
-    <w:lsdException w:name="toc 1" w:uiPriority="39"/>
-    <w:lsdException w:name="toc 2" w:uiPriority="39"/>
-    <w:lsdException w:name="toc 3" w:uiPriority="39"/>
-    <w:lsdException w:name="toc 4" w:uiPriority="39"/>
-    <w:lsdException w:name="toc 5" w:uiPriority="39"/>
-    <w:lsdException w:name="toc 6" w:uiPriority="39"/>
-    <w:lsdException w:name="toc 7" w:uiPriority="39"/>
-    <w:lsdException w:name="toc 8" w:uiPriority="39"/>
-    <w:lsdException w:name="toc 9" w:uiPriority="39"/>
-    <w:lsdException w:name="caption" w:uiPriority="35" w:qFormat="1"/>
-    <w:lsdException w:name="Title" w:semiHidden="0" w:uiPriority="10" w:unhideWhenUsed="0" w:qFormat="1"/>
-    <w:lsdException w:name="Default Paragraph Font" w:uiPriority="1"/>
-    <w:lsdException w:name="Subtitle" w:semiHidden="0" w:uiPriority="11" w:unhideWhenUsed="0" w:qFormat="1"/>
-    <w:lsdException w:name="Strong" w:semiHidden="0" w:uiPriority="22" w:unhideWhenUsed="0" w:qFormat="1"/>
-    <w:lsdException w:name="Emphasis" w:semiHidden="0" w:uiPriority="20" w:unhideWhenUsed="0" w:qFormat="1"/>
-    <w:lsdException w:name="Table Grid" w:semiHidden="0" w:uiPriority="59" w:unhideWhenUsed="0"/>
-    <w:lsdException w:name="Placeholder Text" w:unhideWhenUsed="0"/>
-    <w:lsdException w:name="No Spacing" w:semiHidden="0" w:uiPriority="1" w:unhideWhenUsed="0" w:qFormat="1"/>
-    <w:lsdException w:name="Light Shading" w:semiHidden="0" w:uiPriority="60" w:unhideWhenUsed="0"/>
-    <w:lsdException w:name="Light List" w:semiHidden="0" w:uiPriority="61" w:unhideWhenUsed="0"/>
-    <w:lsdException w:name="Light Grid" w:semiHidden="0" w:uiPriority="62" w:unhideWhenUsed="0"/>
-    <w:lsdException w:name="Medium Shading 1" w:semiHidden="0" w:uiPriority="63" w:unhideWhenUsed="0"/>
-    <w:lsdException w:name="Medium Shading 2" w:semiHidden="0" w:uiPriority="64" w:unhideWhenUsed="0"/>
-    <w:lsdException w:name="Medium List 1" w:semiHidden="0" w:uiPriority="65" w:unhideWhenUsed="0"/>
-    <w:lsdException w:name="Medium List 2" w:semiHidden="0" w:uiPriority="66" w:unhideWhenUsed="0"/>
-    <w:lsdException w:name="Medium Grid 1" w:semiHidden="0" w:uiPriority="67" w:unhideWhenUsed="0"/>
-    <w:lsdException w:name="Medium Grid 2" w:semiHidden="0" w:uiPriority="68" w:unhideWhenUsed="0"/>
-    <w:lsdException w:name="Medium Grid 3" w:semiHidden="0" w:uiPriority="69" w:unhideWhenUsed="0"/>
-    <w:lsdException w:name="Dark List" w:semiHidden="0" w:uiPriority="70" w:unhideWhenUsed="0"/>
-    <w:lsdException w:name="Colorful Shading" w:semiHidden="0" w:uiPriority="71" w:unhideWhenUsed="0"/>
-    <w:lsdException w:name="Colorful List" w:semiHidden="0" w:uiPriority="72" w:unhideWhenUsed="0"/>
-    <w:lsdException w:name="Colorful Grid" w:semiHidden="0" w:uiPriority="73" w:unhideWhenUsed="0"/>
-    <w:lsdException w:name="Light Shading Accent 1" w:semiHidden="0" w:uiPriority="60" w:unhideWhenUsed="0"/>
-    <w:lsdException w:name="Light List Accent 1" w:semiHidden="0" w:uiPriority="61" w:unhideWhenUsed="0"/>
-    <w:lsdException w:name="Light Grid Accent 1" w:semiHidden="0" w:uiPriority="62" w:unhideWhenUsed="0"/>
-    <w:lsdException w:name="Medium Shading 1 Accent 1" w:semiHidden="0" w:uiPriority="63" w:unhideWhenUsed="0"/>
-    <w:lsdException w:name="Medium Shading 2 Accent 1" w:semiHidden="0" w:uiPriority="64" w:unhideWhenUsed="0"/>
-    <w:lsdException w:name="Medium List 1 Accent 1" w:semiHidden="0" w:uiPriority="65" w:unhideWhenUsed="0"/>
-    <w:lsdException w:name="Revision" w:unhideWhenUsed="0"/>
-    <w:lsdException w:name="List Paragraph" w:semiHidden="0" w:uiPriority="34" w:unhideWhenUsed="0" w:qFormat="1"/>
-    <w:lsdException w:name="Quote" w:semiHidden="0" w:uiPriority="29" w:unhideWhenUsed="0" w:qFormat="1"/>
-    <w:lsdException w:name="Intense Quote" w:semiHidden="0" w:uiPriority="30" w:unhideWhenUsed="0" w:qFormat="1"/>
-    <w:lsdException w:name="Medium List 2 Accent 1" w:semiHidden="0" w:uiPriority="66" w:unhideWhenUsed="0"/>
-    <w:lsdException w:name="Medium Grid 1 Accent 1" w:semiHidden="0" w:uiPriority="67" w:unhideWhenUsed="0"/>
-    <w:lsdException w:name="Medium Grid 2 Accent 1" w:semiHidden="0" w:uiPriority="68" w:unhideWhenUsed="0"/>
-    <w:lsdException w:name="Medium Grid 3 Accent 1" w:semiHidden="0" w:uiPriority="69" w:unhideWhenUsed="0"/>
-    <w:lsdException w:name="Dark List Accent 1" w:semiHidden="0" w:uiPriority="70" w:unhideWhenUsed="0"/>
-    <w:lsdException w:name="Colorful Shading Accent 1" w:semiHidden="0" w:uiPriority="71" w:unhideWhenUsed="0"/>
-    <w:lsdException w:name="Colorful List Accent 1" w:semiHidden="0" w:uiPriority="72" w:unhideWhenUsed="0"/>
-    <w:lsdException w:name="Colorful Grid Accent 1" w:semiHidden="0" w:uiPriority="73" w:unhideWhenUsed="0"/>
-    <w:lsdException w:name="Light Shading Accent 2" w:semiHidden="0" w:uiPriority="60" w:unhideWhenUsed="0"/>
-    <w:lsdException w:name="Light List Accent 2" w:semiHidden="0" w:uiPriority="61" w:unhideWhenUsed="0"/>
-    <w:lsdException w:name="Light Grid Accent 2" w:semiHidden="0" w:uiPriority="62" w:unhideWhenUsed="0"/>
-    <w:lsdException w:name="Medium Shading 1 Accent 2" w:semiHidden="0" w:uiPriority="63" w:unhideWhenUsed="0"/>
-    <w:lsdException w:name="Medium Shading 2 Accent 2" w:semiHidden="0" w:uiPriority="64" w:unhideWhenUsed="0"/>
-    <w:lsdException w:name="Medium List 1 Accent 2" w:semiHidden="0" w:uiPriority="65" w:unhideWhenUsed="0"/>
-    <w:lsdException w:name="Medium List 2 Accent 2" w:semiHidden="0" w:uiPriority="66" w:unhideWhenUsed="0"/>
-    <w:lsdException w:name="Medium Grid 1 Accent 2" w:semiHidden="0" w:uiPriority="67" w:unhideWhenUsed="0"/>
-    <w:lsdException w:name="Medium Grid 2 Accent 2" w:semiHidden="0" w:uiPriority="68" w:unhideWhenUsed="0"/>
-    <w:lsdException w:name="Medium Grid 3 Accent 2" w:semiHidden="0" w:uiPriority="69" w:unhideWhenUsed="0"/>
-    <w:lsdException w:name="Dark List Accent 2" w:semiHidden="0" w:uiPriority="70" w:unhideWhenUsed="0"/>
-    <w:lsdException w:name="Colorful Shading Accent 2" w:semiHidden="0" w:uiPriority="71" w:unhideWhenUsed="0"/>
-    <w:lsdException w:name="Colorful List Accent 2" w:semiHidden="0" w:uiPriority="72" w:unhideWhenUsed="0"/>
-    <w:lsdException w:name="Colorful Grid Accent 2" w:semiHidden="0" w:uiPriority="73" w:unhideWhenUsed="0"/>
-    <w:lsdException w:name="Light Shading Accent 3" w:semiHidden="0" w:uiPriority="60" w:unhideWhenUsed="0"/>
-    <w:lsdException w:name="Light List Accent 3" w:semiHidden="0" w:uiPriority="61" w:unhideWhenUsed="0"/>
-    <w:lsdException w:name="Light Grid Accent 3" w:semiHidden="0" w:uiPriority="62" w:unhideWhenUsed="0"/>
-    <w:lsdException w:name="Medium Shading 1 Accent 3" w:semiHidden="0" w:uiPriority="63" w:unhideWhenUsed="0"/>
-    <w:lsdException w:name="Medium Shading 2 Accent 3" w:semiHidden="0" w:uiPriority="64" w:unhideWhenUsed="0"/>
-    <w:lsdException w:name="Medium List 1 Accent 3" w:semiHidden="0" w:uiPriority="65" w:unhideWhenUsed="0"/>
-    <w:lsdException w:name="Medium List 2 Accent 3" w:semiHidden="0" w:uiPriority="66" w:unhideWhenUsed="0"/>
-    <w:lsdException w:name="Medium Grid 1 Accent 3" w:semiHidden="0" w:uiPriority="67" w:unhideWhenUsed="0"/>
-    <w:lsdException w:name="Medium Grid 2 Accent 3" w:semiHidden="0" w:uiPriority="68" w:unhideWhenUsed="0"/>
-    <w:lsdException w:name="Medium Grid 3 Accent 3" w:semiHidden="0" w:uiPriority="69" w:unhideWhenUsed="0"/>
-    <w:lsdException w:name="Dark List Accent 3" w:semiHidden="0" w:uiPriority="70" w:unhideWhenUsed="0"/>
-    <w:lsdException w:name="Colorful Shading Accent 3" w:semiHidden="0" w:uiPriority="71" w:unhideWhenUsed="0"/>
-    <w:lsdException w:name="Colorful List Accent 3" w:semiHidden="0" w:uiPriority="72" w:unhideWhenUsed="0"/>
-    <w:lsdException w:name="Colorful Grid Accent 3" w:semiHidden="0" w:uiPriority="73" w:unhideWhenUsed="0"/>
-    <w:lsdException w:name="Light Shading Accent 4" w:semiHidden="0" w:uiPriority="60" w:unhideWhenUsed="0"/>
-    <w:lsdException w:name="Light List Accent 4" w:semiHidden="0" w:uiPriority="61" w:unhideWhenUsed="0"/>
-    <w:lsdException w:name="Light Grid Accent 4" w:semiHidden="0" w:uiPriority="62" w:unhideWhenUsed="0"/>
-    <w:lsdException w:name="Medium Shading 1 Accent 4" w:semiHidden="0" w:uiPriority="63" w:unhideWhenUsed="0"/>
-    <w:lsdException w:name="Medium Shading 2 Accent 4" w:semiHidden="0" w:uiPriority="64" w:unhideWhenUsed="0"/>
-    <w:lsdException w:name="Medium List 1 Accent 4" w:semiHidden="0" w:uiPriority="65" w:unhideWhenUsed="0"/>
-    <w:lsdException w:name="Medium List 2 Accent 4" w:semiHidden="0" w:uiPriority="66" w:unhideWhenUsed="0"/>
-    <w:lsdException w:name="Medium Grid 1 Accent 4" w:semiHidden="0" w:uiPriority="67" w:unhideWhenUsed="0"/>
-    <w:lsdException w:name="Medium Grid 2 Accent 4" w:semiHidden="0" w:uiPriority="68" w:unhideWhenUsed="0"/>
-    <w:lsdException w:name="Medium Grid 3 Accent 4" w:semiHidden="0" w:uiPriority="69" w:unhideWhenUsed="0"/>
-    <w:lsdException w:name="Dark List Accent 4" w:semiHidden="0" w:uiPriority="70" w:unhideWhenUsed="0"/>
-    <w:lsdException w:name="Colorful Shading Accent 4" w:semiHidden="0" w:uiPriority="71" w:unhideWhenUsed="0"/>
-    <w:lsdException w:name="Colorful List Accent 4" w:semiHidden="0" w:uiPriority="72" w:unhideWhenUsed="0"/>
-    <w:lsdException w:name="Colorful Grid Accent 4" w:semiHidden="0" w:uiPriority="73" w:unhideWhenUsed="0"/>
-    <w:lsdException w:name="Light Shading Accent 5" w:semiHidden="0" w:uiPriority="60" w:unhideWhenUsed="0"/>
-    <w:lsdException w:name="Light List Accent 5" w:semiHidden="0" w:uiPriority="61" w:unhideWhenUsed="0"/>
-    <w:lsdException w:name="Light Grid Accent 5" w:semiHidden="0" w:uiPriority="62" w:unhideWhenUsed="0"/>
-    <w:lsdException w:name="Medium Shading 1 Accent 5" w:semiHidden="0" w:uiPriority="63" w:unhideWhenUsed="0"/>
-    <w:lsdException w:name="Medium Shading 2 Accent 5" w:semiHidden="0" w:uiPriority="64" w:unhideWhenUsed="0"/>
-    <w:lsdException w:name="Medium List 1 Accent 5" w:semiHidden="0" w:uiPriority="65" w:unhideWhenUsed="0"/>
-    <w:lsdException w:name="Medium List 2 Accent 5" w:semiHidden="0" w:uiPriority="66" w:unhideWhenUsed="0"/>
-    <w:lsdException w:name="Medium Grid 1 Accent 5" w:semiHidden="0" w:uiPriority="67" w:unhideWhenUsed="0"/>
-    <w:lsdException w:name="Medium Grid 2 Accent 5" w:semiHidden="0" w:uiPriority="68" w:unhideWhenUsed="0"/>
-    <w:lsdException w:name="Medium Grid 3 Accent 5" w:semiHidden="0" w:uiPriority="69" w:unhideWhenUsed="0"/>
-    <w:lsdException w:name="Dark List Accent 5" w:semiHidden="0" w:uiPriority="70" w:unhideWhenUsed="0"/>
-    <w:lsdException w:name="Colorful Shading Accent 5" w:semiHidden="0" w:uiPriority="71" w:unhideWhenUsed="0"/>
-    <w:lsdException w:name="Colorful List Accent 5" w:semiHidden="0" w:uiPriority="72" w:unhideWhenUsed="0"/>
-    <w:lsdException w:name="Colorful Grid Accent 5" w:semiHidden="0" w:uiPriority="73" w:unhideWhenUsed="0"/>
-    <w:lsdException w:name="Light Shading Accent 6" w:semiHidden="0" w:uiPriority="60" w:unhideWhenUsed="0"/>
-    <w:lsdException w:name="Light List Accent 6" w:semiHidden="0" w:uiPriority="61" w:unhideWhenUsed="0"/>
-    <w:lsdException w:name="Light Grid Accent 6" w:semiHidden="0" w:uiPriority="62" w:unhideWhenUsed="0"/>
-    <w:lsdException w:name="Medium Shading 1 Accent 6" w:semiHidden="0" w:uiPriority="63" w:unhideWhenUsed="0"/>
-    <w:lsdException w:name="Medium Shading 2 Accent 6" w:semiHidden="0" w:uiPriority="64" w:unhideWhenUsed="0"/>
-    <w:lsdException w:name="Medium List 1 Accent 6" w:semiHidden="0" w:uiPriority="65" w:unhideWhenUsed="0"/>
-    <w:lsdException w:name="Medium List 2 Accent 6" w:semiHidden="0" w:uiPriority="66" w:unhideWhenUsed="0"/>
-    <w:lsdException w:name="Medium Grid 1 Accent 6" w:semiHidden="0" w:uiPriority="67" w:unhideWhenUsed="0"/>
-    <w:lsdException w:name="Medium Grid 2 Accent 6" w:semiHidden="0" w:uiPriority="68" w:unhideWhenUsed="0"/>
-    <w:lsdException w:name="Medium Grid 3 Accent 6" w:semiHidden="0" w:uiPriority="69" w:unhideWhenUsed="0"/>
-    <w:lsdException w:name="Dark List Accent 6" w:semiHidden="0" w:uiPriority="70" w:unhideWhenUsed="0"/>
-    <w:lsdException w:name="Colorful Shading Accent 6" w:semiHidden="0" w:uiPriority="71" w:unhideWhenUsed="0"/>
-    <w:lsdException w:name="Colorful List Accent 6" w:semiHidden="0" w:uiPriority="72" w:unhideWhenUsed="0"/>
-    <w:lsdException w:name="Colorful Grid Accent 6" w:semiHidden="0" w:uiPriority="73" w:unhideWhenUsed="0"/>
-    <w:lsdException w:name="Subtle Emphasis" w:semiHidden="0" w:uiPriority="19" w:unhideWhenUsed="0" w:qFormat="1"/>
-    <w:lsdException w:name="Intense Emphasis" w:semiHidden="0" w:uiPriority="21" w:unhideWhenUsed="0" w:qFormat="1"/>
-    <w:lsdException w:name="Subtle Reference" w:semiHidden="0" w:uiPriority="31" w:unhideWhenUsed="0" w:qFormat="1"/>
-    <w:lsdException w:name="Intense Reference" w:semiHidden="0" w:uiPriority="32" w:unhideWhenUsed="0" w:qFormat="1"/>
-    <w:lsdException w:name="Book Title" w:semiHidden="0" w:uiPriority="33" w:unhideWhenUsed="0" w:qFormat="1"/>
-    <w:lsdException w:name="Bibliography" w:uiPriority="37"/>
-    <w:lsdException w:name="TOC Heading" w:uiPriority="39" w:qFormat="1"/>
-  </w:latentStyles>
-  <w:style w:type="paragraph" w:default="1" w:styleId="Normal">
-    <w:name w:val="Normal"/>
-    <w:qFormat/>
-  </w:style>
-  <w:style w:type="character" w:default="1" w:styleId="DefaultParagraphFont">
-    <w:name w:val="Default Paragraph Font"/>
-    <w:uiPriority w:val="1"/>
-    <w:semiHidden/>
-    <w:unhideWhenUsed/>
-  </w:style>
-  <w:style w:type="table" w:default="1" w:styleId="TableNormal">
-    <w:name w:val="Normal Table"/>
-    <w:uiPriority w:val="99"/>
-    <w:semiHidden/>
-    <w:unhideWhenUsed/>
-    <w:qFormat/>
-    <w:tblPr>
-      <w:tblInd w:w="0" w:type="dxa"/>
-      <w:tblCellMar>
-        <w:top w:w="0" w:type="dxa"/>
-        <w:left w:w="108" w:type="dxa"/>
-        <w:bottom w:w="0" w:type="dxa"/>
-        <w:right w:w="108" w:type="dxa"/>
-      </w:tblCellMar>
-    </w:tblPr>
-  </w:style>
-  <w:style w:type="numbering" w:default="1" w:styleId="NoList">
-    <w:name w:val="No List"/>
-    <w:uiPriority w:val="99"/>
-    <w:semiHidden/>
-    <w:unhideWhenUsed/>
-  </w:style>
-  <w:style w:type="paragraph" w:customStyle="1" w:styleId="8ECEBFB5460645F79F0EAD39267E6D33">
-    <w:name w:val="8ECEBFB5460645F79F0EAD39267E6D33"/>
-    <w:rsid w:val="00054615"/>
-  </w:style>
-</w:styles>
-</file>
-
-<file path=word/glossary/webSettings.xml><?xml version="1.0" encoding="utf-8"?>
-<w:webSettings xmlns:r="http://schemas.openxmlformats.org/officeDocument/2006/relationships" xmlns:w="http://schemas.openxmlformats.org/wordprocessingml/2006/main">
-  <w:optimizeForBrowser/>
-</w:webSettings>
-</file>
-
 <file path=word/theme/theme1.xml><?xml version="1.0" encoding="utf-8"?>
 <a:theme xmlns:a="http://schemas.openxmlformats.org/drawingml/2006/main" name="Office Theme">
   <a:themeElements>

</xml_diff>

<commit_message>
Added info about PDF visible signatures
</commit_message>
<xml_diff>
--- a/FPS_info/BOSA signature solution.docx
+++ b/FPS_info/BOSA signature solution.docx
@@ -459,6 +459,68 @@
                 <w:i/>
               </w:rPr>
               <w:t>ser’s browser</w:t>
+            </w:r>
+          </w:p>
+        </w:tc>
+      </w:tr>
+      <w:tr>
+        <w:tc>
+          <w:tcPr>
+            <w:tcW w:w="1384" w:type="dxa"/>
+          </w:tcPr>
+          <w:p>
+            <w:pPr>
+              <w:rPr>
+                <w:i/>
+              </w:rPr>
+            </w:pPr>
+            <w:r>
+              <w:rPr>
+                <w:i/>
+              </w:rPr>
+              <w:t>21</w:t>
+            </w:r>
+            <w:r>
+              <w:rPr>
+                <w:i/>
+              </w:rPr>
+              <w:t>.06.2021</w:t>
+            </w:r>
+          </w:p>
+        </w:tc>
+        <w:tc>
+          <w:tcPr>
+            <w:tcW w:w="1418" w:type="dxa"/>
+          </w:tcPr>
+          <w:p>
+            <w:pPr>
+              <w:rPr>
+                <w:i/>
+              </w:rPr>
+            </w:pPr>
+            <w:r>
+              <w:rPr>
+                <w:i/>
+              </w:rPr>
+              <w:t>Zetes</w:t>
+            </w:r>
+          </w:p>
+        </w:tc>
+        <w:tc>
+          <w:tcPr>
+            <w:tcW w:w="6520" w:type="dxa"/>
+          </w:tcPr>
+          <w:p>
+            <w:pPr>
+              <w:rPr>
+                <w:i/>
+              </w:rPr>
+            </w:pPr>
+            <w:r>
+              <w:rPr>
+                <w:i/>
+              </w:rPr>
+              <w:t>Initial support for PDF visible signatures</w:t>
             </w:r>
           </w:p>
         </w:tc>
@@ -1473,7 +1535,13 @@
         <w:t>Upload unsigned documents</w:t>
       </w:r>
       <w:r>
-        <w:t xml:space="preserve"> and XSLT files</w:t>
+        <w:t xml:space="preserve"> and additional files such as </w:t>
+      </w:r>
+      <w:r>
+        <w:t>XSLT files</w:t>
+      </w:r>
+      <w:r>
+        <w:t xml:space="preserve"> or  ‘PDF signature profiles’</w:t>
       </w:r>
     </w:p>
     <w:p>
@@ -1725,14 +1793,12 @@
               <w:rPr>
                 <w:rFonts w:ascii="Courier New" w:hAnsi="Courier New" w:cs="Courier New"/>
                 <w:i/>
-                <w:lang w:val="nl-BE"/>
               </w:rPr>
             </w:pPr>
             <w:r>
               <w:rPr>
                 <w:rFonts w:ascii="Courier New" w:hAnsi="Courier New" w:cs="Courier New"/>
                 <w:i/>
-                <w:lang w:val="nl-BE"/>
               </w:rPr>
               <w:t>{</w:t>
             </w:r>
@@ -1742,14 +1808,12 @@
               <w:rPr>
                 <w:rFonts w:ascii="Courier New" w:hAnsi="Courier New" w:cs="Courier New"/>
                 <w:i/>
-                <w:lang w:val="nl-BE"/>
               </w:rPr>
             </w:pPr>
             <w:r>
               <w:rPr>
                 <w:rFonts w:ascii="Courier New" w:hAnsi="Courier New" w:cs="Courier New"/>
                 <w:i/>
-                <w:lang w:val="nl-BE"/>
               </w:rPr>
               <w:t xml:space="preserve">  "name"</w:t>
             </w:r>
@@ -1757,7 +1821,6 @@
               <w:rPr>
                 <w:rFonts w:ascii="Courier New" w:hAnsi="Courier New" w:cs="Courier New"/>
                 <w:i/>
-                <w:lang w:val="nl-BE"/>
               </w:rPr>
               <w:t>:</w:t>
             </w:r>
@@ -1765,9 +1828,24 @@
               <w:rPr>
                 <w:rFonts w:ascii="Courier New" w:hAnsi="Courier New" w:cs="Courier New"/>
                 <w:i/>
-                <w:lang w:val="nl-BE"/>
-              </w:rPr>
-              <w:t>"minfin",</w:t>
+              </w:rPr>
+              <w:t>"</w:t>
+            </w:r>
+            <w:proofErr w:type="spellStart"/>
+            <w:r>
+              <w:rPr>
+                <w:rFonts w:ascii="Courier New" w:hAnsi="Courier New" w:cs="Courier New"/>
+                <w:i/>
+              </w:rPr>
+              <w:t>minfin</w:t>
+            </w:r>
+            <w:proofErr w:type="spellEnd"/>
+            <w:r>
+              <w:rPr>
+                <w:rFonts w:ascii="Courier New" w:hAnsi="Courier New" w:cs="Courier New"/>
+                <w:i/>
+              </w:rPr>
+              <w:t>",</w:t>
             </w:r>
           </w:p>
           <w:p>
@@ -1775,22 +1853,35 @@
               <w:rPr>
                 <w:rFonts w:ascii="Courier New" w:hAnsi="Courier New" w:cs="Courier New"/>
                 <w:i/>
-                <w:lang w:val="nl-BE"/>
               </w:rPr>
             </w:pPr>
             <w:r>
               <w:rPr>
                 <w:rFonts w:ascii="Courier New" w:hAnsi="Courier New" w:cs="Courier New"/>
                 <w:i/>
-                <w:lang w:val="nl-BE"/>
-              </w:rPr>
-              <w:t xml:space="preserve">  "pwd":</w:t>
-            </w:r>
+              </w:rPr>
+              <w:t xml:space="preserve">  "</w:t>
+            </w:r>
+            <w:proofErr w:type="spellStart"/>
             <w:r>
               <w:rPr>
                 <w:rFonts w:ascii="Courier New" w:hAnsi="Courier New" w:cs="Courier New"/>
                 <w:i/>
-                <w:lang w:val="nl-BE"/>
+              </w:rPr>
+              <w:t>pwd</w:t>
+            </w:r>
+            <w:proofErr w:type="spellEnd"/>
+            <w:r>
+              <w:rPr>
+                <w:rFonts w:ascii="Courier New" w:hAnsi="Courier New" w:cs="Courier New"/>
+                <w:i/>
+              </w:rPr>
+              <w:t>":</w:t>
+            </w:r>
+            <w:r>
+              <w:rPr>
+                <w:rFonts w:ascii="Courier New" w:hAnsi="Courier New" w:cs="Courier New"/>
+                <w:i/>
               </w:rPr>
               <w:t>"U84SnLEQvp",</w:t>
             </w:r>
@@ -3142,9 +3233,1505 @@
     </w:tbl>
     <w:p>
       <w:pPr>
+        <w:pStyle w:val="Heading2"/>
+      </w:pPr>
+      <w:bookmarkStart w:id="6" w:name="_Toc71634311"/>
+      <w:r>
+        <w:t>2.4. PDF visible signatures</w:t>
+      </w:r>
+    </w:p>
+    <w:p>
+      <w:r>
+        <w:t>For PDF signing, it is possible to create visible a signature field or to use an existing one.</w:t>
+      </w:r>
+    </w:p>
+    <w:p>
+      <w:r>
+        <w:t>There are quite a number of options (image, text, colors</w:t>
+      </w:r>
+      <w:proofErr w:type="gramStart"/>
+      <w:r>
+        <w:t>, ..</w:t>
+      </w:r>
+      <w:proofErr w:type="gramEnd"/>
+      <w:r>
+        <w:t>) that can be specified. Because the token is limited in size it has been decided to use a ‘</w:t>
+      </w:r>
+      <w:r>
+        <w:rPr>
+          <w:b/>
+        </w:rPr>
+        <w:t>PDF signature profile</w:t>
+      </w:r>
+      <w:r>
+        <w:t xml:space="preserve">’ file </w:t>
+      </w:r>
+      <w:r>
+        <w:t xml:space="preserve">(see below) </w:t>
+      </w:r>
+      <w:r>
+        <w:t xml:space="preserve">that </w:t>
+      </w:r>
+      <w:r>
+        <w:t>is to be uploaded to the S3 server</w:t>
+      </w:r>
+      <w:r>
+        <w:t xml:space="preserve"> to hold most of the parameters and only provide a minimum of parameters in the </w:t>
+      </w:r>
+      <w:proofErr w:type="spellStart"/>
+      <w:r>
+        <w:rPr>
+          <w:b/>
+        </w:rPr>
+        <w:t>getTokenForDocument</w:t>
+      </w:r>
+      <w:proofErr w:type="spellEnd"/>
+      <w:r>
+        <w:t xml:space="preserve"> call.</w:t>
+      </w:r>
+    </w:p>
+    <w:p>
+      <w:r>
+        <w:t xml:space="preserve">1. </w:t>
+      </w:r>
+      <w:r>
+        <w:t xml:space="preserve">So the </w:t>
+      </w:r>
+      <w:proofErr w:type="spellStart"/>
+      <w:r>
+        <w:rPr>
+          <w:b/>
+        </w:rPr>
+        <w:t>getTokenForDocument</w:t>
+      </w:r>
+      <w:proofErr w:type="spellEnd"/>
+      <w:r>
+        <w:t xml:space="preserve"> call (and therefore the token) can only contain these </w:t>
+      </w:r>
+      <w:r>
+        <w:t>parameters:</w:t>
+      </w:r>
+    </w:p>
+    <w:p>
+      <w:pPr>
+        <w:pStyle w:val="ListParagraph"/>
+        <w:numPr>
+          <w:ilvl w:val="0"/>
+          <w:numId w:val="10"/>
+        </w:numPr>
+      </w:pPr>
+      <w:proofErr w:type="spellStart"/>
+      <w:r>
+        <w:rPr>
+          <w:b/>
+        </w:rPr>
+        <w:t>psp</w:t>
+      </w:r>
+      <w:proofErr w:type="spellEnd"/>
+      <w:r>
+        <w:t>: the name of the ‘PDF signature profile’ file</w:t>
+      </w:r>
+    </w:p>
+    <w:p>
+      <w:pPr>
+        <w:pStyle w:val="ListParagraph"/>
+        <w:numPr>
+          <w:ilvl w:val="0"/>
+          <w:numId w:val="10"/>
+        </w:numPr>
+      </w:pPr>
+      <w:proofErr w:type="spellStart"/>
+      <w:r>
+        <w:rPr>
+          <w:b/>
+        </w:rPr>
+        <w:t>psfN</w:t>
+      </w:r>
+      <w:proofErr w:type="spellEnd"/>
+      <w:r>
+        <w:t>: the name of an existing PDF visible signature field</w:t>
+      </w:r>
+    </w:p>
+    <w:p>
+      <w:pPr>
+        <w:pStyle w:val="ListParagraph"/>
+        <w:numPr>
+          <w:ilvl w:val="0"/>
+          <w:numId w:val="10"/>
+        </w:numPr>
+      </w:pPr>
+      <w:proofErr w:type="spellStart"/>
+      <w:r>
+        <w:rPr>
+          <w:b/>
+        </w:rPr>
+        <w:t>ps</w:t>
+      </w:r>
+      <w:r>
+        <w:rPr>
+          <w:b/>
+        </w:rPr>
+        <w:t>f</w:t>
+      </w:r>
+      <w:r>
+        <w:rPr>
+          <w:b/>
+        </w:rPr>
+        <w:t>C</w:t>
+      </w:r>
+      <w:proofErr w:type="spellEnd"/>
+      <w:r>
+        <w:t>: the ‘coordinates’ for a new PDF visible signature field</w:t>
+      </w:r>
+      <w:r>
+        <w:t>, this is either</w:t>
+      </w:r>
+    </w:p>
+    <w:p>
+      <w:pPr>
+        <w:pStyle w:val="ListParagraph"/>
+        <w:numPr>
+          <w:ilvl w:val="1"/>
+          <w:numId w:val="10"/>
+        </w:numPr>
+      </w:pPr>
+      <w:r>
+        <w:t>the string “default” to use the default coordinates that are specified in the ‘P</w:t>
+      </w:r>
+      <w:r>
+        <w:t>SP’ file</w:t>
+      </w:r>
+    </w:p>
+    <w:p>
+      <w:pPr>
+        <w:pStyle w:val="ListParagraph"/>
+        <w:numPr>
+          <w:ilvl w:val="1"/>
+          <w:numId w:val="10"/>
+        </w:numPr>
+      </w:pPr>
+      <w:r>
+        <w:t xml:space="preserve">a comma-separated value of 5 integers: </w:t>
+      </w:r>
+      <w:r>
+        <w:rPr>
+          <w:i/>
+        </w:rPr>
+        <w:t>page</w:t>
+      </w:r>
+      <w:r>
+        <w:t xml:space="preserve">, the </w:t>
+      </w:r>
+      <w:r>
+        <w:rPr>
+          <w:i/>
+        </w:rPr>
+        <w:t>x</w:t>
+      </w:r>
+      <w:r>
+        <w:t xml:space="preserve"> and </w:t>
+      </w:r>
+      <w:r>
+        <w:rPr>
+          <w:i/>
+        </w:rPr>
+        <w:t>y</w:t>
+      </w:r>
+      <w:r>
+        <w:t xml:space="preserve"> coordinates, </w:t>
+      </w:r>
+      <w:r>
+        <w:rPr>
+          <w:i/>
+        </w:rPr>
+        <w:t>width</w:t>
+      </w:r>
+      <w:r>
+        <w:t xml:space="preserve"> and </w:t>
+      </w:r>
+      <w:r>
+        <w:rPr>
+          <w:i/>
+        </w:rPr>
+        <w:t>height</w:t>
+      </w:r>
+    </w:p>
+    <w:p>
+      <w:pPr>
+        <w:pStyle w:val="ListParagraph"/>
+        <w:numPr>
+          <w:ilvl w:val="0"/>
+          <w:numId w:val="10"/>
+        </w:numPr>
+      </w:pPr>
+      <w:proofErr w:type="spellStart"/>
+      <w:r>
+        <w:rPr>
+          <w:b/>
+        </w:rPr>
+        <w:t>psfP</w:t>
+      </w:r>
+      <w:proofErr w:type="spellEnd"/>
+      <w:r>
+        <w:t xml:space="preserve">: a </w:t>
+      </w:r>
+      <w:proofErr w:type="spellStart"/>
+      <w:r>
+        <w:t>boolean</w:t>
+      </w:r>
+      <w:proofErr w:type="spellEnd"/>
+      <w:r>
+        <w:t>, if true then the photo from the eID card is read and used as image</w:t>
+      </w:r>
+    </w:p>
+    <w:p>
+      <w:pPr>
+        <w:pStyle w:val="ListParagraph"/>
+        <w:numPr>
+          <w:ilvl w:val="0"/>
+          <w:numId w:val="10"/>
+        </w:numPr>
+      </w:pPr>
+      <w:proofErr w:type="spellStart"/>
+      <w:r>
+        <w:rPr>
+          <w:b/>
+        </w:rPr>
+        <w:t>lang</w:t>
+      </w:r>
+      <w:proofErr w:type="spellEnd"/>
+      <w:r>
+        <w:t>:</w:t>
+      </w:r>
+      <w:r>
+        <w:t xml:space="preserve"> the language to be used for the text in the signature field, this language must be specified in the “texts” field of the PSP file</w:t>
+      </w:r>
+    </w:p>
+    <w:p>
+      <w:pPr>
+        <w:ind w:left="360"/>
+      </w:pPr>
+      <w:r>
+        <w:t>All parameter are optional, if none are specified then an invisible PDF signature is made.</w:t>
+      </w:r>
+      <w:r>
+        <w:br/>
+        <w:t xml:space="preserve">If </w:t>
+      </w:r>
+      <w:proofErr w:type="spellStart"/>
+      <w:r>
+        <w:t>psfN</w:t>
+      </w:r>
+      <w:proofErr w:type="spellEnd"/>
+      <w:r>
+        <w:t xml:space="preserve"> or </w:t>
+      </w:r>
+      <w:proofErr w:type="spellStart"/>
+      <w:r>
+        <w:t>psfC</w:t>
+      </w:r>
+      <w:proofErr w:type="spellEnd"/>
+      <w:r>
+        <w:t xml:space="preserve"> (they are mutually exclusive) are specified then a </w:t>
+      </w:r>
+      <w:proofErr w:type="spellStart"/>
+      <w:r>
+        <w:t>visble</w:t>
+      </w:r>
+      <w:proofErr w:type="spellEnd"/>
+      <w:r>
+        <w:t xml:space="preserve"> PDF signature is </w:t>
+      </w:r>
+      <w:proofErr w:type="gramStart"/>
+      <w:r>
+        <w:t>made/used</w:t>
+      </w:r>
+      <w:proofErr w:type="gramEnd"/>
+      <w:r>
+        <w:t>.</w:t>
+      </w:r>
+    </w:p>
+    <w:p>
+      <w:pPr>
+        <w:ind w:left="360"/>
+      </w:pPr>
+      <w:r>
+        <w:t xml:space="preserve"> This is an</w:t>
+      </w:r>
+      <w:r>
+        <w:t xml:space="preserve"> example</w:t>
+      </w:r>
+      <w:r>
+        <w:t xml:space="preserve"> of</w:t>
+      </w:r>
+      <w:r>
+        <w:t xml:space="preserve"> the contents of a </w:t>
+      </w:r>
+      <w:proofErr w:type="spellStart"/>
+      <w:r>
+        <w:t>getTokenForDocument</w:t>
+      </w:r>
+      <w:proofErr w:type="spellEnd"/>
+      <w:r>
+        <w:t xml:space="preserve"> request</w:t>
+      </w:r>
+      <w:r>
+        <w:t>:</w:t>
+      </w:r>
+    </w:p>
+    <w:tbl>
+      <w:tblPr>
+        <w:tblStyle w:val="TableGrid"/>
+        <w:tblW w:w="0" w:type="auto"/>
+        <w:tblInd w:w="392" w:type="dxa"/>
+        <w:tblLook w:val="04A0"/>
+      </w:tblPr>
+      <w:tblGrid>
+        <w:gridCol w:w="6379"/>
+      </w:tblGrid>
+      <w:tr>
+        <w:tc>
+          <w:tcPr>
+            <w:tcW w:w="6379" w:type="dxa"/>
+          </w:tcPr>
+          <w:p>
+            <w:pPr>
+              <w:rPr>
+                <w:rFonts w:ascii="Courier New" w:hAnsi="Courier New" w:cs="Courier New"/>
+                <w:i/>
+                <w:lang w:val="nl-BE"/>
+              </w:rPr>
+            </w:pPr>
+            <w:r>
+              <w:rPr>
+                <w:rFonts w:ascii="Courier New" w:hAnsi="Courier New" w:cs="Courier New"/>
+                <w:i/>
+                <w:lang w:val="nl-BE"/>
+              </w:rPr>
+              <w:lastRenderedPageBreak/>
+              <w:t>{</w:t>
+            </w:r>
+          </w:p>
+          <w:p>
+            <w:pPr>
+              <w:rPr>
+                <w:rFonts w:ascii="Courier New" w:hAnsi="Courier New" w:cs="Courier New"/>
+                <w:i/>
+                <w:lang w:val="nl-BE"/>
+              </w:rPr>
+            </w:pPr>
+            <w:r>
+              <w:rPr>
+                <w:rFonts w:ascii="Courier New" w:hAnsi="Courier New" w:cs="Courier New"/>
+                <w:i/>
+                <w:lang w:val="nl-BE"/>
+              </w:rPr>
+              <w:t xml:space="preserve">  "name":"minfin",</w:t>
+            </w:r>
+          </w:p>
+          <w:p>
+            <w:pPr>
+              <w:rPr>
+                <w:rFonts w:ascii="Courier New" w:hAnsi="Courier New" w:cs="Courier New"/>
+                <w:i/>
+                <w:lang w:val="nl-BE"/>
+              </w:rPr>
+            </w:pPr>
+            <w:r>
+              <w:rPr>
+                <w:rFonts w:ascii="Courier New" w:hAnsi="Courier New" w:cs="Courier New"/>
+                <w:i/>
+                <w:lang w:val="nl-BE"/>
+              </w:rPr>
+              <w:t xml:space="preserve">  "pwd":"U84SnLEQvp",</w:t>
+            </w:r>
+          </w:p>
+          <w:p>
+            <w:pPr>
+              <w:rPr>
+                <w:rFonts w:ascii="Courier New" w:hAnsi="Courier New" w:cs="Courier New"/>
+                <w:i/>
+                <w:lang w:val="nl-BE"/>
+              </w:rPr>
+            </w:pPr>
+            <w:r>
+              <w:rPr>
+                <w:rFonts w:ascii="Courier New" w:hAnsi="Courier New" w:cs="Courier New"/>
+                <w:i/>
+                <w:lang w:val="nl-BE"/>
+              </w:rPr>
+              <w:t xml:space="preserve">  "in":"test.pdf",</w:t>
+            </w:r>
+          </w:p>
+          <w:p>
+            <w:pPr>
+              <w:rPr>
+                <w:rFonts w:ascii="Courier New" w:hAnsi="Courier New" w:cs="Courier New"/>
+                <w:i/>
+              </w:rPr>
+            </w:pPr>
+            <w:r>
+              <w:rPr>
+                <w:rFonts w:ascii="Courier New" w:hAnsi="Courier New" w:cs="Courier New"/>
+                <w:i/>
+                <w:lang w:val="nl-BE"/>
+              </w:rPr>
+              <w:t xml:space="preserve">  </w:t>
+            </w:r>
+            <w:r>
+              <w:rPr>
+                <w:rFonts w:ascii="Courier New" w:hAnsi="Courier New" w:cs="Courier New"/>
+                <w:i/>
+              </w:rPr>
+              <w:t>"out":</w:t>
+            </w:r>
+            <w:r>
+              <w:rPr>
+                <w:rFonts w:ascii="Courier New" w:hAnsi="Courier New" w:cs="Courier New"/>
+                <w:i/>
+              </w:rPr>
+              <w:t>"signed_test.</w:t>
+            </w:r>
+            <w:r>
+              <w:rPr>
+                <w:rFonts w:ascii="Courier New" w:hAnsi="Courier New" w:cs="Courier New"/>
+                <w:i/>
+              </w:rPr>
+              <w:t>pdf</w:t>
+            </w:r>
+            <w:r>
+              <w:rPr>
+                <w:rFonts w:ascii="Courier New" w:hAnsi="Courier New" w:cs="Courier New"/>
+                <w:i/>
+              </w:rPr>
+              <w:t>",</w:t>
+            </w:r>
+          </w:p>
+          <w:p>
+            <w:pPr>
+              <w:rPr>
+                <w:rFonts w:ascii="Courier New" w:hAnsi="Courier New" w:cs="Courier New"/>
+                <w:i/>
+              </w:rPr>
+            </w:pPr>
+            <w:r>
+              <w:rPr>
+                <w:rFonts w:ascii="Courier New" w:hAnsi="Courier New" w:cs="Courier New"/>
+                <w:i/>
+              </w:rPr>
+              <w:t xml:space="preserve">  "</w:t>
+            </w:r>
+            <w:proofErr w:type="spellStart"/>
+            <w:r>
+              <w:rPr>
+                <w:rFonts w:ascii="Courier New" w:hAnsi="Courier New" w:cs="Courier New"/>
+                <w:b/>
+                <w:i/>
+              </w:rPr>
+              <w:t>psp</w:t>
+            </w:r>
+            <w:proofErr w:type="spellEnd"/>
+            <w:r>
+              <w:rPr>
+                <w:rFonts w:ascii="Courier New" w:hAnsi="Courier New" w:cs="Courier New"/>
+                <w:i/>
+              </w:rPr>
+              <w:t>":"</w:t>
+            </w:r>
+            <w:r>
+              <w:rPr>
+                <w:rFonts w:ascii="Courier New" w:hAnsi="Courier New" w:cs="Courier New"/>
+                <w:i/>
+              </w:rPr>
+              <w:t>minfin1.psp</w:t>
+            </w:r>
+            <w:r>
+              <w:rPr>
+                <w:rFonts w:ascii="Courier New" w:hAnsi="Courier New" w:cs="Courier New"/>
+                <w:i/>
+              </w:rPr>
+              <w:t>",</w:t>
+            </w:r>
+          </w:p>
+          <w:p>
+            <w:pPr>
+              <w:rPr>
+                <w:rFonts w:ascii="Courier New" w:hAnsi="Courier New" w:cs="Courier New"/>
+                <w:i/>
+                <w:lang w:val="nl-BE"/>
+              </w:rPr>
+            </w:pPr>
+            <w:r>
+              <w:rPr>
+                <w:rFonts w:ascii="Courier New" w:hAnsi="Courier New" w:cs="Courier New"/>
+                <w:i/>
+              </w:rPr>
+              <w:t xml:space="preserve">  </w:t>
+            </w:r>
+            <w:r>
+              <w:rPr>
+                <w:rFonts w:ascii="Courier New" w:hAnsi="Courier New" w:cs="Courier New"/>
+                <w:i/>
+                <w:lang w:val="nl-BE"/>
+              </w:rPr>
+              <w:t>"</w:t>
+            </w:r>
+            <w:r>
+              <w:rPr>
+                <w:rFonts w:ascii="Courier New" w:hAnsi="Courier New" w:cs="Courier New"/>
+                <w:b/>
+                <w:i/>
+                <w:lang w:val="nl-BE"/>
+              </w:rPr>
+              <w:t>psfC</w:t>
+            </w:r>
+            <w:r>
+              <w:rPr>
+                <w:rFonts w:ascii="Courier New" w:hAnsi="Courier New" w:cs="Courier New"/>
+                <w:i/>
+                <w:lang w:val="nl-BE"/>
+              </w:rPr>
+              <w:t>":"1,20,30,1</w:t>
+            </w:r>
+            <w:r>
+              <w:rPr>
+                <w:rFonts w:ascii="Courier New" w:hAnsi="Courier New" w:cs="Courier New"/>
+                <w:i/>
+                <w:lang w:val="nl-BE"/>
+              </w:rPr>
+              <w:t>8</w:t>
+            </w:r>
+            <w:r>
+              <w:rPr>
+                <w:rFonts w:ascii="Courier New" w:hAnsi="Courier New" w:cs="Courier New"/>
+                <w:i/>
+                <w:lang w:val="nl-BE"/>
+              </w:rPr>
+              <w:t>0,60",</w:t>
+            </w:r>
+          </w:p>
+          <w:p>
+            <w:pPr>
+              <w:rPr>
+                <w:rFonts w:ascii="Courier New" w:hAnsi="Courier New" w:cs="Courier New"/>
+                <w:i/>
+                <w:lang w:val="nl-BE"/>
+              </w:rPr>
+            </w:pPr>
+            <w:r>
+              <w:rPr>
+                <w:rFonts w:ascii="Courier New" w:hAnsi="Courier New" w:cs="Courier New"/>
+                <w:i/>
+                <w:lang w:val="nl-BE"/>
+              </w:rPr>
+              <w:t xml:space="preserve">  "</w:t>
+            </w:r>
+            <w:r>
+              <w:rPr>
+                <w:rFonts w:ascii="Courier New" w:hAnsi="Courier New" w:cs="Courier New"/>
+                <w:b/>
+                <w:i/>
+                <w:lang w:val="nl-BE"/>
+              </w:rPr>
+              <w:t>psfP</w:t>
+            </w:r>
+            <w:r>
+              <w:rPr>
+                <w:rFonts w:ascii="Courier New" w:hAnsi="Courier New" w:cs="Courier New"/>
+                <w:i/>
+                <w:lang w:val="nl-BE"/>
+              </w:rPr>
+              <w:t>":true</w:t>
+            </w:r>
+            <w:r>
+              <w:rPr>
+                <w:rFonts w:ascii="Courier New" w:hAnsi="Courier New" w:cs="Courier New"/>
+                <w:i/>
+                <w:lang w:val="nl-BE"/>
+              </w:rPr>
+              <w:t>,</w:t>
+            </w:r>
+          </w:p>
+          <w:p>
+            <w:pPr>
+              <w:rPr>
+                <w:rFonts w:ascii="Courier New" w:hAnsi="Courier New" w:cs="Courier New"/>
+                <w:i/>
+                <w:lang w:val="nl-BE"/>
+              </w:rPr>
+            </w:pPr>
+            <w:r>
+              <w:rPr>
+                <w:rFonts w:ascii="Courier New" w:hAnsi="Courier New" w:cs="Courier New"/>
+                <w:i/>
+                <w:lang w:val="nl-BE"/>
+              </w:rPr>
+              <w:t xml:space="preserve">  "</w:t>
+            </w:r>
+            <w:r>
+              <w:rPr>
+                <w:rFonts w:ascii="Courier New" w:hAnsi="Courier New" w:cs="Courier New"/>
+                <w:b/>
+                <w:i/>
+                <w:lang w:val="nl-BE"/>
+              </w:rPr>
+              <w:t>lang</w:t>
+            </w:r>
+            <w:r>
+              <w:rPr>
+                <w:rFonts w:ascii="Courier New" w:hAnsi="Courier New" w:cs="Courier New"/>
+                <w:i/>
+                <w:lang w:val="nl-BE"/>
+              </w:rPr>
+              <w:t>":"en"</w:t>
+            </w:r>
+          </w:p>
+          <w:p>
+            <w:r>
+              <w:rPr>
+                <w:rFonts w:ascii="Courier New" w:hAnsi="Courier New" w:cs="Courier New"/>
+                <w:i/>
+              </w:rPr>
+              <w:t>}</w:t>
+            </w:r>
+          </w:p>
+        </w:tc>
+      </w:tr>
+    </w:tbl>
+    <w:p>
+      <w:pPr>
+        <w:rPr>
+          <w:sz w:val="4"/>
+          <w:szCs w:val="4"/>
+        </w:rPr>
+      </w:pPr>
+    </w:p>
+    <w:p>
+      <w:r>
+        <w:t xml:space="preserve">So the </w:t>
+      </w:r>
+      <w:proofErr w:type="spellStart"/>
+      <w:r>
+        <w:rPr>
+          <w:i/>
+        </w:rPr>
+        <w:t>psfC</w:t>
+      </w:r>
+      <w:proofErr w:type="spellEnd"/>
+      <w:r>
+        <w:t xml:space="preserve"> value means: put a signature field on the </w:t>
+      </w:r>
+      <w:r>
+        <w:rPr>
+          <w:b/>
+        </w:rPr>
+        <w:t>1</w:t>
+      </w:r>
+      <w:r>
+        <w:rPr>
+          <w:vertAlign w:val="superscript"/>
+        </w:rPr>
+        <w:t>st</w:t>
+      </w:r>
+      <w:r>
+        <w:t xml:space="preserve"> page, at coordinates (</w:t>
+      </w:r>
+      <w:r>
+        <w:rPr>
+          <w:b/>
+        </w:rPr>
+        <w:t>20</w:t>
+      </w:r>
+      <w:r>
+        <w:t xml:space="preserve">, </w:t>
+      </w:r>
+      <w:r>
+        <w:rPr>
+          <w:b/>
+        </w:rPr>
+        <w:t>30</w:t>
+      </w:r>
+      <w:r>
+        <w:t>) from the left top c</w:t>
+      </w:r>
+      <w:r>
+        <w:t xml:space="preserve">orner of the page, with width </w:t>
+      </w:r>
+      <w:r>
+        <w:rPr>
+          <w:b/>
+        </w:rPr>
+        <w:t>18</w:t>
+      </w:r>
+      <w:r>
+        <w:rPr>
+          <w:b/>
+        </w:rPr>
+        <w:t>0</w:t>
+      </w:r>
+      <w:r>
+        <w:t xml:space="preserve"> and height </w:t>
+      </w:r>
+      <w:r>
+        <w:rPr>
+          <w:b/>
+        </w:rPr>
+        <w:t>60</w:t>
+      </w:r>
+    </w:p>
+    <w:p>
+      <w:r>
+        <w:t xml:space="preserve">2. </w:t>
+      </w:r>
+      <w:r>
+        <w:t xml:space="preserve">The </w:t>
+      </w:r>
+      <w:r>
+        <w:rPr>
+          <w:b/>
+        </w:rPr>
+        <w:t>PSP (PDF signature profile)</w:t>
+      </w:r>
+      <w:r>
+        <w:t xml:space="preserve"> file is a </w:t>
+      </w:r>
+      <w:proofErr w:type="spellStart"/>
+      <w:r>
+        <w:t>json</w:t>
+      </w:r>
+      <w:proofErr w:type="spellEnd"/>
+      <w:r>
+        <w:t xml:space="preserve"> file </w:t>
+      </w:r>
+      <w:r>
+        <w:t>as in the example below:</w:t>
+      </w:r>
+    </w:p>
+    <w:tbl>
+      <w:tblPr>
+        <w:tblStyle w:val="TableGrid"/>
+        <w:tblW w:w="0" w:type="auto"/>
+        <w:tblInd w:w="392" w:type="dxa"/>
+        <w:tblLook w:val="04A0"/>
+      </w:tblPr>
+      <w:tblGrid>
+        <w:gridCol w:w="6379"/>
+      </w:tblGrid>
+      <w:tr>
+        <w:tc>
+          <w:tcPr>
+            <w:tcW w:w="6379" w:type="dxa"/>
+          </w:tcPr>
+          <w:p>
+            <w:pPr>
+              <w:rPr>
+                <w:lang w:val="nl-BE"/>
+              </w:rPr>
+            </w:pPr>
+            <w:r>
+              <w:rPr>
+                <w:lang w:val="nl-BE"/>
+              </w:rPr>
+              <w:t>{</w:t>
+            </w:r>
+          </w:p>
+          <w:p>
+            <w:pPr>
+              <w:rPr>
+                <w:lang w:val="nl-BE"/>
+              </w:rPr>
+            </w:pPr>
+            <w:r>
+              <w:rPr>
+                <w:lang w:val="nl-BE"/>
+              </w:rPr>
+              <w:t xml:space="preserve">  "bgColor" : "#D0D0D0",</w:t>
+            </w:r>
+          </w:p>
+          <w:p>
+            <w:pPr>
+              <w:rPr>
+                <w:lang w:val="nl-BE"/>
+              </w:rPr>
+            </w:pPr>
+            <w:r>
+              <w:rPr>
+                <w:lang w:val="nl-BE"/>
+              </w:rPr>
+              <w:t xml:space="preserve">  "texts" : {</w:t>
+            </w:r>
+          </w:p>
+          <w:p>
+            <w:pPr>
+              <w:rPr>
+                <w:lang w:val="nl-BE"/>
+              </w:rPr>
+            </w:pPr>
+            <w:r>
+              <w:rPr>
+                <w:lang w:val="nl-BE"/>
+              </w:rPr>
+              <w:t xml:space="preserve">    "en" : "Signed door %gn% %sn%",</w:t>
+            </w:r>
+          </w:p>
+          <w:p>
+            <w:pPr>
+              <w:rPr>
+                <w:lang w:val="nl-BE"/>
+              </w:rPr>
+            </w:pPr>
+            <w:r>
+              <w:rPr>
+                <w:lang w:val="nl-BE"/>
+              </w:rPr>
+              <w:t xml:space="preserve">    "de" : "Unterzeichnet von %gn% %sn%",</w:t>
+            </w:r>
+          </w:p>
+          <w:p>
+            <w:pPr>
+              <w:rPr>
+                <w:lang w:val="nl-BE"/>
+              </w:rPr>
+            </w:pPr>
+            <w:r>
+              <w:rPr>
+                <w:lang w:val="nl-BE"/>
+              </w:rPr>
+              <w:t xml:space="preserve">    "nl" : "Getekend door %gn% %sn%",</w:t>
+            </w:r>
+          </w:p>
+          <w:p>
+            <w:r>
+              <w:rPr>
+                <w:lang w:val="nl-BE"/>
+              </w:rPr>
+              <w:t xml:space="preserve">    </w:t>
+            </w:r>
+            <w:r>
+              <w:t>"</w:t>
+            </w:r>
+            <w:proofErr w:type="spellStart"/>
+            <w:r>
+              <w:t>fr</w:t>
+            </w:r>
+            <w:proofErr w:type="spellEnd"/>
+            <w:r>
+              <w:t>" : "</w:t>
+            </w:r>
+            <w:proofErr w:type="spellStart"/>
+            <w:r>
+              <w:t>Signé</w:t>
+            </w:r>
+            <w:proofErr w:type="spellEnd"/>
+            <w:r>
+              <w:t xml:space="preserve"> par %</w:t>
+            </w:r>
+            <w:proofErr w:type="spellStart"/>
+            <w:r>
+              <w:t>gn</w:t>
+            </w:r>
+            <w:proofErr w:type="spellEnd"/>
+            <w:r>
+              <w:t>% %</w:t>
+            </w:r>
+            <w:proofErr w:type="spellStart"/>
+            <w:r>
+              <w:t>sn</w:t>
+            </w:r>
+            <w:proofErr w:type="spellEnd"/>
+            <w:r>
+              <w:t>%"</w:t>
+            </w:r>
+          </w:p>
+          <w:p>
+            <w:r>
+              <w:t xml:space="preserve">  },</w:t>
+            </w:r>
+          </w:p>
+          <w:p>
+            <w:r>
+              <w:t xml:space="preserve">  "font": "</w:t>
+            </w:r>
+            <w:proofErr w:type="spellStart"/>
+            <w:r>
+              <w:t>freescpt</w:t>
+            </w:r>
+            <w:proofErr w:type="spellEnd"/>
+            <w:r>
+              <w:t>",</w:t>
+            </w:r>
+          </w:p>
+          <w:p>
+            <w:r>
+              <w:t xml:space="preserve">  "</w:t>
+            </w:r>
+            <w:proofErr w:type="spellStart"/>
+            <w:r>
+              <w:t>textSize</w:t>
+            </w:r>
+            <w:proofErr w:type="spellEnd"/>
+            <w:r>
+              <w:t>" : 14,</w:t>
+            </w:r>
+          </w:p>
+          <w:p>
+            <w:r>
+              <w:t xml:space="preserve">  "</w:t>
+            </w:r>
+            <w:proofErr w:type="spellStart"/>
+            <w:r>
+              <w:t>textPadding</w:t>
+            </w:r>
+            <w:proofErr w:type="spellEnd"/>
+            <w:r>
+              <w:t>" : 20,</w:t>
+            </w:r>
+          </w:p>
+          <w:p>
+            <w:r>
+              <w:t xml:space="preserve">  "</w:t>
+            </w:r>
+            <w:proofErr w:type="spellStart"/>
+            <w:r>
+              <w:t>textAlignH</w:t>
+            </w:r>
+            <w:proofErr w:type="spellEnd"/>
+            <w:r>
+              <w:t>" : "CENTER",</w:t>
+            </w:r>
+          </w:p>
+          <w:p>
+            <w:r>
+              <w:t xml:space="preserve">  "</w:t>
+            </w:r>
+            <w:proofErr w:type="spellStart"/>
+            <w:r>
+              <w:t>textAlignV</w:t>
+            </w:r>
+            <w:proofErr w:type="spellEnd"/>
+            <w:r>
+              <w:t>" : "MIDDLE",</w:t>
+            </w:r>
+          </w:p>
+          <w:p>
+            <w:r>
+              <w:t xml:space="preserve">  "</w:t>
+            </w:r>
+            <w:proofErr w:type="spellStart"/>
+            <w:r>
+              <w:t>textPos</w:t>
+            </w:r>
+            <w:proofErr w:type="spellEnd"/>
+            <w:r>
+              <w:t>" : "BOTTOM",</w:t>
+            </w:r>
+          </w:p>
+          <w:p>
+            <w:r>
+              <w:t xml:space="preserve">  "</w:t>
+            </w:r>
+            <w:proofErr w:type="spellStart"/>
+            <w:r>
+              <w:t>textColor</w:t>
+            </w:r>
+            <w:proofErr w:type="spellEnd"/>
+            <w:r>
+              <w:t>" : "#0000FF",</w:t>
+            </w:r>
+          </w:p>
+          <w:p>
+            <w:r>
+              <w:t xml:space="preserve">  "</w:t>
+            </w:r>
+            <w:proofErr w:type="spellStart"/>
+            <w:r>
+              <w:t>defaultCoordinates</w:t>
+            </w:r>
+            <w:proofErr w:type="spellEnd"/>
+            <w:r>
+              <w:t>" : "1,30,20,120,60",</w:t>
+            </w:r>
+          </w:p>
+          <w:p>
+            <w:r>
+              <w:t xml:space="preserve">  "</w:t>
+            </w:r>
+            <w:proofErr w:type="spellStart"/>
+            <w:r>
+              <w:t>imageDpi</w:t>
+            </w:r>
+            <w:proofErr w:type="spellEnd"/>
+            <w:r>
+              <w:t>" : 400,</w:t>
+            </w:r>
+          </w:p>
+          <w:p>
+            <w:r>
+              <w:t xml:space="preserve">  "image" : "</w:t>
+            </w:r>
+            <w:proofErr w:type="spellStart"/>
+            <w:r>
+              <w:t>ZGVmYXVsdA</w:t>
+            </w:r>
+            <w:proofErr w:type="spellEnd"/>
+            <w:r>
+              <w:t>=="</w:t>
+            </w:r>
+          </w:p>
+          <w:p>
+            <w:r>
+              <w:t>}</w:t>
+            </w:r>
+          </w:p>
+        </w:tc>
+      </w:tr>
+    </w:tbl>
+    <w:p>
+      <w:pPr>
+        <w:rPr>
+          <w:sz w:val="4"/>
+          <w:szCs w:val="4"/>
+        </w:rPr>
+      </w:pPr>
+    </w:p>
+    <w:p>
+      <w:r>
+        <w:t xml:space="preserve">The </w:t>
+      </w:r>
+      <w:r>
+        <w:t>“</w:t>
+      </w:r>
+      <w:proofErr w:type="spellStart"/>
+      <w:r>
+        <w:t>bgColor</w:t>
+      </w:r>
+      <w:proofErr w:type="spellEnd"/>
+      <w:r>
+        <w:t>”</w:t>
+      </w:r>
+      <w:r>
+        <w:t xml:space="preserve"> and </w:t>
+      </w:r>
+      <w:r>
+        <w:t>“</w:t>
+      </w:r>
+      <w:proofErr w:type="spellStart"/>
+      <w:r>
+        <w:t>textColor</w:t>
+      </w:r>
+      <w:proofErr w:type="spellEnd"/>
+      <w:r>
+        <w:t xml:space="preserve"> </w:t>
+      </w:r>
+      <w:r>
+        <w:t>“</w:t>
+      </w:r>
+      <w:r>
+        <w:t>values for the RGB color code scheme, e.g. “#0000FF” = blue.</w:t>
+      </w:r>
+    </w:p>
+    <w:p>
+      <w:r>
+        <w:t xml:space="preserve">The </w:t>
+      </w:r>
+      <w:r>
+        <w:t>“</w:t>
+      </w:r>
+      <w:r>
+        <w:t>texts</w:t>
+      </w:r>
+      <w:r>
+        <w:t>”</w:t>
+      </w:r>
+      <w:r>
+        <w:t xml:space="preserve"> can contain the following macros:</w:t>
+      </w:r>
+    </w:p>
+    <w:p>
+      <w:pPr>
+        <w:pStyle w:val="ListParagraph"/>
+        <w:numPr>
+          <w:ilvl w:val="0"/>
+          <w:numId w:val="11"/>
+        </w:numPr>
+      </w:pPr>
+      <w:r>
+        <w:rPr>
+          <w:b/>
+        </w:rPr>
+        <w:t>%</w:t>
+      </w:r>
+      <w:proofErr w:type="spellStart"/>
+      <w:r>
+        <w:rPr>
+          <w:b/>
+        </w:rPr>
+        <w:t>gn</w:t>
+      </w:r>
+      <w:proofErr w:type="spellEnd"/>
+      <w:r>
+        <w:rPr>
+          <w:b/>
+        </w:rPr>
+        <w:t>%</w:t>
+      </w:r>
+      <w:r>
+        <w:t xml:space="preserve"> : this is replaced by the Given Name in the user’s certificate</w:t>
+      </w:r>
+    </w:p>
+    <w:p>
+      <w:pPr>
+        <w:pStyle w:val="ListParagraph"/>
+        <w:numPr>
+          <w:ilvl w:val="0"/>
+          <w:numId w:val="11"/>
+        </w:numPr>
+      </w:pPr>
+      <w:r>
+        <w:rPr>
+          <w:b/>
+        </w:rPr>
+        <w:t>%</w:t>
+      </w:r>
+      <w:proofErr w:type="spellStart"/>
+      <w:r>
+        <w:rPr>
+          <w:b/>
+        </w:rPr>
+        <w:t>sn</w:t>
+      </w:r>
+      <w:proofErr w:type="spellEnd"/>
+      <w:r>
+        <w:rPr>
+          <w:b/>
+        </w:rPr>
+        <w:t>%</w:t>
+      </w:r>
+      <w:r>
+        <w:t>: this is replaced by the Surname in the user’s certificate</w:t>
+      </w:r>
+    </w:p>
+    <w:p>
+      <w:pPr>
+        <w:pStyle w:val="ListParagraph"/>
+        <w:numPr>
+          <w:ilvl w:val="0"/>
+          <w:numId w:val="11"/>
+        </w:numPr>
+      </w:pPr>
+      <w:r>
+        <w:rPr>
+          <w:b/>
+        </w:rPr>
+        <w:t>%</w:t>
+      </w:r>
+      <w:proofErr w:type="spellStart"/>
+      <w:r>
+        <w:rPr>
+          <w:b/>
+        </w:rPr>
+        <w:t>rrn</w:t>
+      </w:r>
+      <w:proofErr w:type="spellEnd"/>
+      <w:r>
+        <w:rPr>
+          <w:b/>
+        </w:rPr>
+        <w:t>%</w:t>
+      </w:r>
+      <w:r>
+        <w:t>: this is replaced by the RRN in the user’s certificate</w:t>
+      </w:r>
+    </w:p>
+    <w:p>
+      <w:pPr>
+        <w:pStyle w:val="ListParagraph"/>
+        <w:numPr>
+          <w:ilvl w:val="0"/>
+          <w:numId w:val="11"/>
+        </w:numPr>
+      </w:pPr>
+      <w:r>
+        <w:rPr>
+          <w:b/>
+        </w:rPr>
+        <w:t>%d(XXX)%</w:t>
+      </w:r>
+      <w:r>
+        <w:t xml:space="preserve">: this is replaced by the signing date, XXX is according to Java’s </w:t>
+      </w:r>
+      <w:proofErr w:type="spellStart"/>
+      <w:r>
+        <w:t>SimpleDateFormat</w:t>
+      </w:r>
+      <w:proofErr w:type="spellEnd"/>
+      <w:r>
+        <w:t xml:space="preserve"> [4]</w:t>
+      </w:r>
+      <w:r>
+        <w:br/>
+        <w:t>e.g. %d(“</w:t>
+      </w:r>
+      <w:r>
+        <w:t>d MMM</w:t>
+      </w:r>
+      <w:r>
+        <w:t>M</w:t>
+      </w:r>
+      <w:r>
+        <w:t xml:space="preserve"> </w:t>
+      </w:r>
+      <w:proofErr w:type="spellStart"/>
+      <w:r>
+        <w:t>yyyy</w:t>
+      </w:r>
+      <w:proofErr w:type="spellEnd"/>
+      <w:r>
+        <w:t>)% is replaced by e.g. “4 March 2021” in English</w:t>
+      </w:r>
+    </w:p>
+    <w:p>
+      <w:r>
+        <w:t>For the “font”, a number of fonts will be installed and their names documented.</w:t>
+      </w:r>
+      <w:r>
+        <w:t xml:space="preserve"> Currently there is the DSS default font and a “</w:t>
+      </w:r>
+      <w:proofErr w:type="spellStart"/>
+      <w:r>
+        <w:t>freescpt</w:t>
+      </w:r>
+      <w:proofErr w:type="spellEnd"/>
+      <w:r>
+        <w:t>” font that resembles handwriting.</w:t>
+      </w:r>
+    </w:p>
+    <w:p>
+      <w:r>
+        <w:lastRenderedPageBreak/>
+        <w:t>The “</w:t>
+      </w:r>
+      <w:proofErr w:type="spellStart"/>
+      <w:r>
+        <w:t>textAlignH</w:t>
+      </w:r>
+      <w:proofErr w:type="spellEnd"/>
+      <w:r>
+        <w:t>” is the horizontal text alignment and can be “LEFT”, “CENTER”, “RIGHT”</w:t>
+      </w:r>
+      <w:r>
+        <w:br/>
+        <w:t xml:space="preserve">Default value is “NONE”, see </w:t>
+      </w:r>
+      <w:r>
+        <w:t>[5]</w:t>
+      </w:r>
+    </w:p>
+    <w:p>
+      <w:r>
+        <w:t>The “</w:t>
+      </w:r>
+      <w:proofErr w:type="spellStart"/>
+      <w:r>
+        <w:t>textAlignV</w:t>
+      </w:r>
+      <w:proofErr w:type="spellEnd"/>
+      <w:r>
+        <w:t>” is the vertical text alignment and can be “TOP”, “MIDDLE”, “BOTTOM”</w:t>
+      </w:r>
+      <w:r>
+        <w:t xml:space="preserve"> </w:t>
+      </w:r>
+      <w:r>
+        <w:br/>
+        <w:t>Default value is “NONE”, see [6]</w:t>
+      </w:r>
+    </w:p>
+    <w:p>
+      <w:r>
+        <w:t>The “</w:t>
+      </w:r>
+      <w:proofErr w:type="spellStart"/>
+      <w:r>
+        <w:t>textPos</w:t>
+      </w:r>
+      <w:proofErr w:type="spellEnd"/>
+      <w:r>
+        <w:t xml:space="preserve">” defined the position of the text relative to the image: “TOP”, “BOTTOM”, “LEFT”, </w:t>
+      </w:r>
+      <w:proofErr w:type="gramStart"/>
+      <w:r>
+        <w:t>“</w:t>
+      </w:r>
+      <w:proofErr w:type="gramEnd"/>
+      <w:r>
+        <w:t>RIGHT”</w:t>
+      </w:r>
+    </w:p>
+    <w:p>
+      <w:r>
+        <w:t>The “image” is a base64 image</w:t>
+      </w:r>
+      <w:r>
+        <w:t xml:space="preserve">, the type </w:t>
+      </w:r>
+      <w:r>
+        <w:t>(</w:t>
+      </w:r>
+      <w:proofErr w:type="spellStart"/>
+      <w:r>
+        <w:t>png</w:t>
+      </w:r>
+      <w:proofErr w:type="spellEnd"/>
+      <w:r>
+        <w:t xml:space="preserve">, </w:t>
+      </w:r>
+      <w:proofErr w:type="gramStart"/>
+      <w:r>
+        <w:t>jpg</w:t>
+      </w:r>
+      <w:r>
+        <w:t>, …</w:t>
+      </w:r>
+      <w:r>
+        <w:t>)</w:t>
+      </w:r>
+      <w:proofErr w:type="gramEnd"/>
+      <w:r>
+        <w:t xml:space="preserve"> is automatically detected;</w:t>
+      </w:r>
+      <w:r>
+        <w:br/>
+      </w:r>
+      <w:r>
+        <w:t xml:space="preserve">or </w:t>
+      </w:r>
+      <w:r>
+        <w:t xml:space="preserve">it </w:t>
+      </w:r>
+      <w:r>
+        <w:t xml:space="preserve">can be the base64 encoding of </w:t>
+      </w:r>
+      <w:r>
+        <w:t xml:space="preserve">the word </w:t>
+      </w:r>
+      <w:r>
+        <w:t>“default”: "</w:t>
+      </w:r>
+      <w:proofErr w:type="spellStart"/>
+      <w:r>
+        <w:t>ZGVmYXVsdA</w:t>
+      </w:r>
+      <w:proofErr w:type="spellEnd"/>
+      <w:r>
+        <w:t>==".</w:t>
+      </w:r>
+    </w:p>
+    <w:p>
+      <w:r>
+        <w:t>In case the “</w:t>
+      </w:r>
+      <w:proofErr w:type="spellStart"/>
+      <w:r>
+        <w:t>psfP</w:t>
+      </w:r>
+      <w:proofErr w:type="spellEnd"/>
+      <w:r>
+        <w:t xml:space="preserve">” parameter is set to </w:t>
+      </w:r>
+      <w:r>
+        <w:rPr>
+          <w:i/>
+        </w:rPr>
+        <w:t>true</w:t>
+      </w:r>
+      <w:r>
+        <w:t xml:space="preserve"> in the </w:t>
+      </w:r>
+      <w:proofErr w:type="spellStart"/>
+      <w:r>
+        <w:t>getTokenForDocument</w:t>
+      </w:r>
+      <w:proofErr w:type="spellEnd"/>
+      <w:r>
+        <w:t xml:space="preserve"> call</w:t>
+      </w:r>
+      <w:r>
+        <w:t>,</w:t>
+      </w:r>
+      <w:r>
+        <w:t xml:space="preserve"> then the photo of the eID card is used and the “image” value in the PSP is ignored.</w:t>
+      </w:r>
+    </w:p>
+    <w:p>
+      <w:r>
+        <w:t>All values are optional; in case of absence a default is used. If no “image” is specified then no image is used.</w:t>
+      </w:r>
+    </w:p>
+    <w:p>
+      <w:r>
+        <w:t xml:space="preserve">3. </w:t>
+      </w:r>
+      <w:r>
+        <w:t>Current restrictions:</w:t>
+      </w:r>
+    </w:p>
+    <w:p>
+      <w:pPr>
+        <w:pStyle w:val="ListParagraph"/>
+        <w:numPr>
+          <w:ilvl w:val="0"/>
+          <w:numId w:val="12"/>
+        </w:numPr>
+      </w:pPr>
+      <w:r>
+        <w:t>With the default font, the “</w:t>
+      </w:r>
+      <w:proofErr w:type="spellStart"/>
+      <w:r>
+        <w:t>textSize</w:t>
+      </w:r>
+      <w:proofErr w:type="spellEnd"/>
+      <w:r>
+        <w:t>” parameter seems to be ignored</w:t>
+      </w:r>
+    </w:p>
+    <w:p>
+      <w:pPr>
+        <w:pStyle w:val="ListParagraph"/>
+        <w:numPr>
+          <w:ilvl w:val="0"/>
+          <w:numId w:val="12"/>
+        </w:numPr>
+      </w:pPr>
+      <w:r>
+        <w:t>The “</w:t>
+      </w:r>
+      <w:proofErr w:type="spellStart"/>
+      <w:r>
+        <w:t>freescpt</w:t>
+      </w:r>
+      <w:proofErr w:type="spellEnd"/>
+      <w:r>
+        <w:t>” font is not by default installed on Linux</w:t>
+      </w:r>
+    </w:p>
+    <w:p>
+      <w:pPr>
+        <w:pStyle w:val="ListParagraph"/>
+        <w:numPr>
+          <w:ilvl w:val="0"/>
+          <w:numId w:val="12"/>
+        </w:numPr>
+      </w:pPr>
+      <w:r>
+        <w:t>When the image is on top or below the text, it expands or contracts horizontally in order to take the full width</w:t>
+      </w:r>
+    </w:p>
+    <w:p>
+      <w:pPr>
         <w:pStyle w:val="Heading1"/>
       </w:pPr>
-      <w:bookmarkStart w:id="6" w:name="_Toc71634311"/>
       <w:r>
         <w:t xml:space="preserve">3. Sample/test FPS </w:t>
       </w:r>
@@ -3564,8 +5151,62 @@
         </w:r>
       </w:hyperlink>
     </w:p>
+    <w:p>
+      <w:r>
+        <w:t xml:space="preserve">[4] </w:t>
+      </w:r>
+      <w:hyperlink r:id="rId13" w:history="1">
+        <w:r>
+          <w:rPr>
+            <w:rStyle w:val="Hyperlink"/>
+          </w:rPr>
+          <w:t>https://docs.oracle.com/javase/7/docs/api/java/text/SimpleDateFormat.html</w:t>
+        </w:r>
+      </w:hyperlink>
+    </w:p>
+    <w:p>
+      <w:r>
+        <w:t>[5]</w:t>
+      </w:r>
+      <w:r>
+        <w:t xml:space="preserve"> </w:t>
+      </w:r>
+      <w:hyperlink r:id="rId14" w:history="1">
+        <w:r>
+          <w:rPr>
+            <w:rStyle w:val="Hyperlink"/>
+          </w:rPr>
+          <w:t>https://ec.europa.eu/cefdigital/DSS/webapp-demo/apidocs/eu/europa/esig/dss/enumerations/VisualSignatureAlignmentHorizontal.html</w:t>
+        </w:r>
+      </w:hyperlink>
+    </w:p>
+    <w:p>
+      <w:r>
+        <w:t>[6</w:t>
+      </w:r>
+      <w:proofErr w:type="gramStart"/>
+      <w:r>
+        <w:t>]</w:t>
+      </w:r>
+      <w:r>
+        <w:t xml:space="preserve"> </w:t>
+      </w:r>
+      <w:r>
+        <w:t xml:space="preserve"> </w:t>
+      </w:r>
+      <w:proofErr w:type="gramEnd"/>
+      <w:hyperlink r:id="rId15" w:history="1">
+        <w:r>
+          <w:rPr>
+            <w:rStyle w:val="Hyperlink"/>
+          </w:rPr>
+          <w:t>https://ec.europa.eu/cefdigital/DSS/webapp-demo/apidocs/eu/europa/esig/dss/enumerations/VisualSignatureAlignmentVertical.html</w:t>
+        </w:r>
+      </w:hyperlink>
+    </w:p>
+    <w:p/>
     <w:sectPr>
-      <w:footerReference w:type="default" r:id="rId13"/>
+      <w:footerReference w:type="default" r:id="rId16"/>
       <w:pgSz w:w="12240" w:h="15840"/>
       <w:pgMar w:top="1440" w:right="1440" w:bottom="1440" w:left="1440" w:header="708" w:footer="708" w:gutter="0"/>
       <w:cols w:space="708"/>
@@ -3681,7 +5322,7 @@
                 <w:b/>
                 <w:noProof/>
               </w:rPr>
-              <w:t>1</w:t>
+              <w:t>6</w:t>
             </w:r>
           </w:fldSimple>
         </w:p>
@@ -4608,6 +6249,119 @@
     </w:lvl>
   </w:abstractNum>
   <w:abstractNum w:abstractNumId="7">
+    <w:nsid w:val="6D680023"/>
+    <w:multiLevelType w:val="hybridMultilevel"/>
+    <w:tmpl w:val="DBCCE0EA"/>
+    <w:lvl w:ilvl="0" w:tplc="04090001">
+      <w:start w:val="1"/>
+      <w:numFmt w:val="bullet"/>
+      <w:lvlText w:val=""/>
+      <w:lvlJc w:val="left"/>
+      <w:pPr>
+        <w:ind w:left="720" w:hanging="360"/>
+      </w:pPr>
+      <w:rPr>
+        <w:rFonts w:ascii="Symbol" w:hAnsi="Symbol" w:hint="default"/>
+      </w:rPr>
+    </w:lvl>
+    <w:lvl w:ilvl="1" w:tplc="04090003" w:tentative="1">
+      <w:start w:val="1"/>
+      <w:numFmt w:val="bullet"/>
+      <w:lvlText w:val="o"/>
+      <w:lvlJc w:val="left"/>
+      <w:pPr>
+        <w:ind w:left="1440" w:hanging="360"/>
+      </w:pPr>
+      <w:rPr>
+        <w:rFonts w:ascii="Courier New" w:hAnsi="Courier New" w:cs="Courier New" w:hint="default"/>
+      </w:rPr>
+    </w:lvl>
+    <w:lvl w:ilvl="2" w:tplc="04090005" w:tentative="1">
+      <w:start w:val="1"/>
+      <w:numFmt w:val="bullet"/>
+      <w:lvlText w:val=""/>
+      <w:lvlJc w:val="left"/>
+      <w:pPr>
+        <w:ind w:left="2160" w:hanging="360"/>
+      </w:pPr>
+      <w:rPr>
+        <w:rFonts w:ascii="Wingdings" w:hAnsi="Wingdings" w:hint="default"/>
+      </w:rPr>
+    </w:lvl>
+    <w:lvl w:ilvl="3" w:tplc="04090001" w:tentative="1">
+      <w:start w:val="1"/>
+      <w:numFmt w:val="bullet"/>
+      <w:lvlText w:val=""/>
+      <w:lvlJc w:val="left"/>
+      <w:pPr>
+        <w:ind w:left="2880" w:hanging="360"/>
+      </w:pPr>
+      <w:rPr>
+        <w:rFonts w:ascii="Symbol" w:hAnsi="Symbol" w:hint="default"/>
+      </w:rPr>
+    </w:lvl>
+    <w:lvl w:ilvl="4" w:tplc="04090003" w:tentative="1">
+      <w:start w:val="1"/>
+      <w:numFmt w:val="bullet"/>
+      <w:lvlText w:val="o"/>
+      <w:lvlJc w:val="left"/>
+      <w:pPr>
+        <w:ind w:left="3600" w:hanging="360"/>
+      </w:pPr>
+      <w:rPr>
+        <w:rFonts w:ascii="Courier New" w:hAnsi="Courier New" w:cs="Courier New" w:hint="default"/>
+      </w:rPr>
+    </w:lvl>
+    <w:lvl w:ilvl="5" w:tplc="04090005" w:tentative="1">
+      <w:start w:val="1"/>
+      <w:numFmt w:val="bullet"/>
+      <w:lvlText w:val=""/>
+      <w:lvlJc w:val="left"/>
+      <w:pPr>
+        <w:ind w:left="4320" w:hanging="360"/>
+      </w:pPr>
+      <w:rPr>
+        <w:rFonts w:ascii="Wingdings" w:hAnsi="Wingdings" w:hint="default"/>
+      </w:rPr>
+    </w:lvl>
+    <w:lvl w:ilvl="6" w:tplc="04090001" w:tentative="1">
+      <w:start w:val="1"/>
+      <w:numFmt w:val="bullet"/>
+      <w:lvlText w:val=""/>
+      <w:lvlJc w:val="left"/>
+      <w:pPr>
+        <w:ind w:left="5040" w:hanging="360"/>
+      </w:pPr>
+      <w:rPr>
+        <w:rFonts w:ascii="Symbol" w:hAnsi="Symbol" w:hint="default"/>
+      </w:rPr>
+    </w:lvl>
+    <w:lvl w:ilvl="7" w:tplc="04090003" w:tentative="1">
+      <w:start w:val="1"/>
+      <w:numFmt w:val="bullet"/>
+      <w:lvlText w:val="o"/>
+      <w:lvlJc w:val="left"/>
+      <w:pPr>
+        <w:ind w:left="5760" w:hanging="360"/>
+      </w:pPr>
+      <w:rPr>
+        <w:rFonts w:ascii="Courier New" w:hAnsi="Courier New" w:cs="Courier New" w:hint="default"/>
+      </w:rPr>
+    </w:lvl>
+    <w:lvl w:ilvl="8" w:tplc="04090005" w:tentative="1">
+      <w:start w:val="1"/>
+      <w:numFmt w:val="bullet"/>
+      <w:lvlText w:val=""/>
+      <w:lvlJc w:val="left"/>
+      <w:pPr>
+        <w:ind w:left="6480" w:hanging="360"/>
+      </w:pPr>
+      <w:rPr>
+        <w:rFonts w:ascii="Wingdings" w:hAnsi="Wingdings" w:hint="default"/>
+      </w:rPr>
+    </w:lvl>
+  </w:abstractNum>
+  <w:abstractNum w:abstractNumId="8">
     <w:nsid w:val="75754F38"/>
     <w:multiLevelType w:val="hybridMultilevel"/>
     <w:tmpl w:val="D5D84BC6"/>
@@ -4720,7 +6474,233 @@
       </w:rPr>
     </w:lvl>
   </w:abstractNum>
-  <w:abstractNum w:abstractNumId="8">
+  <w:abstractNum w:abstractNumId="9">
+    <w:nsid w:val="773449A9"/>
+    <w:multiLevelType w:val="hybridMultilevel"/>
+    <w:tmpl w:val="1DCEE8E8"/>
+    <w:lvl w:ilvl="0" w:tplc="04090001">
+      <w:start w:val="1"/>
+      <w:numFmt w:val="bullet"/>
+      <w:lvlText w:val=""/>
+      <w:lvlJc w:val="left"/>
+      <w:pPr>
+        <w:ind w:left="720" w:hanging="360"/>
+      </w:pPr>
+      <w:rPr>
+        <w:rFonts w:ascii="Symbol" w:hAnsi="Symbol" w:hint="default"/>
+      </w:rPr>
+    </w:lvl>
+    <w:lvl w:ilvl="1" w:tplc="04090003" w:tentative="1">
+      <w:start w:val="1"/>
+      <w:numFmt w:val="bullet"/>
+      <w:lvlText w:val="o"/>
+      <w:lvlJc w:val="left"/>
+      <w:pPr>
+        <w:ind w:left="1440" w:hanging="360"/>
+      </w:pPr>
+      <w:rPr>
+        <w:rFonts w:ascii="Courier New" w:hAnsi="Courier New" w:cs="Courier New" w:hint="default"/>
+      </w:rPr>
+    </w:lvl>
+    <w:lvl w:ilvl="2" w:tplc="04090005" w:tentative="1">
+      <w:start w:val="1"/>
+      <w:numFmt w:val="bullet"/>
+      <w:lvlText w:val=""/>
+      <w:lvlJc w:val="left"/>
+      <w:pPr>
+        <w:ind w:left="2160" w:hanging="360"/>
+      </w:pPr>
+      <w:rPr>
+        <w:rFonts w:ascii="Wingdings" w:hAnsi="Wingdings" w:hint="default"/>
+      </w:rPr>
+    </w:lvl>
+    <w:lvl w:ilvl="3" w:tplc="04090001" w:tentative="1">
+      <w:start w:val="1"/>
+      <w:numFmt w:val="bullet"/>
+      <w:lvlText w:val=""/>
+      <w:lvlJc w:val="left"/>
+      <w:pPr>
+        <w:ind w:left="2880" w:hanging="360"/>
+      </w:pPr>
+      <w:rPr>
+        <w:rFonts w:ascii="Symbol" w:hAnsi="Symbol" w:hint="default"/>
+      </w:rPr>
+    </w:lvl>
+    <w:lvl w:ilvl="4" w:tplc="04090003" w:tentative="1">
+      <w:start w:val="1"/>
+      <w:numFmt w:val="bullet"/>
+      <w:lvlText w:val="o"/>
+      <w:lvlJc w:val="left"/>
+      <w:pPr>
+        <w:ind w:left="3600" w:hanging="360"/>
+      </w:pPr>
+      <w:rPr>
+        <w:rFonts w:ascii="Courier New" w:hAnsi="Courier New" w:cs="Courier New" w:hint="default"/>
+      </w:rPr>
+    </w:lvl>
+    <w:lvl w:ilvl="5" w:tplc="04090005" w:tentative="1">
+      <w:start w:val="1"/>
+      <w:numFmt w:val="bullet"/>
+      <w:lvlText w:val=""/>
+      <w:lvlJc w:val="left"/>
+      <w:pPr>
+        <w:ind w:left="4320" w:hanging="360"/>
+      </w:pPr>
+      <w:rPr>
+        <w:rFonts w:ascii="Wingdings" w:hAnsi="Wingdings" w:hint="default"/>
+      </w:rPr>
+    </w:lvl>
+    <w:lvl w:ilvl="6" w:tplc="04090001" w:tentative="1">
+      <w:start w:val="1"/>
+      <w:numFmt w:val="bullet"/>
+      <w:lvlText w:val=""/>
+      <w:lvlJc w:val="left"/>
+      <w:pPr>
+        <w:ind w:left="5040" w:hanging="360"/>
+      </w:pPr>
+      <w:rPr>
+        <w:rFonts w:ascii="Symbol" w:hAnsi="Symbol" w:hint="default"/>
+      </w:rPr>
+    </w:lvl>
+    <w:lvl w:ilvl="7" w:tplc="04090003" w:tentative="1">
+      <w:start w:val="1"/>
+      <w:numFmt w:val="bullet"/>
+      <w:lvlText w:val="o"/>
+      <w:lvlJc w:val="left"/>
+      <w:pPr>
+        <w:ind w:left="5760" w:hanging="360"/>
+      </w:pPr>
+      <w:rPr>
+        <w:rFonts w:ascii="Courier New" w:hAnsi="Courier New" w:cs="Courier New" w:hint="default"/>
+      </w:rPr>
+    </w:lvl>
+    <w:lvl w:ilvl="8" w:tplc="04090005" w:tentative="1">
+      <w:start w:val="1"/>
+      <w:numFmt w:val="bullet"/>
+      <w:lvlText w:val=""/>
+      <w:lvlJc w:val="left"/>
+      <w:pPr>
+        <w:ind w:left="6480" w:hanging="360"/>
+      </w:pPr>
+      <w:rPr>
+        <w:rFonts w:ascii="Wingdings" w:hAnsi="Wingdings" w:hint="default"/>
+      </w:rPr>
+    </w:lvl>
+  </w:abstractNum>
+  <w:abstractNum w:abstractNumId="10">
+    <w:nsid w:val="77C047DC"/>
+    <w:multiLevelType w:val="hybridMultilevel"/>
+    <w:tmpl w:val="154EB598"/>
+    <w:lvl w:ilvl="0" w:tplc="04090001">
+      <w:start w:val="1"/>
+      <w:numFmt w:val="bullet"/>
+      <w:lvlText w:val=""/>
+      <w:lvlJc w:val="left"/>
+      <w:pPr>
+        <w:ind w:left="720" w:hanging="360"/>
+      </w:pPr>
+      <w:rPr>
+        <w:rFonts w:ascii="Symbol" w:hAnsi="Symbol" w:hint="default"/>
+      </w:rPr>
+    </w:lvl>
+    <w:lvl w:ilvl="1" w:tplc="04090003">
+      <w:start w:val="1"/>
+      <w:numFmt w:val="bullet"/>
+      <w:lvlText w:val="o"/>
+      <w:lvlJc w:val="left"/>
+      <w:pPr>
+        <w:ind w:left="1440" w:hanging="360"/>
+      </w:pPr>
+      <w:rPr>
+        <w:rFonts w:ascii="Courier New" w:hAnsi="Courier New" w:cs="Courier New" w:hint="default"/>
+      </w:rPr>
+    </w:lvl>
+    <w:lvl w:ilvl="2" w:tplc="04090005" w:tentative="1">
+      <w:start w:val="1"/>
+      <w:numFmt w:val="bullet"/>
+      <w:lvlText w:val=""/>
+      <w:lvlJc w:val="left"/>
+      <w:pPr>
+        <w:ind w:left="2160" w:hanging="360"/>
+      </w:pPr>
+      <w:rPr>
+        <w:rFonts w:ascii="Wingdings" w:hAnsi="Wingdings" w:hint="default"/>
+      </w:rPr>
+    </w:lvl>
+    <w:lvl w:ilvl="3" w:tplc="04090001" w:tentative="1">
+      <w:start w:val="1"/>
+      <w:numFmt w:val="bullet"/>
+      <w:lvlText w:val=""/>
+      <w:lvlJc w:val="left"/>
+      <w:pPr>
+        <w:ind w:left="2880" w:hanging="360"/>
+      </w:pPr>
+      <w:rPr>
+        <w:rFonts w:ascii="Symbol" w:hAnsi="Symbol" w:hint="default"/>
+      </w:rPr>
+    </w:lvl>
+    <w:lvl w:ilvl="4" w:tplc="04090003" w:tentative="1">
+      <w:start w:val="1"/>
+      <w:numFmt w:val="bullet"/>
+      <w:lvlText w:val="o"/>
+      <w:lvlJc w:val="left"/>
+      <w:pPr>
+        <w:ind w:left="3600" w:hanging="360"/>
+      </w:pPr>
+      <w:rPr>
+        <w:rFonts w:ascii="Courier New" w:hAnsi="Courier New" w:cs="Courier New" w:hint="default"/>
+      </w:rPr>
+    </w:lvl>
+    <w:lvl w:ilvl="5" w:tplc="04090005" w:tentative="1">
+      <w:start w:val="1"/>
+      <w:numFmt w:val="bullet"/>
+      <w:lvlText w:val=""/>
+      <w:lvlJc w:val="left"/>
+      <w:pPr>
+        <w:ind w:left="4320" w:hanging="360"/>
+      </w:pPr>
+      <w:rPr>
+        <w:rFonts w:ascii="Wingdings" w:hAnsi="Wingdings" w:hint="default"/>
+      </w:rPr>
+    </w:lvl>
+    <w:lvl w:ilvl="6" w:tplc="04090001" w:tentative="1">
+      <w:start w:val="1"/>
+      <w:numFmt w:val="bullet"/>
+      <w:lvlText w:val=""/>
+      <w:lvlJc w:val="left"/>
+      <w:pPr>
+        <w:ind w:left="5040" w:hanging="360"/>
+      </w:pPr>
+      <w:rPr>
+        <w:rFonts w:ascii="Symbol" w:hAnsi="Symbol" w:hint="default"/>
+      </w:rPr>
+    </w:lvl>
+    <w:lvl w:ilvl="7" w:tplc="04090003" w:tentative="1">
+      <w:start w:val="1"/>
+      <w:numFmt w:val="bullet"/>
+      <w:lvlText w:val="o"/>
+      <w:lvlJc w:val="left"/>
+      <w:pPr>
+        <w:ind w:left="5760" w:hanging="360"/>
+      </w:pPr>
+      <w:rPr>
+        <w:rFonts w:ascii="Courier New" w:hAnsi="Courier New" w:cs="Courier New" w:hint="default"/>
+      </w:rPr>
+    </w:lvl>
+    <w:lvl w:ilvl="8" w:tplc="04090005" w:tentative="1">
+      <w:start w:val="1"/>
+      <w:numFmt w:val="bullet"/>
+      <w:lvlText w:val=""/>
+      <w:lvlJc w:val="left"/>
+      <w:pPr>
+        <w:ind w:left="6480" w:hanging="360"/>
+      </w:pPr>
+      <w:rPr>
+        <w:rFonts w:ascii="Wingdings" w:hAnsi="Wingdings" w:hint="default"/>
+      </w:rPr>
+    </w:lvl>
+  </w:abstractNum>
+  <w:abstractNum w:abstractNumId="11">
     <w:nsid w:val="7B9B3674"/>
     <w:multiLevelType w:val="hybridMultilevel"/>
     <w:tmpl w:val="7180BDDA"/>
@@ -4849,16 +6829,25 @@
     <w:abstractNumId w:val="6"/>
   </w:num>
   <w:num w:numId="6">
-    <w:abstractNumId w:val="7"/>
+    <w:abstractNumId w:val="8"/>
   </w:num>
   <w:num w:numId="7">
     <w:abstractNumId w:val="2"/>
   </w:num>
   <w:num w:numId="8">
-    <w:abstractNumId w:val="8"/>
+    <w:abstractNumId w:val="11"/>
   </w:num>
   <w:num w:numId="9">
     <w:abstractNumId w:val="5"/>
+  </w:num>
+  <w:num w:numId="10">
+    <w:abstractNumId w:val="10"/>
+  </w:num>
+  <w:num w:numId="11">
+    <w:abstractNumId w:val="7"/>
+  </w:num>
+  <w:num w:numId="12">
+    <w:abstractNumId w:val="9"/>
   </w:num>
 </w:numbering>
 </file>
@@ -5384,6 +7373,45 @@
     <w:uiPriority w:val="1"/>
     <w:rsid w:val="00002431"/>
   </w:style>
+  <w:style w:type="paragraph" w:styleId="EndnoteText">
+    <w:name w:val="endnote text"/>
+    <w:basedOn w:val="Normal"/>
+    <w:link w:val="EndnoteTextChar"/>
+    <w:uiPriority w:val="99"/>
+    <w:semiHidden/>
+    <w:unhideWhenUsed/>
+    <w:rsid w:val="00CC764B"/>
+    <w:pPr>
+      <w:spacing w:after="0" w:line="240" w:lineRule="auto"/>
+    </w:pPr>
+    <w:rPr>
+      <w:sz w:val="20"/>
+      <w:szCs w:val="20"/>
+    </w:rPr>
+  </w:style>
+  <w:style w:type="character" w:customStyle="1" w:styleId="EndnoteTextChar">
+    <w:name w:val="Endnote Text Char"/>
+    <w:basedOn w:val="DefaultParagraphFont"/>
+    <w:link w:val="EndnoteText"/>
+    <w:uiPriority w:val="99"/>
+    <w:semiHidden/>
+    <w:rsid w:val="00CC764B"/>
+    <w:rPr>
+      <w:sz w:val="20"/>
+      <w:szCs w:val="20"/>
+    </w:rPr>
+  </w:style>
+  <w:style w:type="character" w:styleId="EndnoteReference">
+    <w:name w:val="endnote reference"/>
+    <w:basedOn w:val="DefaultParagraphFont"/>
+    <w:uiPriority w:val="99"/>
+    <w:semiHidden/>
+    <w:unhideWhenUsed/>
+    <w:rsid w:val="00CC764B"/>
+    <w:rPr>
+      <w:vertAlign w:val="superscript"/>
+    </w:rPr>
+  </w:style>
 </w:styles>
 </file>
 

</xml_diff>

<commit_message>
Added validation report when signing a document
</commit_message>
<xml_diff>
--- a/FPS_info/BOSA signature solution.docx
+++ b/FPS_info/BOSA signature solution.docx
@@ -521,6 +521,62 @@
                 <w:i/>
               </w:rPr>
               <w:t>Initial support for PDF visible signatures</w:t>
+            </w:r>
+          </w:p>
+        </w:tc>
+      </w:tr>
+      <w:tr>
+        <w:tc>
+          <w:tcPr>
+            <w:tcW w:w="1384" w:type="dxa"/>
+          </w:tcPr>
+          <w:p>
+            <w:pPr>
+              <w:rPr>
+                <w:i/>
+              </w:rPr>
+            </w:pPr>
+            <w:r>
+              <w:rPr>
+                <w:i/>
+              </w:rPr>
+              <w:t>28.06.2021</w:t>
+            </w:r>
+          </w:p>
+        </w:tc>
+        <w:tc>
+          <w:tcPr>
+            <w:tcW w:w="1418" w:type="dxa"/>
+          </w:tcPr>
+          <w:p>
+            <w:pPr>
+              <w:rPr>
+                <w:i/>
+              </w:rPr>
+            </w:pPr>
+            <w:r>
+              <w:rPr>
+                <w:i/>
+              </w:rPr>
+              <w:t>Zetes</w:t>
+            </w:r>
+          </w:p>
+        </w:tc>
+        <w:tc>
+          <w:tcPr>
+            <w:tcW w:w="6520" w:type="dxa"/>
+          </w:tcPr>
+          <w:p>
+            <w:pPr>
+              <w:rPr>
+                <w:i/>
+              </w:rPr>
+            </w:pPr>
+            <w:r>
+              <w:rPr>
+                <w:i/>
+              </w:rPr>
+              <w:t>Added validation report when signing a document</w:t>
             </w:r>
           </w:p>
         </w:tc>
@@ -1154,7 +1210,7 @@
                 <w:noProof/>
                 <w:webHidden/>
               </w:rPr>
-              <w:t>6</w:t>
+              <w:t>8</w:t>
             </w:r>
             <w:r>
               <w:rPr>
@@ -2409,6 +2465,103 @@
     </w:p>
     <w:p>
       <w:r>
+        <w:rPr>
+          <w:u w:val="single"/>
+        </w:rPr>
+        <w:t>Update 28.06.2021</w:t>
+      </w:r>
+      <w:r>
+        <w:t xml:space="preserve">: Next to the signed document, a </w:t>
+      </w:r>
+      <w:proofErr w:type="spellStart"/>
+      <w:r>
+        <w:t>json</w:t>
+      </w:r>
+      <w:proofErr w:type="spellEnd"/>
+      <w:r>
+        <w:t xml:space="preserve"> file is added to the BOSA S3 server that contains the signing certificate and the simple and the detailed validation report.</w:t>
+      </w:r>
+      <w:r>
+        <w:br/>
+        <w:t xml:space="preserve">The filename of this </w:t>
+      </w:r>
+      <w:proofErr w:type="spellStart"/>
+      <w:r>
+        <w:t>json</w:t>
+      </w:r>
+      <w:proofErr w:type="spellEnd"/>
+      <w:r>
+        <w:t xml:space="preserve"> file is the output filename of the signed document, appended with </w:t>
+      </w:r>
+      <w:r>
+        <w:t>".</w:t>
+      </w:r>
+      <w:proofErr w:type="spellStart"/>
+      <w:r>
+        <w:t>validationreport.json</w:t>
+      </w:r>
+      <w:proofErr w:type="spellEnd"/>
+      <w:r>
+        <w:t xml:space="preserve">" (e.g. if </w:t>
+      </w:r>
+      <w:r>
+        <w:t>the filename of the signed document</w:t>
+      </w:r>
+      <w:r>
+        <w:t xml:space="preserve"> = "</w:t>
+      </w:r>
+      <w:r>
+        <w:rPr>
+          <w:i/>
+        </w:rPr>
+        <w:t>8uSOFNM03ns4F8N.xml</w:t>
+      </w:r>
+      <w:r>
+        <w:t xml:space="preserve">" then </w:t>
+      </w:r>
+      <w:r>
+        <w:t xml:space="preserve">filename of the </w:t>
+      </w:r>
+      <w:proofErr w:type="spellStart"/>
+      <w:r>
+        <w:t>json</w:t>
+      </w:r>
+      <w:proofErr w:type="spellEnd"/>
+      <w:r>
+        <w:t xml:space="preserve"> file</w:t>
+      </w:r>
+      <w:r>
+        <w:t xml:space="preserve"> = "</w:t>
+      </w:r>
+      <w:r>
+        <w:rPr>
+          <w:i/>
+        </w:rPr>
+        <w:t>8uSOFNM03ns4F8N.xml.validationreport.json</w:t>
+      </w:r>
+      <w:r>
+        <w:t>"</w:t>
+      </w:r>
+      <w:proofErr w:type="gramStart"/>
+      <w:r>
+        <w:t>)</w:t>
+      </w:r>
+      <w:proofErr w:type="gramEnd"/>
+      <w:r>
+        <w:br/>
+        <w:t xml:space="preserve">Just like the other files, it is up to the FPS to delete this </w:t>
+      </w:r>
+      <w:proofErr w:type="spellStart"/>
+      <w:r>
+        <w:t>json</w:t>
+      </w:r>
+      <w:proofErr w:type="spellEnd"/>
+      <w:r>
+        <w:t xml:space="preserve"> file.</w:t>
+      </w:r>
+    </w:p>
+    <w:p>
+      <w:r>
         <w:t>In case of an error, the following parameters are added:</w:t>
       </w:r>
     </w:p>
@@ -2475,6 +2628,7 @@
         <w:rPr>
           <w:color w:val="8064A2" w:themeColor="accent4"/>
         </w:rPr>
+        <w:lastRenderedPageBreak/>
         <w:t>ref</w:t>
       </w:r>
       <w:r>
@@ -2604,15 +2758,7 @@
                 <w:i/>
                 <w:color w:val="FF0000"/>
               </w:rPr>
-              <w:t>=CERT_R</w:t>
-            </w:r>
-            <w:r>
-              <w:rPr>
-                <w:i/>
-                <w:color w:val="FF0000"/>
-              </w:rPr>
-              <w:lastRenderedPageBreak/>
-              <w:t>EVOKED</w:t>
+              <w:t>=CERT_REVOKED</w:t>
             </w:r>
           </w:p>
         </w:tc>
@@ -3497,6 +3643,7 @@
         <w:rPr>
           <w:b/>
         </w:rPr>
+        <w:lastRenderedPageBreak/>
         <w:t>lang</w:t>
       </w:r>
       <w:proofErr w:type="spellEnd"/>
@@ -3608,7 +3755,6 @@
                 <w:i/>
                 <w:lang w:val="nl-BE"/>
               </w:rPr>
-              <w:lastRenderedPageBreak/>
               <w:t>{</w:t>
             </w:r>
           </w:p>
@@ -4391,6 +4537,7 @@
         <w:rPr>
           <w:b/>
         </w:rPr>
+        <w:lastRenderedPageBreak/>
         <w:t>%</w:t>
       </w:r>
       <w:proofErr w:type="spellStart"/>
@@ -4508,7 +4655,6 @@
     </w:p>
     <w:p>
       <w:r>
-        <w:lastRenderedPageBreak/>
         <w:t>The “</w:t>
       </w:r>
       <w:proofErr w:type="spellStart"/>
@@ -4852,6 +4998,7 @@
       </w:r>
       <w:proofErr w:type="gramStart"/>
       <w:r>
+        <w:lastRenderedPageBreak/>
         <w:t>Or</w:t>
       </w:r>
       <w:proofErr w:type="gramEnd"/>
@@ -4955,7 +5102,6 @@
     </w:p>
     <w:p>
       <w:r>
-        <w:lastRenderedPageBreak/>
         <w:t>When the service start</w:t>
       </w:r>
       <w:r>
@@ -5322,7 +5468,7 @@
                 <w:b/>
                 <w:noProof/>
               </w:rPr>
-              <w:t>6</w:t>
+              <w:t>1</w:t>
             </w:r>
           </w:fldSimple>
         </w:p>

</xml_diff>

<commit_message>
Added 'name' query param in the redirect + extra info about the validationr report
</commit_message>
<xml_diff>
--- a/FPS_info/BOSA signature solution.docx
+++ b/FPS_info/BOSA signature solution.docx
@@ -156,8 +156,8 @@
       </w:tblPr>
       <w:tblGrid>
         <w:gridCol w:w="1384"/>
-        <w:gridCol w:w="1418"/>
-        <w:gridCol w:w="6520"/>
+        <w:gridCol w:w="1134"/>
+        <w:gridCol w:w="6804"/>
       </w:tblGrid>
       <w:tr>
         <w:tc>
@@ -182,7 +182,7 @@
         </w:tc>
         <w:tc>
           <w:tcPr>
-            <w:tcW w:w="1418" w:type="dxa"/>
+            <w:tcW w:w="1134" w:type="dxa"/>
           </w:tcPr>
           <w:p>
             <w:pPr>
@@ -202,7 +202,7 @@
         </w:tc>
         <w:tc>
           <w:tcPr>
-            <w:tcW w:w="6520" w:type="dxa"/>
+            <w:tcW w:w="6804" w:type="dxa"/>
           </w:tcPr>
           <w:p>
             <w:pPr>
@@ -242,7 +242,7 @@
         </w:tc>
         <w:tc>
           <w:tcPr>
-            <w:tcW w:w="1418" w:type="dxa"/>
+            <w:tcW w:w="1134" w:type="dxa"/>
           </w:tcPr>
           <w:p>
             <w:pPr>
@@ -260,7 +260,7 @@
         </w:tc>
         <w:tc>
           <w:tcPr>
-            <w:tcW w:w="6520" w:type="dxa"/>
+            <w:tcW w:w="6804" w:type="dxa"/>
           </w:tcPr>
           <w:p>
             <w:pPr>
@@ -304,7 +304,7 @@
         </w:tc>
         <w:tc>
           <w:tcPr>
-            <w:tcW w:w="1418" w:type="dxa"/>
+            <w:tcW w:w="1134" w:type="dxa"/>
           </w:tcPr>
           <w:p>
             <w:pPr>
@@ -322,7 +322,7 @@
         </w:tc>
         <w:tc>
           <w:tcPr>
-            <w:tcW w:w="6520" w:type="dxa"/>
+            <w:tcW w:w="6804" w:type="dxa"/>
           </w:tcPr>
           <w:p>
             <w:pPr>
@@ -360,7 +360,7 @@
         </w:tc>
         <w:tc>
           <w:tcPr>
-            <w:tcW w:w="1418" w:type="dxa"/>
+            <w:tcW w:w="1134" w:type="dxa"/>
           </w:tcPr>
           <w:p>
             <w:pPr>
@@ -378,7 +378,7 @@
         </w:tc>
         <w:tc>
           <w:tcPr>
-            <w:tcW w:w="6520" w:type="dxa"/>
+            <w:tcW w:w="6804" w:type="dxa"/>
           </w:tcPr>
           <w:p>
             <w:pPr>
@@ -416,7 +416,7 @@
         </w:tc>
         <w:tc>
           <w:tcPr>
-            <w:tcW w:w="1418" w:type="dxa"/>
+            <w:tcW w:w="1134" w:type="dxa"/>
           </w:tcPr>
           <w:p>
             <w:pPr>
@@ -434,7 +434,7 @@
         </w:tc>
         <w:tc>
           <w:tcPr>
-            <w:tcW w:w="6520" w:type="dxa"/>
+            <w:tcW w:w="6804" w:type="dxa"/>
           </w:tcPr>
           <w:p>
             <w:pPr>
@@ -490,7 +490,7 @@
         </w:tc>
         <w:tc>
           <w:tcPr>
-            <w:tcW w:w="1418" w:type="dxa"/>
+            <w:tcW w:w="1134" w:type="dxa"/>
           </w:tcPr>
           <w:p>
             <w:pPr>
@@ -508,7 +508,7 @@
         </w:tc>
         <w:tc>
           <w:tcPr>
-            <w:tcW w:w="6520" w:type="dxa"/>
+            <w:tcW w:w="6804" w:type="dxa"/>
           </w:tcPr>
           <w:p>
             <w:pPr>
@@ -546,7 +546,7 @@
         </w:tc>
         <w:tc>
           <w:tcPr>
-            <w:tcW w:w="1418" w:type="dxa"/>
+            <w:tcW w:w="1134" w:type="dxa"/>
           </w:tcPr>
           <w:p>
             <w:pPr>
@@ -564,7 +564,7 @@
         </w:tc>
         <w:tc>
           <w:tcPr>
-            <w:tcW w:w="6520" w:type="dxa"/>
+            <w:tcW w:w="6804" w:type="dxa"/>
           </w:tcPr>
           <w:p>
             <w:pPr>
@@ -577,6 +577,76 @@
                 <w:i/>
               </w:rPr>
               <w:t>Added validation report when signing a document</w:t>
+            </w:r>
+          </w:p>
+        </w:tc>
+      </w:tr>
+      <w:tr>
+        <w:tc>
+          <w:tcPr>
+            <w:tcW w:w="1384" w:type="dxa"/>
+          </w:tcPr>
+          <w:p>
+            <w:pPr>
+              <w:rPr>
+                <w:i/>
+              </w:rPr>
+            </w:pPr>
+            <w:r>
+              <w:rPr>
+                <w:i/>
+              </w:rPr>
+              <w:t>07.07.2021</w:t>
+            </w:r>
+          </w:p>
+        </w:tc>
+        <w:tc>
+          <w:tcPr>
+            <w:tcW w:w="1134" w:type="dxa"/>
+          </w:tcPr>
+          <w:p>
+            <w:pPr>
+              <w:rPr>
+                <w:i/>
+              </w:rPr>
+            </w:pPr>
+            <w:r>
+              <w:rPr>
+                <w:i/>
+              </w:rPr>
+              <w:t>Zetes</w:t>
+            </w:r>
+          </w:p>
+        </w:tc>
+        <w:tc>
+          <w:tcPr>
+            <w:tcW w:w="6804" w:type="dxa"/>
+          </w:tcPr>
+          <w:p>
+            <w:pPr>
+              <w:rPr>
+                <w:i/>
+              </w:rPr>
+            </w:pPr>
+            <w:r>
+              <w:rPr>
+                <w:i/>
+              </w:rPr>
+              <w:t xml:space="preserve">Added ‘name’ query </w:t>
+            </w:r>
+            <w:proofErr w:type="spellStart"/>
+            <w:r>
+              <w:rPr>
+                <w:i/>
+              </w:rPr>
+              <w:t>parm</w:t>
+            </w:r>
+            <w:proofErr w:type="spellEnd"/>
+            <w:r>
+              <w:rPr>
+                <w:i/>
+              </w:rPr>
+              <w:t xml:space="preserve"> in redirect URL + extra info validation report</w:t>
             </w:r>
           </w:p>
         </w:tc>
@@ -680,7 +750,7 @@
           <w:r>
             <w:fldChar w:fldCharType="separate"/>
           </w:r>
-          <w:hyperlink w:anchor="_Toc71634305" w:history="1">
+          <w:hyperlink w:anchor="_Toc76549476" w:history="1">
             <w:r>
               <w:rPr>
                 <w:rStyle w:val="Hyperlink"/>
@@ -707,7 +777,7 @@
                 <w:noProof/>
                 <w:webHidden/>
               </w:rPr>
-              <w:instrText xml:space="preserve"> PAGEREF _Toc71634305 \h </w:instrText>
+              <w:instrText xml:space="preserve"> PAGEREF _Toc76549476 \h </w:instrText>
             </w:r>
             <w:r>
               <w:rPr>
@@ -727,7 +797,7 @@
                 <w:noProof/>
                 <w:webHidden/>
               </w:rPr>
-              <w:t>2</w:t>
+              <w:t>3</w:t>
             </w:r>
             <w:r>
               <w:rPr>
@@ -749,7 +819,7 @@
               <w:noProof/>
             </w:rPr>
           </w:pPr>
-          <w:hyperlink w:anchor="_Toc71634306" w:history="1">
+          <w:hyperlink w:anchor="_Toc76549477" w:history="1">
             <w:r>
               <w:rPr>
                 <w:rStyle w:val="Hyperlink"/>
@@ -776,7 +846,7 @@
                 <w:noProof/>
                 <w:webHidden/>
               </w:rPr>
-              <w:instrText xml:space="preserve"> PAGEREF _Toc71634306 \h </w:instrText>
+              <w:instrText xml:space="preserve"> PAGEREF _Toc76549477 \h </w:instrText>
             </w:r>
             <w:r>
               <w:rPr>
@@ -796,7 +866,7 @@
                 <w:noProof/>
                 <w:webHidden/>
               </w:rPr>
-              <w:t>3</w:t>
+              <w:t>4</w:t>
             </w:r>
             <w:r>
               <w:rPr>
@@ -818,7 +888,7 @@
               <w:noProof/>
             </w:rPr>
           </w:pPr>
-          <w:hyperlink w:anchor="_Toc71634307" w:history="1">
+          <w:hyperlink w:anchor="_Toc76549478" w:history="1">
             <w:r>
               <w:rPr>
                 <w:rStyle w:val="Hyperlink"/>
@@ -845,7 +915,7 @@
                 <w:noProof/>
                 <w:webHidden/>
               </w:rPr>
-              <w:instrText xml:space="preserve"> PAGEREF _Toc71634307 \h </w:instrText>
+              <w:instrText xml:space="preserve"> PAGEREF _Toc76549478 \h </w:instrText>
             </w:r>
             <w:r>
               <w:rPr>
@@ -865,7 +935,7 @@
                 <w:noProof/>
                 <w:webHidden/>
               </w:rPr>
-              <w:t>3</w:t>
+              <w:t>4</w:t>
             </w:r>
             <w:r>
               <w:rPr>
@@ -887,7 +957,7 @@
               <w:noProof/>
             </w:rPr>
           </w:pPr>
-          <w:hyperlink w:anchor="_Toc71634308" w:history="1">
+          <w:hyperlink w:anchor="_Toc76549479" w:history="1">
             <w:r>
               <w:rPr>
                 <w:rStyle w:val="Hyperlink"/>
@@ -914,7 +984,7 @@
                 <w:noProof/>
                 <w:webHidden/>
               </w:rPr>
-              <w:instrText xml:space="preserve"> PAGEREF _Toc71634308 \h </w:instrText>
+              <w:instrText xml:space="preserve"> PAGEREF _Toc76549479 \h </w:instrText>
             </w:r>
             <w:r>
               <w:rPr>
@@ -934,7 +1004,7 @@
                 <w:noProof/>
                 <w:webHidden/>
               </w:rPr>
-              <w:t>3</w:t>
+              <w:t>4</w:t>
             </w:r>
             <w:r>
               <w:rPr>
@@ -956,7 +1026,7 @@
               <w:noProof/>
             </w:rPr>
           </w:pPr>
-          <w:hyperlink w:anchor="_Toc71634309" w:history="1">
+          <w:hyperlink w:anchor="_Toc76549480" w:history="1">
             <w:r>
               <w:rPr>
                 <w:rStyle w:val="Hyperlink"/>
@@ -983,7 +1053,7 @@
                 <w:noProof/>
                 <w:webHidden/>
               </w:rPr>
-              <w:instrText xml:space="preserve"> PAGEREF _Toc71634309 \h </w:instrText>
+              <w:instrText xml:space="preserve"> PAGEREF _Toc76549480 \h </w:instrText>
             </w:r>
             <w:r>
               <w:rPr>
@@ -1003,7 +1073,7 @@
                 <w:noProof/>
                 <w:webHidden/>
               </w:rPr>
-              <w:t>4</w:t>
+              <w:t>5</w:t>
             </w:r>
             <w:r>
               <w:rPr>
@@ -1025,7 +1095,7 @@
               <w:noProof/>
             </w:rPr>
           </w:pPr>
-          <w:hyperlink w:anchor="_Toc71634310" w:history="1">
+          <w:hyperlink w:anchor="_Toc76549481" w:history="1">
             <w:r>
               <w:rPr>
                 <w:rStyle w:val="Hyperlink"/>
@@ -1052,7 +1122,7 @@
                 <w:noProof/>
                 <w:webHidden/>
               </w:rPr>
-              <w:instrText xml:space="preserve"> PAGEREF _Toc71634310 \h </w:instrText>
+              <w:instrText xml:space="preserve"> PAGEREF _Toc76549481 \h </w:instrText>
             </w:r>
             <w:r>
               <w:rPr>
@@ -1072,7 +1142,76 @@
                 <w:noProof/>
                 <w:webHidden/>
               </w:rPr>
-              <w:t>4</w:t>
+              <w:t>5</w:t>
+            </w:r>
+            <w:r>
+              <w:rPr>
+                <w:noProof/>
+                <w:webHidden/>
+              </w:rPr>
+              <w:fldChar w:fldCharType="end"/>
+            </w:r>
+          </w:hyperlink>
+        </w:p>
+        <w:p>
+          <w:pPr>
+            <w:pStyle w:val="TOC2"/>
+            <w:tabs>
+              <w:tab w:val="right" w:leader="dot" w:pos="9350"/>
+            </w:tabs>
+            <w:rPr>
+              <w:rFonts w:eastAsiaTheme="minorEastAsia"/>
+              <w:noProof/>
+            </w:rPr>
+          </w:pPr>
+          <w:hyperlink w:anchor="_Toc76549482" w:history="1">
+            <w:r>
+              <w:rPr>
+                <w:rStyle w:val="Hyperlink"/>
+                <w:noProof/>
+              </w:rPr>
+              <w:t>2.4. PDF visible signatures</w:t>
+            </w:r>
+            <w:r>
+              <w:rPr>
+                <w:noProof/>
+                <w:webHidden/>
+              </w:rPr>
+              <w:tab/>
+            </w:r>
+            <w:r>
+              <w:rPr>
+                <w:noProof/>
+                <w:webHidden/>
+              </w:rPr>
+              <w:fldChar w:fldCharType="begin"/>
+            </w:r>
+            <w:r>
+              <w:rPr>
+                <w:noProof/>
+                <w:webHidden/>
+              </w:rPr>
+              <w:instrText xml:space="preserve"> PAGEREF _Toc76549482 \h </w:instrText>
+            </w:r>
+            <w:r>
+              <w:rPr>
+                <w:noProof/>
+                <w:webHidden/>
+              </w:rPr>
+            </w:r>
+            <w:r>
+              <w:rPr>
+                <w:noProof/>
+                <w:webHidden/>
+              </w:rPr>
+              <w:fldChar w:fldCharType="separate"/>
+            </w:r>
+            <w:r>
+              <w:rPr>
+                <w:noProof/>
+                <w:webHidden/>
+              </w:rPr>
+              <w:t>7</w:t>
             </w:r>
             <w:r>
               <w:rPr>
@@ -1094,7 +1233,7 @@
               <w:noProof/>
             </w:rPr>
           </w:pPr>
-          <w:hyperlink w:anchor="_Toc71634311" w:history="1">
+          <w:hyperlink w:anchor="_Toc76549483" w:history="1">
             <w:r>
               <w:rPr>
                 <w:rStyle w:val="Hyperlink"/>
@@ -1121,7 +1260,7 @@
                 <w:noProof/>
                 <w:webHidden/>
               </w:rPr>
-              <w:instrText xml:space="preserve"> PAGEREF _Toc71634311 \h </w:instrText>
+              <w:instrText xml:space="preserve"> PAGEREF _Toc76549483 \h </w:instrText>
             </w:r>
             <w:r>
               <w:rPr>
@@ -1141,7 +1280,7 @@
                 <w:noProof/>
                 <w:webHidden/>
               </w:rPr>
-              <w:t>5</w:t>
+              <w:t>9</w:t>
             </w:r>
             <w:r>
               <w:rPr>
@@ -1163,7 +1302,7 @@
               <w:noProof/>
             </w:rPr>
           </w:pPr>
-          <w:hyperlink w:anchor="_Toc71634312" w:history="1">
+          <w:hyperlink w:anchor="_Toc76549484" w:history="1">
             <w:r>
               <w:rPr>
                 <w:rStyle w:val="Hyperlink"/>
@@ -1190,7 +1329,7 @@
                 <w:noProof/>
                 <w:webHidden/>
               </w:rPr>
-              <w:instrText xml:space="preserve"> PAGEREF _Toc71634312 \h </w:instrText>
+              <w:instrText xml:space="preserve"> PAGEREF _Toc76549484 \h </w:instrText>
             </w:r>
             <w:r>
               <w:rPr>
@@ -1210,7 +1349,7 @@
                 <w:noProof/>
                 <w:webHidden/>
               </w:rPr>
-              <w:t>8</w:t>
+              <w:t>10</w:t>
             </w:r>
             <w:r>
               <w:rPr>
@@ -1230,30 +1369,11 @@
     </w:sdt>
     <w:p>
       <w:pPr>
-        <w:rPr>
-          <w:rFonts w:asciiTheme="majorHAnsi" w:eastAsiaTheme="majorEastAsia" w:hAnsiTheme="majorHAnsi" w:cstheme="majorBidi"/>
-          <w:b/>
-          <w:bCs/>
-          <w:color w:val="365F91" w:themeColor="accent1" w:themeShade="BF"/>
-          <w:sz w:val="28"/>
-          <w:szCs w:val="28"/>
-        </w:rPr>
-      </w:pPr>
-      <w:r>
-        <w:br w:type="page"/>
-      </w:r>
-    </w:p>
-    <w:p>
-      <w:pPr>
         <w:pStyle w:val="Heading1"/>
       </w:pPr>
-    </w:p>
-    <w:p>
-      <w:pPr>
-        <w:pStyle w:val="Heading1"/>
-      </w:pPr>
-      <w:bookmarkStart w:id="0" w:name="_Toc71634305"/>
-      <w:r>
+      <w:bookmarkStart w:id="0" w:name="_Toc76549476"/>
+      <w:r>
+        <w:lastRenderedPageBreak/>
         <w:t xml:space="preserve">1. </w:t>
       </w:r>
       <w:r>
@@ -1538,7 +1658,7 @@
       <w:pPr>
         <w:pStyle w:val="Heading1"/>
       </w:pPr>
-      <w:bookmarkStart w:id="1" w:name="_Toc71634306"/>
+      <w:bookmarkStart w:id="1" w:name="_Toc76549477"/>
       <w:r>
         <w:lastRenderedPageBreak/>
         <w:t>2. Details</w:t>
@@ -1549,7 +1669,7 @@
       <w:pPr>
         <w:pStyle w:val="Heading2"/>
       </w:pPr>
-      <w:bookmarkStart w:id="2" w:name="_Toc71634307"/>
+      <w:bookmarkStart w:id="2" w:name="_Toc76549478"/>
       <w:r>
         <w:t>2.1. BOSA S3 server</w:t>
       </w:r>
@@ -1724,7 +1844,7 @@
       <w:pPr>
         <w:pStyle w:val="Heading2"/>
       </w:pPr>
-      <w:bookmarkStart w:id="3" w:name="_Toc71634308"/>
+      <w:bookmarkStart w:id="3" w:name="_Toc76549479"/>
       <w:r>
         <w:t xml:space="preserve">2.2. The </w:t>
       </w:r>
@@ -2191,7 +2311,7 @@
       <w:pPr>
         <w:pStyle w:val="Heading2"/>
       </w:pPr>
-      <w:bookmarkStart w:id="4" w:name="_Toc71634309"/>
+      <w:bookmarkStart w:id="4" w:name="_Toc76549480"/>
       <w:r>
         <w:t>2.3</w:t>
       </w:r>
@@ -2328,6 +2448,27 @@
           <w:color w:val="00B050"/>
         </w:rPr>
         <w:t>de</w:t>
+      </w:r>
+    </w:p>
+    <w:p>
+      <w:pPr>
+        <w:pStyle w:val="ListParagraph"/>
+        <w:numPr>
+          <w:ilvl w:val="0"/>
+          <w:numId w:val="6"/>
+        </w:numPr>
+      </w:pPr>
+      <w:r>
+        <w:t xml:space="preserve">A </w:t>
+      </w:r>
+      <w:r>
+        <w:rPr>
+          <w:color w:val="FFC000"/>
+        </w:rPr>
+        <w:t>name</w:t>
+      </w:r>
+      <w:r>
+        <w:t xml:space="preserve"> parameter: this is used to show the FPS name in the User’s browser</w:t>
       </w:r>
     </w:p>
     <w:p>
@@ -2412,11 +2553,32 @@
               </w:rPr>
               <w:t>en</w:t>
             </w:r>
+            <w:r>
+              <w:rPr>
+                <w:i/>
+                <w:color w:val="000000" w:themeColor="text1"/>
+              </w:rPr>
+              <w:t>&amp;name=</w:t>
+            </w:r>
+            <w:r>
+              <w:rPr>
+                <w:i/>
+                <w:color w:val="FFC000"/>
+              </w:rPr>
+              <w:t>FPS%20XXX</w:t>
+            </w:r>
           </w:p>
         </w:tc>
       </w:tr>
     </w:tbl>
-    <w:p/>
+    <w:p>
+      <w:pPr>
+        <w:rPr>
+          <w:sz w:val="4"/>
+          <w:szCs w:val="4"/>
+        </w:rPr>
+      </w:pPr>
+    </w:p>
     <w:p>
       <w:r>
         <w:t>With the token, the user’s browser will download the unsigned document and, if present, the XSLT file from the BOSA DSS server. It will then display the document (the PDF, the XML or the XLST-transformed XML) and read out the certificates from the User’s eID/foreigner card. It will then ask to enter the PIN and proceed with the actual signing.</w:t>
@@ -2426,7 +2588,7 @@
       <w:pPr>
         <w:pStyle w:val="Heading2"/>
       </w:pPr>
-      <w:bookmarkStart w:id="5" w:name="_Toc71634310"/>
+      <w:bookmarkStart w:id="5" w:name="_Toc76549481"/>
       <w:r>
         <w:t>2.4. The callback to the FPS</w:t>
       </w:r>
@@ -2559,6 +2721,154 @@
       <w:r>
         <w:t xml:space="preserve"> file.</w:t>
       </w:r>
+      <w:r>
+        <w:br/>
+        <w:t xml:space="preserve">If the validation report will be </w:t>
+      </w:r>
+      <w:proofErr w:type="gramStart"/>
+      <w:r>
+        <w:t>used/saved</w:t>
+      </w:r>
+      <w:proofErr w:type="gramEnd"/>
+      <w:r>
+        <w:t xml:space="preserve"> by the FPS, it should be downloaded and then deleted from the S3 at the same time as the signed document. This is to avoid the case that a document with the same name should (accidentally) be used while the validation report of the previous signed document is </w:t>
+      </w:r>
+      <w:r>
+        <w:lastRenderedPageBreak/>
+        <w:t>still present. In case of doubt, it is possible to link both together by means of the reference-id as shown below:</w:t>
+      </w:r>
+    </w:p>
+    <w:tbl>
+      <w:tblPr>
+        <w:tblStyle w:val="TableGrid"/>
+        <w:tblW w:w="0" w:type="auto"/>
+        <w:tblLayout w:type="fixed"/>
+        <w:tblLook w:val="04A0"/>
+      </w:tblPr>
+      <w:tblGrid>
+        <w:gridCol w:w="4361"/>
+        <w:gridCol w:w="5215"/>
+      </w:tblGrid>
+      <w:tr>
+        <w:tc>
+          <w:tcPr>
+            <w:tcW w:w="4361" w:type="dxa"/>
+          </w:tcPr>
+          <w:p>
+            <w:r>
+              <w:t>Signed document:</w:t>
+            </w:r>
+            <w:r>
+              <w:rPr>
+                <w:noProof/>
+              </w:rPr>
+              <w:drawing>
+                <wp:inline distT="0" distB="0" distL="0" distR="0">
+                  <wp:extent cx="2688055" cy="1497383"/>
+                  <wp:effectExtent l="19050" t="0" r="0" b="0"/>
+                  <wp:docPr id="3" name="Picture 2" descr="signed_doc.png"/>
+                  <wp:cNvGraphicFramePr>
+                    <a:graphicFrameLocks xmlns:a="http://schemas.openxmlformats.org/drawingml/2006/main" noChangeAspect="1"/>
+                  </wp:cNvGraphicFramePr>
+                  <a:graphic xmlns:a="http://schemas.openxmlformats.org/drawingml/2006/main">
+                    <a:graphicData uri="http://schemas.openxmlformats.org/drawingml/2006/picture">
+                      <pic:pic xmlns:pic="http://schemas.openxmlformats.org/drawingml/2006/picture">
+                        <pic:nvPicPr>
+                          <pic:cNvPr id="0" name="signed_doc.png"/>
+                          <pic:cNvPicPr/>
+                        </pic:nvPicPr>
+                        <pic:blipFill>
+                          <a:blip r:embed="rId10" cstate="print"/>
+                          <a:stretch>
+                            <a:fillRect/>
+                          </a:stretch>
+                        </pic:blipFill>
+                        <pic:spPr>
+                          <a:xfrm>
+                            <a:off x="0" y="0"/>
+                            <a:ext cx="2687153" cy="1496881"/>
+                          </a:xfrm>
+                          <a:prstGeom prst="rect">
+                            <a:avLst/>
+                          </a:prstGeom>
+                        </pic:spPr>
+                      </pic:pic>
+                    </a:graphicData>
+                  </a:graphic>
+                </wp:inline>
+              </w:drawing>
+            </w:r>
+          </w:p>
+        </w:tc>
+        <w:tc>
+          <w:tcPr>
+            <w:tcW w:w="5215" w:type="dxa"/>
+          </w:tcPr>
+          <w:p>
+            <w:pPr>
+              <w:rPr>
+                <w:i/>
+              </w:rPr>
+            </w:pPr>
+            <w:r>
+              <w:rPr>
+                <w:i/>
+              </w:rPr>
+              <w:t>Validation report:</w:t>
+            </w:r>
+          </w:p>
+          <w:p>
+            <w:r>
+              <w:rPr>
+                <w:noProof/>
+              </w:rPr>
+              <w:drawing>
+                <wp:inline distT="0" distB="0" distL="0" distR="0">
+                  <wp:extent cx="3181350" cy="3459380"/>
+                  <wp:effectExtent l="19050" t="0" r="0" b="0"/>
+                  <wp:docPr id="4" name="Picture 3" descr="validation_report.png"/>
+                  <wp:cNvGraphicFramePr>
+                    <a:graphicFrameLocks xmlns:a="http://schemas.openxmlformats.org/drawingml/2006/main" noChangeAspect="1"/>
+                  </wp:cNvGraphicFramePr>
+                  <a:graphic xmlns:a="http://schemas.openxmlformats.org/drawingml/2006/main">
+                    <a:graphicData uri="http://schemas.openxmlformats.org/drawingml/2006/picture">
+                      <pic:pic xmlns:pic="http://schemas.openxmlformats.org/drawingml/2006/picture">
+                        <pic:nvPicPr>
+                          <pic:cNvPr id="0" name="validation_report.png"/>
+                          <pic:cNvPicPr/>
+                        </pic:nvPicPr>
+                        <pic:blipFill>
+                          <a:blip r:embed="rId11" cstate="print"/>
+                          <a:stretch>
+                            <a:fillRect/>
+                          </a:stretch>
+                        </pic:blipFill>
+                        <pic:spPr>
+                          <a:xfrm>
+                            <a:off x="0" y="0"/>
+                            <a:ext cx="3182001" cy="3460088"/>
+                          </a:xfrm>
+                          <a:prstGeom prst="rect">
+                            <a:avLst/>
+                          </a:prstGeom>
+                        </pic:spPr>
+                      </pic:pic>
+                    </a:graphicData>
+                  </a:graphic>
+                </wp:inline>
+              </w:drawing>
+            </w:r>
+          </w:p>
+        </w:tc>
+      </w:tr>
+    </w:tbl>
+    <w:p>
+      <w:pPr>
+        <w:rPr>
+          <w:sz w:val="4"/>
+          <w:szCs w:val="4"/>
+        </w:rPr>
+      </w:pPr>
     </w:p>
     <w:p>
       <w:r>
@@ -2628,7 +2938,6 @@
         <w:rPr>
           <w:color w:val="8064A2" w:themeColor="accent4"/>
         </w:rPr>
-        <w:lastRenderedPageBreak/>
         <w:t>ref</w:t>
       </w:r>
       <w:r>
@@ -2961,6 +3270,7 @@
               <w:rPr>
                 <w:i/>
               </w:rPr>
+              <w:lastRenderedPageBreak/>
               <w:t>SIGN_CERT_EXPIRED</w:t>
             </w:r>
           </w:p>
@@ -3381,10 +3691,11 @@
       <w:pPr>
         <w:pStyle w:val="Heading2"/>
       </w:pPr>
-      <w:bookmarkStart w:id="6" w:name="_Toc71634311"/>
+      <w:bookmarkStart w:id="6" w:name="_Toc76549482"/>
       <w:r>
         <w:t>2.4. PDF visible signatures</w:t>
       </w:r>
+      <w:bookmarkEnd w:id="6"/>
     </w:p>
     <w:p>
       <w:r>
@@ -3643,7 +3954,6 @@
         <w:rPr>
           <w:b/>
         </w:rPr>
-        <w:lastRenderedPageBreak/>
         <w:t>lang</w:t>
       </w:r>
       <w:proofErr w:type="spellEnd"/>
@@ -4054,6 +4364,7 @@
     </w:p>
     <w:p>
       <w:r>
+        <w:lastRenderedPageBreak/>
         <w:t xml:space="preserve">So the </w:t>
       </w:r>
       <w:proofErr w:type="spellStart"/>
@@ -4537,7 +4848,6 @@
         <w:rPr>
           <w:b/>
         </w:rPr>
-        <w:lastRenderedPageBreak/>
         <w:t>%</w:t>
       </w:r>
       <w:proofErr w:type="spellStart"/>
@@ -4716,6 +5026,7 @@
     </w:p>
     <w:p>
       <w:r>
+        <w:lastRenderedPageBreak/>
         <w:t>The “image” is a base64 image</w:t>
       </w:r>
       <w:r>
@@ -4878,6 +5189,7 @@
       <w:pPr>
         <w:pStyle w:val="Heading1"/>
       </w:pPr>
+      <w:bookmarkStart w:id="7" w:name="_Toc76549483"/>
       <w:r>
         <w:t xml:space="preserve">3. Sample/test FPS </w:t>
       </w:r>
@@ -4887,7 +5199,7 @@
       <w:r>
         <w:t xml:space="preserve"> and service</w:t>
       </w:r>
-      <w:bookmarkEnd w:id="6"/>
+      <w:bookmarkEnd w:id="7"/>
     </w:p>
     <w:p>
       <w:r>
@@ -4998,7 +5310,6 @@
       </w:r>
       <w:proofErr w:type="gramStart"/>
       <w:r>
-        <w:lastRenderedPageBreak/>
         <w:t>Or</w:t>
       </w:r>
       <w:proofErr w:type="gramEnd"/>
@@ -5208,6 +5519,7 @@
     </w:p>
     <w:p>
       <w:r>
+        <w:lastRenderedPageBreak/>
         <w:t xml:space="preserve">The above </w:t>
       </w:r>
       <w:r>
@@ -5233,11 +5545,11 @@
       <w:pPr>
         <w:pStyle w:val="Heading1"/>
       </w:pPr>
-      <w:bookmarkStart w:id="7" w:name="_Toc71634312"/>
+      <w:bookmarkStart w:id="8" w:name="_Toc76549484"/>
       <w:r>
         <w:t>References</w:t>
       </w:r>
-      <w:bookmarkEnd w:id="7"/>
+      <w:bookmarkEnd w:id="8"/>
     </w:p>
     <w:p>
       <w:r>
@@ -5251,7 +5563,7 @@
       <w:r>
         <w:t xml:space="preserve">: </w:t>
       </w:r>
-      <w:hyperlink r:id="rId10" w:history="1">
+      <w:hyperlink r:id="rId12" w:history="1">
         <w:r>
           <w:rPr>
             <w:rStyle w:val="Hyperlink"/>
@@ -5272,7 +5584,7 @@
       <w:r>
         <w:t xml:space="preserve"> SDKs: </w:t>
       </w:r>
-      <w:hyperlink r:id="rId11" w:history="1">
+      <w:hyperlink r:id="rId13" w:history="1">
         <w:r>
           <w:rPr>
             <w:rStyle w:val="Hyperlink"/>
@@ -5288,7 +5600,7 @@
       <w:r>
         <w:t xml:space="preserve">[3] Sample/test FPS service: </w:t>
       </w:r>
-      <w:hyperlink r:id="rId12" w:history="1">
+      <w:hyperlink r:id="rId14" w:history="1">
         <w:r>
           <w:rPr>
             <w:rStyle w:val="Hyperlink"/>
@@ -5301,7 +5613,7 @@
       <w:r>
         <w:t xml:space="preserve">[4] </w:t>
       </w:r>
-      <w:hyperlink r:id="rId13" w:history="1">
+      <w:hyperlink r:id="rId15" w:history="1">
         <w:r>
           <w:rPr>
             <w:rStyle w:val="Hyperlink"/>
@@ -5317,7 +5629,7 @@
       <w:r>
         <w:t xml:space="preserve"> </w:t>
       </w:r>
-      <w:hyperlink r:id="rId14" w:history="1">
+      <w:hyperlink r:id="rId16" w:history="1">
         <w:r>
           <w:rPr>
             <w:rStyle w:val="Hyperlink"/>
@@ -5341,7 +5653,7 @@
         <w:t xml:space="preserve"> </w:t>
       </w:r>
       <w:proofErr w:type="gramEnd"/>
-      <w:hyperlink r:id="rId15" w:history="1">
+      <w:hyperlink r:id="rId17" w:history="1">
         <w:r>
           <w:rPr>
             <w:rStyle w:val="Hyperlink"/>
@@ -5352,7 +5664,7 @@
     </w:p>
     <w:p/>
     <w:sectPr>
-      <w:footerReference w:type="default" r:id="rId16"/>
+      <w:footerReference w:type="default" r:id="rId18"/>
       <w:pgSz w:w="12240" w:h="15840"/>
       <w:pgMar w:top="1440" w:right="1440" w:bottom="1440" w:left="1440" w:header="708" w:footer="708" w:gutter="0"/>
       <w:cols w:space="708"/>
@@ -5414,9 +5726,9 @@
       <w:tblLook w:val="04A0"/>
     </w:tblPr>
     <w:tblGrid>
-      <w:gridCol w:w="4309"/>
-      <w:gridCol w:w="958"/>
-      <w:gridCol w:w="4309"/>
+      <w:gridCol w:w="4283"/>
+      <w:gridCol w:w="1009"/>
+      <w:gridCol w:w="4284"/>
     </w:tblGrid>
     <w:tr>
       <w:trPr>
@@ -5468,7 +5780,7 @@
                 <w:b/>
                 <w:noProof/>
               </w:rPr>
-              <w:t>1</w:t>
+              <w:t>9</w:t>
             </w:r>
           </w:fldSimple>
         </w:p>

</xml_diff>

<commit_message>
Remove RRN line and clarify that signing policy parameters are optional
</commit_message>
<xml_diff>
--- a/FPS_info/BOSA signature solution.docx
+++ b/FPS_info/BOSA signature solution.docx
@@ -1,6 +1,6 @@
 
 <file path=word/document.xml><?xml version="1.0" encoding="utf-8"?>
-<w:document xmlns:wpc="http://schemas.microsoft.com/office/word/2010/wordprocessingCanvas" xmlns:cx="http://schemas.microsoft.com/office/drawing/2014/chartex" xmlns:cx1="http://schemas.microsoft.com/office/drawing/2015/9/8/chartex" xmlns:cx2="http://schemas.microsoft.com/office/drawing/2015/10/21/chartex" xmlns:cx3="http://schemas.microsoft.com/office/drawing/2016/5/9/chartex" xmlns:cx4="http://schemas.microsoft.com/office/drawing/2016/5/10/chartex" xmlns:cx5="http://schemas.microsoft.com/office/drawing/2016/5/11/chartex" xmlns:cx6="http://schemas.microsoft.com/office/drawing/2016/5/12/chartex" xmlns:cx7="http://schemas.microsoft.com/office/drawing/2016/5/13/chartex" xmlns:cx8="http://schemas.microsoft.com/office/drawing/2016/5/14/chartex" xmlns:mc="http://schemas.openxmlformats.org/markup-compatibility/2006" xmlns:aink="http://schemas.microsoft.com/office/drawing/2016/ink" xmlns:am3d="http://schemas.microsoft.com/office/drawing/2017/model3d" xmlns:o="urn:schemas-microsoft-com:office:office" xmlns:r="http://schemas.openxmlformats.org/officeDocument/2006/relationships" xmlns:m="http://schemas.openxmlformats.org/officeDocument/2006/math" xmlns:v="urn:schemas-microsoft-com:vml" xmlns:wp14="http://schemas.microsoft.com/office/word/2010/wordprocessingDrawing" xmlns:wp="http://schemas.openxmlformats.org/drawingml/2006/wordprocessingDrawing" xmlns:w10="urn:schemas-microsoft-com:office:word" xmlns:w="http://schemas.openxmlformats.org/wordprocessingml/2006/main" xmlns:w14="http://schemas.microsoft.com/office/word/2010/wordml" xmlns:w15="http://schemas.microsoft.com/office/word/2012/wordml" xmlns:w16cex="http://schemas.microsoft.com/office/word/2018/wordml/cex" xmlns:w16cid="http://schemas.microsoft.com/office/word/2016/wordml/cid" xmlns:w16="http://schemas.microsoft.com/office/word/2018/wordml" xmlns:w16sdtdh="http://schemas.microsoft.com/office/word/2020/wordml/sdtdatahash" xmlns:w16se="http://schemas.microsoft.com/office/word/2015/wordml/symex" xmlns:wpg="http://schemas.microsoft.com/office/word/2010/wordprocessingGroup" xmlns:wpi="http://schemas.microsoft.com/office/word/2010/wordprocessingInk" xmlns:wne="http://schemas.microsoft.com/office/word/2006/wordml" xmlns:wps="http://schemas.microsoft.com/office/word/2010/wordprocessingShape" mc:Ignorable="w14 w15 w16se w16cid w16 w16cex w16sdtdh wp14">
+<w:document xmlns:wpc="http://schemas.microsoft.com/office/word/2010/wordprocessingCanvas" xmlns:cx="http://schemas.microsoft.com/office/drawing/2014/chartex" xmlns:cx1="http://schemas.microsoft.com/office/drawing/2015/9/8/chartex" xmlns:mc="http://schemas.openxmlformats.org/markup-compatibility/2006" xmlns:o="urn:schemas-microsoft-com:office:office" xmlns:r="http://schemas.openxmlformats.org/officeDocument/2006/relationships" xmlns:m="http://schemas.openxmlformats.org/officeDocument/2006/math" xmlns:v="urn:schemas-microsoft-com:vml" xmlns:wp14="http://schemas.microsoft.com/office/word/2010/wordprocessingDrawing" xmlns:wp="http://schemas.openxmlformats.org/drawingml/2006/wordprocessingDrawing" xmlns:w10="urn:schemas-microsoft-com:office:word" xmlns:w="http://schemas.openxmlformats.org/wordprocessingml/2006/main" xmlns:w14="http://schemas.microsoft.com/office/word/2010/wordml" xmlns:w15="http://schemas.microsoft.com/office/word/2012/wordml" xmlns:w16se="http://schemas.microsoft.com/office/word/2015/wordml/symex" xmlns:wpg="http://schemas.microsoft.com/office/word/2010/wordprocessingGroup" xmlns:wpi="http://schemas.microsoft.com/office/word/2010/wordprocessingInk" xmlns:wne="http://schemas.microsoft.com/office/word/2006/wordml" xmlns:wps="http://schemas.microsoft.com/office/word/2010/wordprocessingShape" mc:Ignorable="w14 w15 w16se wp14">
   <w:body>
     <w:tbl>
       <w:tblPr>
@@ -4134,7 +4134,23 @@
           <w:rFonts w:ascii="Calibri Light" w:hAnsi="Calibri Light" w:cs="Calibri Light"/>
           <w:color w:val="000000"/>
         </w:rPr>
-        <w:t>Development is done on TA, QA receives the changes when feature complete</w:t>
+        <w:t xml:space="preserve">Development is done on </w:t>
+      </w:r>
+      <w:proofErr w:type="gramStart"/>
+      <w:r>
+        <w:rPr>
+          <w:rFonts w:ascii="Calibri Light" w:hAnsi="Calibri Light" w:cs="Calibri Light"/>
+          <w:color w:val="000000"/>
+        </w:rPr>
+        <w:t>TA,</w:t>
+      </w:r>
+      <w:proofErr w:type="gramEnd"/>
+      <w:r>
+        <w:rPr>
+          <w:rFonts w:ascii="Calibri Light" w:hAnsi="Calibri Light" w:cs="Calibri Light"/>
+          <w:color w:val="000000"/>
+        </w:rPr>
+        <w:t xml:space="preserve"> QA receives the changes when feature complete</w:t>
       </w:r>
       <w:r>
         <w:rPr>
@@ -6617,8 +6633,17 @@
                 <w:rFonts w:ascii="Calibri Light" w:hAnsi="Calibri Light" w:cs="Calibri Light"/>
                 <w:color w:val="000000"/>
               </w:rPr>
-              <w:t>bucket-config</w:t>
-            </w:r>
+              <w:t>bucket-</w:t>
+            </w:r>
+            <w:proofErr w:type="spellStart"/>
+            <w:r>
+              <w:rPr>
+                <w:rFonts w:ascii="Calibri Light" w:hAnsi="Calibri Light" w:cs="Calibri Light"/>
+                <w:color w:val="000000"/>
+              </w:rPr>
+              <w:t>config</w:t>
+            </w:r>
+            <w:proofErr w:type="spellEnd"/>
             <w:r>
               <w:rPr>
                 <w:rFonts w:ascii="Calibri Light" w:hAnsi="Calibri Light" w:cs="Calibri Light"/>
@@ -9500,7 +9525,6 @@
         <w:rPr>
           <w:rFonts w:ascii="Calibri Light" w:hAnsi="Calibri Light" w:cs="Calibri Light"/>
           <w:noProof/>
-          <w:lang w:val="nl-BE"/>
         </w:rPr>
         <w:drawing>
           <wp:inline distT="0" distB="0" distL="0" distR="0" wp14:anchorId="5AA23CB2" wp14:editId="2EA34B55">
@@ -9629,7 +9653,21 @@
         <w:rPr>
           <w:rFonts w:ascii="Calibri Light" w:hAnsi="Calibri Light" w:cs="Calibri Light"/>
         </w:rPr>
-        <w:t>Upload unsigned documents and additional files such as XSLT files or  ‘PDF signature profiles’</w:t>
+        <w:t xml:space="preserve">Upload unsigned documents and additional files such as XSLT files </w:t>
+      </w:r>
+      <w:proofErr w:type="gramStart"/>
+      <w:r>
+        <w:rPr>
+          <w:rFonts w:ascii="Calibri Light" w:hAnsi="Calibri Light" w:cs="Calibri Light"/>
+        </w:rPr>
+        <w:t>or  ‘</w:t>
+      </w:r>
+      <w:proofErr w:type="gramEnd"/>
+      <w:r>
+        <w:rPr>
+          <w:rFonts w:ascii="Calibri Light" w:hAnsi="Calibri Light" w:cs="Calibri Light"/>
+        </w:rPr>
+        <w:t>PDF signature profiles’</w:t>
       </w:r>
     </w:p>
     <w:p>
@@ -9825,7 +9863,21 @@
         <w:rPr>
           <w:rFonts w:ascii="Calibri Light" w:hAnsi="Calibri Light" w:cs="Calibri Light"/>
         </w:rPr>
-        <w:t>For the FPS, this token is transparent and does not have to be parsed/interpreted/.. It only has to be sent in the HTTP redirect call to the BOSA DSS front-end server.</w:t>
+        <w:t>For the FPS, this token is transparent and does not have to be parsed/interpreted</w:t>
+      </w:r>
+      <w:proofErr w:type="gramStart"/>
+      <w:r>
+        <w:rPr>
+          <w:rFonts w:ascii="Calibri Light" w:hAnsi="Calibri Light" w:cs="Calibri Light"/>
+        </w:rPr>
+        <w:t>/..</w:t>
+      </w:r>
+      <w:proofErr w:type="gramEnd"/>
+      <w:r>
+        <w:rPr>
+          <w:rFonts w:ascii="Calibri Light" w:hAnsi="Calibri Light" w:cs="Calibri Light"/>
+        </w:rPr>
+        <w:t xml:space="preserve"> It only has to be sent in the HTTP redirect call to the BOSA DSS front-end server.</w:t>
       </w:r>
     </w:p>
     <w:p>
@@ -9877,14 +9929,12 @@
               <w:rPr>
                 <w:rFonts w:ascii="Calibri Light" w:hAnsi="Calibri Light" w:cs="Calibri Light"/>
                 <w:i/>
-                <w:lang w:val="nl-BE"/>
               </w:rPr>
             </w:pPr>
             <w:r>
               <w:rPr>
                 <w:rFonts w:ascii="Calibri Light" w:eastAsia="Calibri" w:hAnsi="Calibri Light" w:cs="Calibri Light"/>
                 <w:i/>
-                <w:lang w:val="nl-BE"/>
               </w:rPr>
               <w:t>{</w:t>
             </w:r>
@@ -9895,52 +9945,30 @@
               <w:rPr>
                 <w:rFonts w:ascii="Calibri Light" w:hAnsi="Calibri Light" w:cs="Calibri Light"/>
                 <w:i/>
-                <w:lang w:val="nl-BE"/>
               </w:rPr>
             </w:pPr>
             <w:r>
               <w:rPr>
                 <w:rFonts w:ascii="Calibri Light" w:eastAsia="Calibri" w:hAnsi="Calibri Light" w:cs="Calibri Light"/>
                 <w:i/>
-                <w:lang w:val="nl-BE"/>
-              </w:rPr>
-              <w:t xml:space="preserve">  "name":"minfin",</w:t>
-            </w:r>
-          </w:p>
-          <w:p>
-            <w:pPr>
-              <w:spacing w:after="0" w:line="240" w:lineRule="auto"/>
-              <w:rPr>
-                <w:rFonts w:ascii="Calibri Light" w:hAnsi="Calibri Light" w:cs="Calibri Light"/>
-                <w:i/>
-                <w:lang w:val="nl-BE"/>
-              </w:rPr>
-            </w:pPr>
+              </w:rPr>
+              <w:t xml:space="preserve">  "name":"</w:t>
+            </w:r>
+            <w:proofErr w:type="spellStart"/>
             <w:r>
               <w:rPr>
                 <w:rFonts w:ascii="Calibri Light" w:eastAsia="Calibri" w:hAnsi="Calibri Light" w:cs="Calibri Light"/>
                 <w:i/>
-                <w:lang w:val="nl-BE"/>
-              </w:rPr>
-              <w:t xml:space="preserve">  "pwd":"U84SnLEQvp",</w:t>
-            </w:r>
-          </w:p>
-          <w:p>
-            <w:pPr>
-              <w:spacing w:after="0" w:line="240" w:lineRule="auto"/>
-              <w:rPr>
-                <w:rFonts w:ascii="Calibri Light" w:hAnsi="Calibri Light" w:cs="Calibri Light"/>
-                <w:i/>
-                <w:lang w:val="nl-BE"/>
-              </w:rPr>
-            </w:pPr>
+              </w:rPr>
+              <w:t>minfin</w:t>
+            </w:r>
+            <w:proofErr w:type="spellEnd"/>
             <w:r>
               <w:rPr>
                 <w:rFonts w:ascii="Calibri Light" w:eastAsia="Calibri" w:hAnsi="Calibri Light" w:cs="Calibri Light"/>
                 <w:i/>
-                <w:lang w:val="nl-BE"/>
-              </w:rPr>
-              <w:t xml:space="preserve">  "in":"test.xml",</w:t>
+              </w:rPr>
+              <w:t>",</w:t>
             </w:r>
           </w:p>
           <w:p>
@@ -9955,16 +9983,24 @@
               <w:rPr>
                 <w:rFonts w:ascii="Calibri Light" w:eastAsia="Calibri" w:hAnsi="Calibri Light" w:cs="Calibri Light"/>
                 <w:i/>
-                <w:lang w:val="nl-BE"/>
-              </w:rPr>
-              <w:t xml:space="preserve">  </w:t>
-            </w:r>
+              </w:rPr>
+              <w:t xml:space="preserve">  "pwd":"U84SnLEQvp",</w:t>
+            </w:r>
+          </w:p>
+          <w:p>
+            <w:pPr>
+              <w:spacing w:after="0" w:line="240" w:lineRule="auto"/>
+              <w:rPr>
+                <w:rFonts w:ascii="Calibri Light" w:hAnsi="Calibri Light" w:cs="Calibri Light"/>
+                <w:i/>
+              </w:rPr>
+            </w:pPr>
             <w:r>
               <w:rPr>
                 <w:rFonts w:ascii="Calibri Light" w:eastAsia="Calibri" w:hAnsi="Calibri Light" w:cs="Calibri Light"/>
                 <w:i/>
               </w:rPr>
-              <w:t>"</w:t>
+              <w:t xml:space="preserve">  "</w:t>
             </w:r>
             <w:proofErr w:type="spellStart"/>
             <w:r>
@@ -9972,7 +10008,7 @@
                 <w:rFonts w:ascii="Calibri Light" w:eastAsia="Calibri" w:hAnsi="Calibri Light" w:cs="Calibri Light"/>
                 <w:i/>
               </w:rPr>
-              <w:t>xslt</w:t>
+              <w:t>in":"test.xml</w:t>
             </w:r>
             <w:proofErr w:type="spellEnd"/>
             <w:r>
@@ -9980,70 +10016,109 @@
                 <w:rFonts w:ascii="Calibri Light" w:eastAsia="Calibri" w:hAnsi="Calibri Light" w:cs="Calibri Light"/>
                 <w:i/>
               </w:rPr>
-              <w:t>":"</w:t>
-            </w:r>
-            <w:proofErr w:type="spellStart"/>
+              <w:t>",</w:t>
+            </w:r>
+          </w:p>
+          <w:p>
+            <w:pPr>
+              <w:spacing w:after="0" w:line="240" w:lineRule="auto"/>
+              <w:rPr>
+                <w:rFonts w:ascii="Calibri Light" w:hAnsi="Calibri Light" w:cs="Calibri Light"/>
+                <w:i/>
+              </w:rPr>
+            </w:pPr>
             <w:r>
               <w:rPr>
                 <w:rFonts w:ascii="Calibri Light" w:eastAsia="Calibri" w:hAnsi="Calibri Light" w:cs="Calibri Light"/>
                 <w:i/>
               </w:rPr>
-              <w:t>test.xslt</w:t>
-            </w:r>
-            <w:proofErr w:type="spellEnd"/>
+              <w:t xml:space="preserve">  </w:t>
+            </w:r>
             <w:r>
               <w:rPr>
                 <w:rFonts w:ascii="Calibri Light" w:eastAsia="Calibri" w:hAnsi="Calibri Light" w:cs="Calibri Light"/>
                 <w:i/>
               </w:rPr>
-              <w:t>",</w:t>
-            </w:r>
-          </w:p>
-          <w:p>
-            <w:pPr>
-              <w:spacing w:after="0" w:line="240" w:lineRule="auto"/>
-              <w:rPr>
-                <w:rFonts w:ascii="Calibri Light" w:hAnsi="Calibri Light" w:cs="Calibri Light"/>
-                <w:i/>
-              </w:rPr>
-            </w:pPr>
+              <w:t>"</w:t>
+            </w:r>
+            <w:proofErr w:type="spellStart"/>
             <w:r>
               <w:rPr>
                 <w:rFonts w:ascii="Calibri Light" w:eastAsia="Calibri" w:hAnsi="Calibri Light" w:cs="Calibri Light"/>
                 <w:i/>
               </w:rPr>
-              <w:t xml:space="preserve">  "</w:t>
-            </w:r>
-            <w:proofErr w:type="spellStart"/>
+              <w:t>xslt</w:t>
+            </w:r>
+            <w:proofErr w:type="spellEnd"/>
             <w:r>
               <w:rPr>
                 <w:rFonts w:ascii="Calibri Light" w:eastAsia="Calibri" w:hAnsi="Calibri Light" w:cs="Calibri Light"/>
                 <w:i/>
               </w:rPr>
-              <w:t>out":"signed_test.xml</w:t>
-            </w:r>
-            <w:proofErr w:type="spellEnd"/>
+              <w:t>":"</w:t>
+            </w:r>
+            <w:proofErr w:type="spellStart"/>
             <w:r>
               <w:rPr>
                 <w:rFonts w:ascii="Calibri Light" w:eastAsia="Calibri" w:hAnsi="Calibri Light" w:cs="Calibri Light"/>
                 <w:i/>
               </w:rPr>
-              <w:t>",</w:t>
-            </w:r>
-          </w:p>
-          <w:p>
-            <w:pPr>
-              <w:spacing w:after="0" w:line="240" w:lineRule="auto"/>
+              <w:t>test.xslt</w:t>
+            </w:r>
+            <w:proofErr w:type="spellEnd"/>
+            <w:r>
               <w:rPr>
                 <w:rFonts w:ascii="Calibri Light" w:eastAsia="Calibri" w:hAnsi="Calibri Light" w:cs="Calibri Light"/>
                 <w:i/>
               </w:rPr>
+              <w:t>",</w:t>
+            </w:r>
+          </w:p>
+          <w:p>
+            <w:pPr>
+              <w:spacing w:after="0" w:line="240" w:lineRule="auto"/>
+              <w:rPr>
+                <w:rFonts w:ascii="Calibri Light" w:hAnsi="Calibri Light" w:cs="Calibri Light"/>
+                <w:i/>
+              </w:rPr>
             </w:pPr>
             <w:r>
               <w:rPr>
                 <w:rFonts w:ascii="Calibri Light" w:eastAsia="Calibri" w:hAnsi="Calibri Light" w:cs="Calibri Light"/>
                 <w:i/>
               </w:rPr>
+              <w:t xml:space="preserve">  "</w:t>
+            </w:r>
+            <w:proofErr w:type="spellStart"/>
+            <w:r>
+              <w:rPr>
+                <w:rFonts w:ascii="Calibri Light" w:eastAsia="Calibri" w:hAnsi="Calibri Light" w:cs="Calibri Light"/>
+                <w:i/>
+              </w:rPr>
+              <w:t>out":"signed_test.xml</w:t>
+            </w:r>
+            <w:proofErr w:type="spellEnd"/>
+            <w:r>
+              <w:rPr>
+                <w:rFonts w:ascii="Calibri Light" w:eastAsia="Calibri" w:hAnsi="Calibri Light" w:cs="Calibri Light"/>
+                <w:i/>
+              </w:rPr>
+              <w:t>",</w:t>
+            </w:r>
+          </w:p>
+          <w:p>
+            <w:pPr>
+              <w:spacing w:after="0" w:line="240" w:lineRule="auto"/>
+              <w:rPr>
+                <w:rFonts w:ascii="Calibri Light" w:eastAsia="Calibri" w:hAnsi="Calibri Light" w:cs="Calibri Light"/>
+                <w:i/>
+              </w:rPr>
+            </w:pPr>
+            <w:r>
+              <w:rPr>
+                <w:rFonts w:ascii="Calibri Light" w:eastAsia="Calibri" w:hAnsi="Calibri Light" w:cs="Calibri Light"/>
+                <w:i/>
+              </w:rPr>
               <w:t xml:space="preserve">  "prof":"XADES_1"</w:t>
             </w:r>
           </w:p>
@@ -10052,7 +10127,15 @@
               <w:pStyle w:val="NoSpacing"/>
             </w:pPr>
             <w:r>
-              <w:t xml:space="preserve">  "lang": "</w:t>
+              <w:t xml:space="preserve">  "</w:t>
+            </w:r>
+            <w:proofErr w:type="spellStart"/>
+            <w:r>
+              <w:t>lang</w:t>
+            </w:r>
+            <w:proofErr w:type="spellEnd"/>
+            <w:r>
+              <w:t>": "</w:t>
             </w:r>
             <w:proofErr w:type="spellStart"/>
             <w:r>
@@ -10622,17 +10705,7 @@
                 <w:szCs w:val="12"/>
                 <w:lang w:val="nl-BE"/>
               </w:rPr>
-              <w:t>p</w:t>
-            </w:r>
-            <w:r>
-              <w:rPr>
-                <w:rFonts w:ascii="Calibri Light" w:eastAsia="Calibri" w:hAnsi="Calibri Light" w:cs="Calibri Light"/>
-                <w:i/>
-                <w:sz w:val="12"/>
-                <w:szCs w:val="12"/>
-                <w:lang w:val="nl-BE"/>
-              </w:rPr>
-              <w:t>wd</w:t>
+              <w:t>pwd</w:t>
             </w:r>
           </w:p>
           <w:p>
@@ -10863,17 +10936,7 @@
                 <w:szCs w:val="12"/>
                 <w:lang w:val="nl-BE"/>
               </w:rPr>
-              <w:t xml:space="preserve">  </w:t>
-            </w:r>
-            <w:r>
-              <w:rPr>
-                <w:rFonts w:ascii="Calibri Light" w:eastAsia="Calibri" w:hAnsi="Calibri Light" w:cs="Calibri Light"/>
-                <w:i/>
-                <w:sz w:val="12"/>
-                <w:szCs w:val="12"/>
-                <w:lang w:val="nl-BE"/>
-              </w:rPr>
-              <w:t>No</w:t>
+              <w:t xml:space="preserve">  No</w:t>
             </w:r>
           </w:p>
         </w:tc>
@@ -11516,14 +11579,7 @@
                 <w:sz w:val="12"/>
                 <w:szCs w:val="12"/>
               </w:rPr>
-              <w:t>policyD</w:t>
-            </w:r>
-            <w:r>
-              <w:rPr>
-                <w:sz w:val="12"/>
-                <w:szCs w:val="12"/>
-              </w:rPr>
-              <w:t>escription</w:t>
+              <w:t>policyDescription</w:t>
             </w:r>
             <w:proofErr w:type="spellEnd"/>
           </w:p>
@@ -11764,14 +11820,7 @@
                 <w:sz w:val="12"/>
                 <w:szCs w:val="12"/>
               </w:rPr>
-              <w:t>1,30,20,180,60</w:t>
-            </w:r>
-            <w:r>
-              <w:rPr>
-                <w:sz w:val="12"/>
-                <w:szCs w:val="12"/>
-              </w:rPr>
-              <w:t xml:space="preserve"> / default</w:t>
+              <w:t>1,30,20,180,60 / default</w:t>
             </w:r>
           </w:p>
         </w:tc>
@@ -11990,47 +12039,7 @@
                 <w:sz w:val="12"/>
                 <w:szCs w:val="12"/>
               </w:rPr>
-              <w:t xml:space="preserve">If </w:t>
-            </w:r>
-            <w:r>
-              <w:rPr>
-                <w:rFonts w:ascii="Calibri Light" w:hAnsi="Calibri Light" w:cs="Calibri Light"/>
-                <w:sz w:val="12"/>
-                <w:szCs w:val="12"/>
-              </w:rPr>
-              <w:t>defined</w:t>
-            </w:r>
-            <w:r>
-              <w:rPr>
-                <w:rFonts w:ascii="Calibri Light" w:hAnsi="Calibri Light" w:cs="Calibri Light"/>
-                <w:sz w:val="12"/>
-                <w:szCs w:val="12"/>
-              </w:rPr>
-              <w:t xml:space="preserve">, </w:t>
-            </w:r>
-            <w:r>
-              <w:rPr>
-                <w:rFonts w:ascii="Calibri Light" w:hAnsi="Calibri Light" w:cs="Calibri Light"/>
-                <w:sz w:val="12"/>
-                <w:szCs w:val="12"/>
-              </w:rPr>
-              <w:t xml:space="preserve">the </w:t>
-            </w:r>
-            <w:r>
-              <w:rPr>
-                <w:rFonts w:ascii="Calibri Light" w:hAnsi="Calibri Light" w:cs="Calibri Light"/>
-                <w:sz w:val="12"/>
-                <w:szCs w:val="12"/>
-              </w:rPr>
-              <w:t xml:space="preserve">visible information </w:t>
-            </w:r>
-            <w:r>
-              <w:rPr>
-                <w:rFonts w:ascii="Calibri Light" w:hAnsi="Calibri Light" w:cs="Calibri Light"/>
-                <w:sz w:val="12"/>
-                <w:szCs w:val="12"/>
-              </w:rPr>
-              <w:t>of a PDF signature will be place in an existing field (</w:t>
+              <w:t>If defined, the visible information of a PDF signature will be place in an existing field (</w:t>
             </w:r>
             <w:proofErr w:type="spellStart"/>
             <w:r>
@@ -12505,7 +12514,25 @@
                 <w:sz w:val="12"/>
                 <w:szCs w:val="12"/>
               </w:rPr>
-              <w:t xml:space="preserve"> and the moment he signs the document is greater than the </w:t>
+              <w:t xml:space="preserve"> and the </w:t>
+            </w:r>
+            <w:proofErr w:type="gramStart"/>
+            <w:r>
+              <w:rPr>
+                <w:rFonts w:ascii="Calibri Light" w:hAnsi="Calibri Light" w:cs="Calibri Light"/>
+                <w:sz w:val="12"/>
+                <w:szCs w:val="12"/>
+              </w:rPr>
+              <w:t>moment</w:t>
+            </w:r>
+            <w:proofErr w:type="gramEnd"/>
+            <w:r>
+              <w:rPr>
+                <w:rFonts w:ascii="Calibri Light" w:hAnsi="Calibri Light" w:cs="Calibri Light"/>
+                <w:sz w:val="12"/>
+                <w:szCs w:val="12"/>
+              </w:rPr>
+              <w:t xml:space="preserve"> he signs the document is greater than the </w:t>
             </w:r>
             <w:r>
               <w:rPr>
@@ -13019,14 +13046,28 @@
         <w:rPr>
           <w:rFonts w:ascii="Calibri Light" w:hAnsi="Calibri Light" w:cs="Calibri Light"/>
         </w:rPr>
-        <w:t>The filename of this json file is the output filename of the signed document, appended with ".</w:t>
+        <w:t xml:space="preserve">The filename of this json file is the output filename of the signed document, appended with </w:t>
+      </w:r>
+      <w:proofErr w:type="gramStart"/>
+      <w:r>
+        <w:rPr>
+          <w:rFonts w:ascii="Calibri Light" w:hAnsi="Calibri Light" w:cs="Calibri Light"/>
+        </w:rPr>
+        <w:t>".</w:t>
       </w:r>
       <w:proofErr w:type="spellStart"/>
       <w:r>
         <w:rPr>
           <w:rFonts w:ascii="Calibri Light" w:hAnsi="Calibri Light" w:cs="Calibri Light"/>
         </w:rPr>
-        <w:t>validationreport.json</w:t>
+        <w:t>validationreport</w:t>
+      </w:r>
+      <w:proofErr w:type="gramEnd"/>
+      <w:r>
+        <w:rPr>
+          <w:rFonts w:ascii="Calibri Light" w:hAnsi="Calibri Light" w:cs="Calibri Light"/>
+        </w:rPr>
+        <w:t>.json</w:t>
       </w:r>
       <w:proofErr w:type="spellEnd"/>
       <w:r>
@@ -15332,7 +15373,21 @@
         <w:rPr>
           <w:rFonts w:ascii="Calibri Light" w:hAnsi="Calibri Light" w:cs="Calibri Light"/>
         </w:rPr>
-        <w:t>There are quite a number of options (image, text, colors, ..) that can be specified. Because the token is limited in size it has been decided to use a ‘</w:t>
+        <w:t xml:space="preserve">There are quite a number of options (image, text, </w:t>
+      </w:r>
+      <w:proofErr w:type="gramStart"/>
+      <w:r>
+        <w:rPr>
+          <w:rFonts w:ascii="Calibri Light" w:hAnsi="Calibri Light" w:cs="Calibri Light"/>
+        </w:rPr>
+        <w:t>colors, ..</w:t>
+      </w:r>
+      <w:proofErr w:type="gramEnd"/>
+      <w:r>
+        <w:rPr>
+          <w:rFonts w:ascii="Calibri Light" w:hAnsi="Calibri Light" w:cs="Calibri Light"/>
+        </w:rPr>
+        <w:t>) that can be specified. Because the token is limited in size it has been decided to use a ‘</w:t>
       </w:r>
       <w:r>
         <w:rPr>
@@ -16206,11 +16261,19 @@
               <w:t>bgColor</w:t>
             </w:r>
             <w:proofErr w:type="spellEnd"/>
+            <w:proofErr w:type="gramStart"/>
             <w:r>
               <w:rPr>
                 <w:rFonts w:ascii="Calibri Light" w:eastAsia="Calibri" w:hAnsi="Calibri Light" w:cs="Calibri Light"/>
               </w:rPr>
-              <w:t>" : "#D0D0D0",</w:t>
+              <w:t>" :</w:t>
+            </w:r>
+            <w:proofErr w:type="gramEnd"/>
+            <w:r>
+              <w:rPr>
+                <w:rFonts w:ascii="Calibri Light" w:eastAsia="Calibri" w:hAnsi="Calibri Light" w:cs="Calibri Light"/>
+              </w:rPr>
+              <w:t xml:space="preserve"> "#D0D0D0",</w:t>
             </w:r>
           </w:p>
           <w:p>
@@ -16224,7 +16287,21 @@
               <w:rPr>
                 <w:rFonts w:ascii="Calibri Light" w:eastAsia="Calibri" w:hAnsi="Calibri Light" w:cs="Calibri Light"/>
               </w:rPr>
-              <w:t xml:space="preserve">  "texts" : {</w:t>
+              <w:t xml:space="preserve">  "texts</w:t>
+            </w:r>
+            <w:proofErr w:type="gramStart"/>
+            <w:r>
+              <w:rPr>
+                <w:rFonts w:ascii="Calibri Light" w:eastAsia="Calibri" w:hAnsi="Calibri Light" w:cs="Calibri Light"/>
+              </w:rPr>
+              <w:t>" :</w:t>
+            </w:r>
+            <w:proofErr w:type="gramEnd"/>
+            <w:r>
+              <w:rPr>
+                <w:rFonts w:ascii="Calibri Light" w:eastAsia="Calibri" w:hAnsi="Calibri Light" w:cs="Calibri Light"/>
+              </w:rPr>
+              <w:t xml:space="preserve"> {</w:t>
             </w:r>
           </w:p>
           <w:p>
@@ -16248,11 +16325,19 @@
               <w:t>en</w:t>
             </w:r>
             <w:proofErr w:type="spellEnd"/>
+            <w:proofErr w:type="gramStart"/>
             <w:r>
               <w:rPr>
                 <w:rFonts w:ascii="Calibri Light" w:eastAsia="Calibri" w:hAnsi="Calibri Light" w:cs="Calibri Light"/>
               </w:rPr>
-              <w:t>" : "Signed by %</w:t>
+              <w:t>" :</w:t>
+            </w:r>
+            <w:proofErr w:type="gramEnd"/>
+            <w:r>
+              <w:rPr>
+                <w:rFonts w:ascii="Calibri Light" w:eastAsia="Calibri" w:hAnsi="Calibri Light" w:cs="Calibri Light"/>
+              </w:rPr>
+              <w:t xml:space="preserve"> "Signed by %</w:t>
             </w:r>
             <w:proofErr w:type="spellStart"/>
             <w:r>
@@ -16453,11 +16538,19 @@
               <w:t>textSize</w:t>
             </w:r>
             <w:proofErr w:type="spellEnd"/>
+            <w:proofErr w:type="gramStart"/>
             <w:r>
               <w:rPr>
                 <w:rFonts w:ascii="Calibri Light" w:eastAsia="Calibri" w:hAnsi="Calibri Light" w:cs="Calibri Light"/>
               </w:rPr>
-              <w:t>" : 14,</w:t>
+              <w:t>" :</w:t>
+            </w:r>
+            <w:proofErr w:type="gramEnd"/>
+            <w:r>
+              <w:rPr>
+                <w:rFonts w:ascii="Calibri Light" w:eastAsia="Calibri" w:hAnsi="Calibri Light" w:cs="Calibri Light"/>
+              </w:rPr>
+              <w:t xml:space="preserve"> 14,</w:t>
             </w:r>
           </w:p>
           <w:p>
@@ -16481,11 +16574,19 @@
               <w:t>textPadding</w:t>
             </w:r>
             <w:proofErr w:type="spellEnd"/>
+            <w:proofErr w:type="gramStart"/>
             <w:r>
               <w:rPr>
                 <w:rFonts w:ascii="Calibri Light" w:eastAsia="Calibri" w:hAnsi="Calibri Light" w:cs="Calibri Light"/>
               </w:rPr>
-              <w:t>" : 20,</w:t>
+              <w:t>" :</w:t>
+            </w:r>
+            <w:proofErr w:type="gramEnd"/>
+            <w:r>
+              <w:rPr>
+                <w:rFonts w:ascii="Calibri Light" w:eastAsia="Calibri" w:hAnsi="Calibri Light" w:cs="Calibri Light"/>
+              </w:rPr>
+              <w:t xml:space="preserve"> 20,</w:t>
             </w:r>
           </w:p>
           <w:p>
@@ -16509,11 +16610,19 @@
               <w:t>textAlignH</w:t>
             </w:r>
             <w:proofErr w:type="spellEnd"/>
+            <w:proofErr w:type="gramStart"/>
             <w:r>
               <w:rPr>
                 <w:rFonts w:ascii="Calibri Light" w:eastAsia="Calibri" w:hAnsi="Calibri Light" w:cs="Calibri Light"/>
               </w:rPr>
-              <w:t>" : "CENTER",</w:t>
+              <w:t>" :</w:t>
+            </w:r>
+            <w:proofErr w:type="gramEnd"/>
+            <w:r>
+              <w:rPr>
+                <w:rFonts w:ascii="Calibri Light" w:eastAsia="Calibri" w:hAnsi="Calibri Light" w:cs="Calibri Light"/>
+              </w:rPr>
+              <w:t xml:space="preserve"> "CENTER",</w:t>
             </w:r>
           </w:p>
           <w:p>
@@ -16537,11 +16646,19 @@
               <w:t>textAlignV</w:t>
             </w:r>
             <w:proofErr w:type="spellEnd"/>
+            <w:proofErr w:type="gramStart"/>
             <w:r>
               <w:rPr>
                 <w:rFonts w:ascii="Calibri Light" w:eastAsia="Calibri" w:hAnsi="Calibri Light" w:cs="Calibri Light"/>
               </w:rPr>
-              <w:t>" : "MIDDLE",</w:t>
+              <w:t>" :</w:t>
+            </w:r>
+            <w:proofErr w:type="gramEnd"/>
+            <w:r>
+              <w:rPr>
+                <w:rFonts w:ascii="Calibri Light" w:eastAsia="Calibri" w:hAnsi="Calibri Light" w:cs="Calibri Light"/>
+              </w:rPr>
+              <w:t xml:space="preserve"> "MIDDLE",</w:t>
             </w:r>
           </w:p>
           <w:p>
@@ -16565,11 +16682,19 @@
               <w:t>textPos</w:t>
             </w:r>
             <w:proofErr w:type="spellEnd"/>
+            <w:proofErr w:type="gramStart"/>
             <w:r>
               <w:rPr>
                 <w:rFonts w:ascii="Calibri Light" w:eastAsia="Calibri" w:hAnsi="Calibri Light" w:cs="Calibri Light"/>
               </w:rPr>
-              <w:t>" : "BOTTOM",</w:t>
+              <w:t>" :</w:t>
+            </w:r>
+            <w:proofErr w:type="gramEnd"/>
+            <w:r>
+              <w:rPr>
+                <w:rFonts w:ascii="Calibri Light" w:eastAsia="Calibri" w:hAnsi="Calibri Light" w:cs="Calibri Light"/>
+              </w:rPr>
+              <w:t xml:space="preserve"> "BOTTOM",</w:t>
             </w:r>
           </w:p>
           <w:p>
@@ -16593,11 +16718,19 @@
               <w:t>textColor</w:t>
             </w:r>
             <w:proofErr w:type="spellEnd"/>
+            <w:proofErr w:type="gramStart"/>
             <w:r>
               <w:rPr>
                 <w:rFonts w:ascii="Calibri Light" w:eastAsia="Calibri" w:hAnsi="Calibri Light" w:cs="Calibri Light"/>
               </w:rPr>
-              <w:t>" : "#0000FF",</w:t>
+              <w:t>" :</w:t>
+            </w:r>
+            <w:proofErr w:type="gramEnd"/>
+            <w:r>
+              <w:rPr>
+                <w:rFonts w:ascii="Calibri Light" w:eastAsia="Calibri" w:hAnsi="Calibri Light" w:cs="Calibri Light"/>
+              </w:rPr>
+              <w:t xml:space="preserve"> "#0000FF",</w:t>
             </w:r>
           </w:p>
           <w:p>
@@ -16621,11 +16754,19 @@
               <w:t>defaultCoordinates</w:t>
             </w:r>
             <w:proofErr w:type="spellEnd"/>
+            <w:proofErr w:type="gramStart"/>
             <w:r>
               <w:rPr>
                 <w:rFonts w:ascii="Calibri Light" w:eastAsia="Calibri" w:hAnsi="Calibri Light" w:cs="Calibri Light"/>
               </w:rPr>
-              <w:t>" : "1,30,20,120,60",</w:t>
+              <w:t>" :</w:t>
+            </w:r>
+            <w:proofErr w:type="gramEnd"/>
+            <w:r>
+              <w:rPr>
+                <w:rFonts w:ascii="Calibri Light" w:eastAsia="Calibri" w:hAnsi="Calibri Light" w:cs="Calibri Light"/>
+              </w:rPr>
+              <w:t xml:space="preserve"> "1,30,20,120,60",</w:t>
             </w:r>
           </w:p>
           <w:p>
@@ -16649,11 +16790,19 @@
               <w:t>imageDpi</w:t>
             </w:r>
             <w:proofErr w:type="spellEnd"/>
+            <w:proofErr w:type="gramStart"/>
             <w:r>
               <w:rPr>
                 <w:rFonts w:ascii="Calibri Light" w:eastAsia="Calibri" w:hAnsi="Calibri Light" w:cs="Calibri Light"/>
               </w:rPr>
-              <w:t>" : 400,</w:t>
+              <w:t>" :</w:t>
+            </w:r>
+            <w:proofErr w:type="gramEnd"/>
+            <w:r>
+              <w:rPr>
+                <w:rFonts w:ascii="Calibri Light" w:eastAsia="Calibri" w:hAnsi="Calibri Light" w:cs="Calibri Light"/>
+              </w:rPr>
+              <w:t xml:space="preserve"> 400,</w:t>
             </w:r>
           </w:p>
           <w:p>
@@ -16667,7 +16816,21 @@
               <w:rPr>
                 <w:rFonts w:ascii="Calibri Light" w:eastAsia="Calibri" w:hAnsi="Calibri Light" w:cs="Calibri Light"/>
               </w:rPr>
-              <w:t xml:space="preserve">  "image" : "</w:t>
+              <w:t xml:space="preserve">  "image</w:t>
+            </w:r>
+            <w:proofErr w:type="gramStart"/>
+            <w:r>
+              <w:rPr>
+                <w:rFonts w:ascii="Calibri Light" w:eastAsia="Calibri" w:hAnsi="Calibri Light" w:cs="Calibri Light"/>
+              </w:rPr>
+              <w:t>" :</w:t>
+            </w:r>
+            <w:proofErr w:type="gramEnd"/>
+            <w:r>
+              <w:rPr>
+                <w:rFonts w:ascii="Calibri Light" w:eastAsia="Calibri" w:hAnsi="Calibri Light" w:cs="Calibri Light"/>
+              </w:rPr>
+              <w:t xml:space="preserve"> "</w:t>
             </w:r>
             <w:proofErr w:type="spellStart"/>
             <w:r>
@@ -16817,6 +16980,7 @@
         <w:t>gn</w:t>
       </w:r>
       <w:proofErr w:type="spellEnd"/>
+      <w:proofErr w:type="gramStart"/>
       <w:r>
         <w:rPr>
           <w:rFonts w:ascii="Calibri Light" w:hAnsi="Calibri Light" w:cs="Calibri Light"/>
@@ -16828,7 +16992,14 @@
         <w:rPr>
           <w:rFonts w:ascii="Calibri Light" w:hAnsi="Calibri Light" w:cs="Calibri Light"/>
         </w:rPr>
-        <w:t xml:space="preserve"> : this is replaced by the Given Name in the user’s certificate</w:t>
+        <w:t xml:space="preserve"> :</w:t>
+      </w:r>
+      <w:proofErr w:type="gramEnd"/>
+      <w:r>
+        <w:rPr>
+          <w:rFonts w:ascii="Calibri Light" w:hAnsi="Calibri Light" w:cs="Calibri Light"/>
+        </w:rPr>
+        <w:t xml:space="preserve"> this is replaced by the Given Name in the user’s certificate</w:t>
       </w:r>
     </w:p>
     <w:p>
@@ -16888,31 +17059,31 @@
           <w:rFonts w:ascii="Calibri Light" w:hAnsi="Calibri Light" w:cs="Calibri Light"/>
           <w:b/>
         </w:rPr>
-        <w:t xml:space="preserve">Deprecated: </w:t>
-      </w:r>
+        <w:t>%</w:t>
+      </w:r>
+      <w:proofErr w:type="spellStart"/>
       <w:r>
         <w:rPr>
           <w:rFonts w:ascii="Calibri Light" w:hAnsi="Calibri Light" w:cs="Calibri Light"/>
           <w:b/>
         </w:rPr>
+        <w:t>n</w:t>
+      </w:r>
+      <w:r>
+        <w:rPr>
+          <w:rFonts w:ascii="Calibri Light" w:hAnsi="Calibri Light" w:cs="Calibri Light"/>
+          <w:b/>
+        </w:rPr>
+        <w:t>n</w:t>
+      </w:r>
+      <w:proofErr w:type="spellEnd"/>
+      <w:r>
+        <w:rPr>
+          <w:rFonts w:ascii="Calibri Light" w:hAnsi="Calibri Light" w:cs="Calibri Light"/>
+          <w:b/>
+        </w:rPr>
         <w:t>%</w:t>
       </w:r>
-      <w:proofErr w:type="spellStart"/>
-      <w:r>
-        <w:rPr>
-          <w:rFonts w:ascii="Calibri Light" w:hAnsi="Calibri Light" w:cs="Calibri Light"/>
-          <w:b/>
-        </w:rPr>
-        <w:t>rrn</w:t>
-      </w:r>
-      <w:proofErr w:type="spellEnd"/>
-      <w:r>
-        <w:rPr>
-          <w:rFonts w:ascii="Calibri Light" w:hAnsi="Calibri Light" w:cs="Calibri Light"/>
-          <w:b/>
-        </w:rPr>
-        <w:t>%</w:t>
-      </w:r>
       <w:r>
         <w:rPr>
           <w:rFonts w:ascii="Calibri Light" w:hAnsi="Calibri Light" w:cs="Calibri Light"/>
@@ -16941,19 +17112,13 @@
         <w:rPr>
           <w:rFonts w:ascii="Calibri Light" w:hAnsi="Calibri Light" w:cs="Calibri Light"/>
         </w:rPr>
-        <w:t xml:space="preserve">) </w:t>
-      </w:r>
-      <w:r>
-        <w:rPr>
-          <w:rFonts w:ascii="Calibri Light" w:hAnsi="Calibri Light" w:cs="Calibri Light"/>
-        </w:rPr>
-        <w:t>in the user’s certificate</w:t>
-      </w:r>
-      <w:r>
-        <w:rPr>
-          <w:rFonts w:ascii="Calibri Light" w:hAnsi="Calibri Light" w:cs="Calibri Light"/>
-        </w:rPr>
-        <w:t>. New developments MUST not use this tag.</w:t>
+        <w:t>)</w:t>
+      </w:r>
+      <w:r>
+        <w:rPr>
+          <w:rFonts w:ascii="Calibri Light" w:hAnsi="Calibri Light" w:cs="Calibri Light"/>
+        </w:rPr>
+        <w:t xml:space="preserve"> in the user’s certificate</w:t>
       </w:r>
     </w:p>
     <w:p>
@@ -16972,84 +17137,6 @@
           <w:rFonts w:ascii="Calibri Light" w:hAnsi="Calibri Light" w:cs="Calibri Light"/>
           <w:b/>
         </w:rPr>
-        <w:t>%</w:t>
-      </w:r>
-      <w:proofErr w:type="spellStart"/>
-      <w:r>
-        <w:rPr>
-          <w:rFonts w:ascii="Calibri Light" w:hAnsi="Calibri Light" w:cs="Calibri Light"/>
-          <w:b/>
-        </w:rPr>
-        <w:t>n</w:t>
-      </w:r>
-      <w:r>
-        <w:rPr>
-          <w:rFonts w:ascii="Calibri Light" w:hAnsi="Calibri Light" w:cs="Calibri Light"/>
-          <w:b/>
-        </w:rPr>
-        <w:t>n</w:t>
-      </w:r>
-      <w:proofErr w:type="spellEnd"/>
-      <w:r>
-        <w:rPr>
-          <w:rFonts w:ascii="Calibri Light" w:hAnsi="Calibri Light" w:cs="Calibri Light"/>
-          <w:b/>
-        </w:rPr>
-        <w:t>%</w:t>
-      </w:r>
-      <w:r>
-        <w:rPr>
-          <w:rFonts w:ascii="Calibri Light" w:hAnsi="Calibri Light" w:cs="Calibri Light"/>
-        </w:rPr>
-        <w:t xml:space="preserve">: this is replaced by the </w:t>
-      </w:r>
-      <w:r>
-        <w:rPr>
-          <w:rFonts w:ascii="Calibri Light" w:hAnsi="Calibri Light" w:cs="Calibri Light"/>
-        </w:rPr>
-        <w:t xml:space="preserve">national numbers </w:t>
-      </w:r>
-      <w:r>
-        <w:rPr>
-          <w:rFonts w:ascii="Calibri Light" w:hAnsi="Calibri Light" w:cs="Calibri Light"/>
-        </w:rPr>
-        <w:t>(</w:t>
-      </w:r>
-      <w:r>
-        <w:rPr>
-          <w:rFonts w:ascii="Calibri Light" w:hAnsi="Calibri Light" w:cs="Calibri Light"/>
-        </w:rPr>
-        <w:t>subject's "SERIALNUMBER"</w:t>
-      </w:r>
-      <w:r>
-        <w:rPr>
-          <w:rFonts w:ascii="Calibri Light" w:hAnsi="Calibri Light" w:cs="Calibri Light"/>
-        </w:rPr>
-        <w:t>)</w:t>
-      </w:r>
-      <w:r>
-        <w:rPr>
-          <w:rFonts w:ascii="Calibri Light" w:hAnsi="Calibri Light" w:cs="Calibri Light"/>
-        </w:rPr>
-        <w:t xml:space="preserve"> in the user’s certificate</w:t>
-      </w:r>
-    </w:p>
-    <w:p>
-      <w:pPr>
-        <w:pStyle w:val="ListParagraph"/>
-        <w:numPr>
-          <w:ilvl w:val="0"/>
-          <w:numId w:val="8"/>
-        </w:numPr>
-        <w:rPr>
-          <w:rFonts w:ascii="Calibri Light" w:hAnsi="Calibri Light" w:cs="Calibri Light"/>
-        </w:rPr>
-      </w:pPr>
-      <w:r>
-        <w:rPr>
-          <w:rFonts w:ascii="Calibri Light" w:hAnsi="Calibri Light" w:cs="Calibri Light"/>
-          <w:b/>
-        </w:rPr>
         <w:t>%d(XXX)%</w:t>
       </w:r>
       <w:r>
@@ -17139,7 +17226,21 @@
         <w:rPr>
           <w:rFonts w:ascii="Calibri Light" w:hAnsi="Calibri Light" w:cs="Calibri Light"/>
         </w:rPr>
-        <w:t>=Tom Test,serialNumber=73040102749,givenName=Tom,surname=Test,countryName=BE</w:t>
+        <w:t xml:space="preserve">=Tom </w:t>
+      </w:r>
+      <w:proofErr w:type="gramStart"/>
+      <w:r>
+        <w:rPr>
+          <w:rFonts w:ascii="Calibri Light" w:hAnsi="Calibri Light" w:cs="Calibri Light"/>
+        </w:rPr>
+        <w:t>Test,serialNumber</w:t>
+      </w:r>
+      <w:proofErr w:type="gramEnd"/>
+      <w:r>
+        <w:rPr>
+          <w:rFonts w:ascii="Calibri Light" w:hAnsi="Calibri Light" w:cs="Calibri Light"/>
+        </w:rPr>
+        <w:t>=73040102749,givenName=Tom,surname=Test,countryName=BE</w:t>
       </w:r>
     </w:p>
     <w:p>
@@ -17174,6 +17275,40 @@
           <w:rFonts w:ascii="Calibri Light" w:hAnsi="Calibri Light" w:cs="Calibri Light"/>
         </w:rPr>
         <w:t>” font that resembles handwriting.</w:t>
+      </w:r>
+    </w:p>
+    <w:p>
+      <w:pPr>
+        <w:rPr>
+          <w:rFonts w:ascii="Calibri Light" w:hAnsi="Calibri Light" w:cs="Calibri Light"/>
+        </w:rPr>
+      </w:pPr>
+      <w:r>
+        <w:rPr>
+          <w:rFonts w:ascii="Calibri Light" w:hAnsi="Calibri Light" w:cs="Calibri Light"/>
+        </w:rPr>
+        <w:t>The “</w:t>
+      </w:r>
+      <w:proofErr w:type="spellStart"/>
+      <w:r>
+        <w:rPr>
+          <w:rFonts w:ascii="Calibri Light" w:hAnsi="Calibri Light" w:cs="Calibri Light"/>
+        </w:rPr>
+        <w:t>textAlignH</w:t>
+      </w:r>
+      <w:proofErr w:type="spellEnd"/>
+      <w:r>
+        <w:rPr>
+          <w:rFonts w:ascii="Calibri Light" w:hAnsi="Calibri Light" w:cs="Calibri Light"/>
+        </w:rPr>
+        <w:t>” is the horizontal text alignment and can be “LEFT”, “CENTER”, “RIGHT”</w:t>
+      </w:r>
+      <w:r>
+        <w:rPr>
+          <w:rFonts w:ascii="Calibri Light" w:hAnsi="Calibri Light" w:cs="Calibri Light"/>
+        </w:rPr>
+        <w:br/>
+        <w:t>Default value is “NONE”, see [5]</w:t>
       </w:r>
     </w:p>
     <w:p>
@@ -17194,40 +17329,6 @@
         <w:rPr>
           <w:rFonts w:ascii="Calibri Light" w:hAnsi="Calibri Light" w:cs="Calibri Light"/>
         </w:rPr>
-        <w:t>textAlignH</w:t>
-      </w:r>
-      <w:proofErr w:type="spellEnd"/>
-      <w:r>
-        <w:rPr>
-          <w:rFonts w:ascii="Calibri Light" w:hAnsi="Calibri Light" w:cs="Calibri Light"/>
-        </w:rPr>
-        <w:t>” is the horizontal text alignment and can be “LEFT”, “CENTER”, “RIGHT”</w:t>
-      </w:r>
-      <w:r>
-        <w:rPr>
-          <w:rFonts w:ascii="Calibri Light" w:hAnsi="Calibri Light" w:cs="Calibri Light"/>
-        </w:rPr>
-        <w:br/>
-        <w:t>Default value is “NONE”, see [5]</w:t>
-      </w:r>
-    </w:p>
-    <w:p>
-      <w:pPr>
-        <w:rPr>
-          <w:rFonts w:ascii="Calibri Light" w:hAnsi="Calibri Light" w:cs="Calibri Light"/>
-        </w:rPr>
-      </w:pPr>
-      <w:r>
-        <w:rPr>
-          <w:rFonts w:ascii="Calibri Light" w:hAnsi="Calibri Light" w:cs="Calibri Light"/>
-        </w:rPr>
-        <w:t>The “</w:t>
-      </w:r>
-      <w:proofErr w:type="spellStart"/>
-      <w:r>
-        <w:rPr>
-          <w:rFonts w:ascii="Calibri Light" w:hAnsi="Calibri Light" w:cs="Calibri Light"/>
-        </w:rPr>
         <w:t>textAlignV</w:t>
       </w:r>
       <w:proofErr w:type="spellEnd"/>
@@ -17398,7 +17499,21 @@
         <w:rPr>
           <w:rFonts w:ascii="Calibri Light" w:hAnsi="Calibri Light" w:cs="Calibri Light"/>
         </w:rPr>
-        <w:t>All values are optional; in case of absence a default is used. If no “image” is specified then no image is used.</w:t>
+        <w:t xml:space="preserve">All values are optional; in case of absence a default is used. If no “image” is </w:t>
+      </w:r>
+      <w:proofErr w:type="gramStart"/>
+      <w:r>
+        <w:rPr>
+          <w:rFonts w:ascii="Calibri Light" w:hAnsi="Calibri Light" w:cs="Calibri Light"/>
+        </w:rPr>
+        <w:t>specified</w:t>
+      </w:r>
+      <w:proofErr w:type="gramEnd"/>
+      <w:r>
+        <w:rPr>
+          <w:rFonts w:ascii="Calibri Light" w:hAnsi="Calibri Light" w:cs="Calibri Light"/>
+        </w:rPr>
+        <w:t xml:space="preserve"> then no image is used.</w:t>
       </w:r>
     </w:p>
     <w:p>
@@ -17479,11 +17594,19 @@
         <w:t xml:space="preserve">=1,200,50,300,50    # PDF signature field coordinates: </w:t>
       </w:r>
       <w:proofErr w:type="spellStart"/>
-      <w:r>
-        <w:rPr>
-          <w:rFonts w:ascii="Calibri Light" w:hAnsi="Calibri Light" w:cs="Calibri Light"/>
-        </w:rPr>
-        <w:t>page,x,y,width,height</w:t>
+      <w:proofErr w:type="gramStart"/>
+      <w:r>
+        <w:rPr>
+          <w:rFonts w:ascii="Calibri Light" w:hAnsi="Calibri Light" w:cs="Calibri Light"/>
+        </w:rPr>
+        <w:t>page,x</w:t>
+      </w:r>
+      <w:proofErr w:type="gramEnd"/>
+      <w:r>
+        <w:rPr>
+          <w:rFonts w:ascii="Calibri Light" w:hAnsi="Calibri Light" w:cs="Calibri Light"/>
+        </w:rPr>
+        <w:t>,y,width,height</w:t>
       </w:r>
       <w:proofErr w:type="spellEnd"/>
     </w:p>
@@ -17855,52 +17978,59 @@
       </w:pPr>
       <w:proofErr w:type="spellStart"/>
       <w:r>
+        <w:t>policyDigestAlgorithm</w:t>
+      </w:r>
+      <w:proofErr w:type="spellEnd"/>
+      <w:r>
+        <w:t>: string containing the hashing algorithm to hash the signature policies file referenced in the “</w:t>
+      </w:r>
+      <w:proofErr w:type="spellStart"/>
+      <w:r>
+        <w:t>policyId</w:t>
+      </w:r>
+      <w:proofErr w:type="spellEnd"/>
+      <w:r>
+        <w:t>”</w:t>
+      </w:r>
+      <w:bookmarkStart w:id="31" w:name="_GoBack"/>
+      <w:bookmarkEnd w:id="31"/>
+      <w:r>
+        <w:t xml:space="preserve"> parameter.</w:t>
+      </w:r>
+    </w:p>
+    <w:p>
+      <w:r>
         <w:lastRenderedPageBreak/>
+        <w:t>If you wish to add a signing policy, then b</w:t>
+      </w:r>
+      <w:r>
+        <w:t>oth "</w:t>
+      </w:r>
+      <w:proofErr w:type="spellStart"/>
+      <w:r>
+        <w:t>policyId</w:t>
+      </w:r>
+      <w:proofErr w:type="spellEnd"/>
+      <w:r>
+        <w:t>" and "</w:t>
+      </w:r>
+      <w:proofErr w:type="spellStart"/>
+      <w:r>
         <w:t>policyDigestAlgorithm</w:t>
       </w:r>
       <w:proofErr w:type="spellEnd"/>
       <w:r>
-        <w:t>: string containing the hashing algorithm to hash the signature policies file referenced in the “</w:t>
+        <w:t>" must be provided. "</w:t>
       </w:r>
       <w:proofErr w:type="spellStart"/>
       <w:r>
-        <w:t>policyId</w:t>
+        <w:t>policyDescription</w:t>
       </w:r>
       <w:proofErr w:type="spellEnd"/>
       <w:r>
-        <w:t>” parameter.</w:t>
-      </w:r>
-    </w:p>
-    <w:p>
-      <w:r>
-        <w:t>Both "</w:t>
-      </w:r>
-      <w:proofErr w:type="spellStart"/>
-      <w:r>
-        <w:t>policyId</w:t>
-      </w:r>
-      <w:proofErr w:type="spellEnd"/>
-      <w:r>
-        <w:t>" and "</w:t>
-      </w:r>
-      <w:proofErr w:type="spellStart"/>
-      <w:r>
-        <w:t>policyDigestAlgorithm</w:t>
-      </w:r>
-      <w:proofErr w:type="spellEnd"/>
-      <w:r>
-        <w:t>" must be provided. "</w:t>
-      </w:r>
-      <w:proofErr w:type="spellStart"/>
-      <w:r>
-        <w:t>policyDescription</w:t>
-      </w:r>
-      <w:proofErr w:type="spellEnd"/>
-      <w:r>
         <w:t>" is optional.</w:t>
       </w:r>
     </w:p>
-    <w:p/>
     <w:p/>
     <w:p>
       <w:pPr>
@@ -17987,6 +18117,7 @@
         <w:rPr>
           <w:rFonts w:ascii="Calibri Light" w:hAnsi="Calibri Light" w:cs="Calibri Light"/>
           <w:i/>
+          <w:lang w:val="nl-BE"/>
         </w:rPr>
       </w:pPr>
       <w:r>
@@ -17994,7 +18125,15 @@
           <w:rFonts w:ascii="Calibri Light" w:eastAsia="Calibri" w:hAnsi="Calibri Light" w:cs="Calibri Light"/>
           <w:i/>
         </w:rPr>
-        <w:t xml:space="preserve">  "pwd":"U84SnLEQvp",</w:t>
+        <w:t xml:space="preserve">  </w:t>
+      </w:r>
+      <w:r>
+        <w:rPr>
+          <w:rFonts w:ascii="Calibri Light" w:eastAsia="Calibri" w:hAnsi="Calibri Light" w:cs="Calibri Light"/>
+          <w:i/>
+          <w:lang w:val="nl-BE"/>
+        </w:rPr>
+        <w:t>"pwd":"U84SnLEQvp",</w:t>
       </w:r>
     </w:p>
     <w:p>
@@ -18010,30 +18149,16 @@
         <w:rPr>
           <w:rFonts w:ascii="Calibri Light" w:hAnsi="Calibri Light" w:cs="Calibri Light"/>
           <w:i/>
+          <w:lang w:val="nl-BE"/>
         </w:rPr>
       </w:pPr>
       <w:r>
         <w:rPr>
           <w:rFonts w:ascii="Calibri Light" w:eastAsia="Calibri" w:hAnsi="Calibri Light" w:cs="Calibri Light"/>
           <w:i/>
-        </w:rPr>
-        <w:t xml:space="preserve">  "</w:t>
-      </w:r>
-      <w:proofErr w:type="spellStart"/>
-      <w:r>
-        <w:rPr>
-          <w:rFonts w:ascii="Calibri Light" w:eastAsia="Calibri" w:hAnsi="Calibri Light" w:cs="Calibri Light"/>
-          <w:i/>
-        </w:rPr>
-        <w:t>in":"test.pdf</w:t>
-      </w:r>
-      <w:proofErr w:type="spellEnd"/>
-      <w:r>
-        <w:rPr>
-          <w:rFonts w:ascii="Calibri Light" w:eastAsia="Calibri" w:hAnsi="Calibri Light" w:cs="Calibri Light"/>
-          <w:i/>
-        </w:rPr>
-        <w:t>",</w:t>
+          <w:lang w:val="nl-BE"/>
+        </w:rPr>
+        <w:t xml:space="preserve">  "in":"test.pdf",</w:t>
       </w:r>
     </w:p>
     <w:p>
@@ -18055,6 +18180,7 @@
         <w:rPr>
           <w:rFonts w:ascii="Calibri Light" w:eastAsia="Calibri" w:hAnsi="Calibri Light" w:cs="Calibri Light"/>
           <w:i/>
+          <w:lang w:val="nl-BE"/>
         </w:rPr>
         <w:t xml:space="preserve">  </w:t>
       </w:r>
@@ -18133,8 +18259,9 @@
           <w:bCs/>
           <w:i/>
         </w:rPr>
-        <w:t>": "http://</w:t>
-      </w:r>
+        <w:t>": "http:/</w:t>
+      </w:r>
+      <w:proofErr w:type="gramStart"/>
       <w:r>
         <w:rPr>
           <w:rFonts w:ascii="Calibri Light" w:eastAsia="Calibri" w:hAnsi="Calibri Light" w:cs="Calibri Light"/>
@@ -18142,9 +18269,19 @@
           <w:bCs/>
           <w:i/>
         </w:rPr>
+        <w:t>/</w:t>
+      </w:r>
+      <w:r>
+        <w:rPr>
+          <w:rFonts w:ascii="Calibri Light" w:eastAsia="Calibri" w:hAnsi="Calibri Light" w:cs="Calibri Light"/>
+          <w:b/>
+          <w:bCs/>
+          <w:i/>
+        </w:rPr>
         <w:t>[</w:t>
       </w:r>
       <w:proofErr w:type="spellStart"/>
+      <w:proofErr w:type="gramEnd"/>
       <w:r>
         <w:rPr>
           <w:rFonts w:ascii="Calibri Light" w:eastAsia="Calibri" w:hAnsi="Calibri Light" w:cs="Calibri Light"/>
@@ -18292,7 +18429,7 @@
           <w:rFonts w:cs="Calibri Light"/>
         </w:rPr>
       </w:pPr>
-      <w:bookmarkStart w:id="31" w:name="_Toc94631788"/>
+      <w:bookmarkStart w:id="32" w:name="_Toc94631788"/>
       <w:r>
         <w:rPr>
           <w:rFonts w:cs="Calibri Light"/>
@@ -18317,7 +18454,7 @@
         </w:rPr>
         <w:t>Ask the user to validate the reading of the document before signing</w:t>
       </w:r>
-      <w:bookmarkEnd w:id="31"/>
+      <w:bookmarkEnd w:id="32"/>
     </w:p>
     <w:p>
       <w:r>
@@ -18580,7 +18717,7 @@
       <w:pPr>
         <w:pStyle w:val="Heading2"/>
       </w:pPr>
-      <w:bookmarkStart w:id="32" w:name="_Toc94631789"/>
+      <w:bookmarkStart w:id="33" w:name="_Toc94631789"/>
       <w:r>
         <w:t>3.</w:t>
       </w:r>
@@ -18596,7 +18733,7 @@
       <w:r>
         <w:t>Restrict the users who are allowed to sign the document</w:t>
       </w:r>
-      <w:bookmarkEnd w:id="32"/>
+      <w:bookmarkEnd w:id="33"/>
     </w:p>
     <w:p>
       <w:pPr>
@@ -18939,7 +19076,6 @@
           <w:bCs/>
           <w:i/>
         </w:rPr>
-        <w:lastRenderedPageBreak/>
         <w:t xml:space="preserve">        {</w:t>
       </w:r>
     </w:p>
@@ -19068,6 +19204,7 @@
           <w:bCs/>
           <w:i/>
         </w:rPr>
+        <w:lastRenderedPageBreak/>
         <w:t xml:space="preserve">            "</w:t>
       </w:r>
       <w:proofErr w:type="spellStart"/>
@@ -19169,7 +19306,7 @@
           <w:rFonts w:cs="Calibri Light"/>
         </w:rPr>
       </w:pPr>
-      <w:bookmarkStart w:id="33" w:name="_Toc94631790"/>
+      <w:bookmarkStart w:id="34" w:name="_Toc94631790"/>
       <w:r>
         <w:rPr>
           <w:rFonts w:cs="Calibri Light"/>
@@ -19188,7 +19325,7 @@
         </w:rPr>
         <w:t>. Disabling downloads</w:t>
       </w:r>
-      <w:bookmarkEnd w:id="33"/>
+      <w:bookmarkEnd w:id="34"/>
     </w:p>
     <w:p>
       <w:pPr>
@@ -19505,7 +19642,7 @@
           <w:rFonts w:cs="Calibri Light"/>
         </w:rPr>
       </w:pPr>
-      <w:bookmarkStart w:id="34" w:name="_Toc94631791"/>
+      <w:bookmarkStart w:id="35" w:name="_Toc94631791"/>
       <w:r>
         <w:rPr>
           <w:rFonts w:cs="Calibri Light"/>
@@ -19530,7 +19667,7 @@
         </w:rPr>
         <w:t>. Request a specific language when calling the service WEB UI</w:t>
       </w:r>
-      <w:bookmarkEnd w:id="34"/>
+      <w:bookmarkEnd w:id="35"/>
     </w:p>
     <w:p>
       <w:pPr>
@@ -19546,6 +19683,7 @@
         </w:rPr>
       </w:pPr>
       <w:proofErr w:type="spellStart"/>
+      <w:proofErr w:type="gramStart"/>
       <w:r>
         <w:rPr>
           <w:rFonts w:ascii="Calibri Light" w:hAnsi="Calibri Light" w:cs="Calibri Light"/>
@@ -19561,6 +19699,7 @@
         <w:t>private</w:t>
       </w:r>
       <w:proofErr w:type="spellEnd"/>
+      <w:proofErr w:type="gramEnd"/>
       <w:r>
         <w:rPr>
           <w:rFonts w:ascii="Calibri Light" w:hAnsi="Calibri Light" w:cs="Calibri Light"/>
@@ -19698,8 +19837,20 @@
           <w:sz w:val="18"/>
           <w:szCs w:val="18"/>
         </w:rPr>
-        <w:t>// 3. Do a redirect to the BOSA DSS front-end</w:t>
-      </w:r>
+        <w:t xml:space="preserve">// 3. Do a redirect to the BOSA DSS </w:t>
+      </w:r>
+      <w:proofErr w:type="gramStart"/>
+      <w:r>
+        <w:rPr>
+          <w:rFonts w:ascii="Calibri Light" w:hAnsi="Calibri Light" w:cs="Calibri Light"/>
+          <w:i/>
+          <w:iCs/>
+          <w:sz w:val="18"/>
+          <w:szCs w:val="18"/>
+        </w:rPr>
+        <w:t>front-end</w:t>
+      </w:r>
+      <w:proofErr w:type="gramEnd"/>
     </w:p>
     <w:p>
       <w:pPr>
@@ -19731,6 +19882,9 @@
         <w:fldChar w:fldCharType="begin"/>
       </w:r>
       <w:r>
+        <w:rPr>
+          <w:lang w:val="nl-BE"/>
+        </w:rPr>
         <w:instrText xml:space="preserve"> HYPERLINK \h </w:instrText>
       </w:r>
       <w:r>
@@ -19867,6 +20021,7 @@
         <w:t xml:space="preserve"> + "/</w:t>
       </w:r>
       <w:proofErr w:type="spellStart"/>
+      <w:proofErr w:type="gramStart"/>
       <w:r>
         <w:rPr>
           <w:rFonts w:ascii="Calibri Light" w:hAnsi="Calibri Light" w:cs="Calibri Light"/>
@@ -19878,6 +20033,7 @@
         <w:t>callback?filename</w:t>
       </w:r>
       <w:proofErr w:type="spellEnd"/>
+      <w:proofErr w:type="gramEnd"/>
       <w:r>
         <w:rPr>
           <w:rFonts w:ascii="Calibri Light" w:hAnsi="Calibri Light" w:cs="Calibri Light"/>
@@ -19943,7 +20099,29 @@
           <w:sz w:val="18"/>
           <w:szCs w:val="18"/>
         </w:rPr>
-        <w:t xml:space="preserve">("  Callback: " + </w:t>
+        <w:t>(</w:t>
+      </w:r>
+      <w:proofErr w:type="gramStart"/>
+      <w:r>
+        <w:rPr>
+          <w:rFonts w:ascii="Calibri Light" w:hAnsi="Calibri Light" w:cs="Calibri Light"/>
+          <w:i/>
+          <w:iCs/>
+          <w:sz w:val="18"/>
+          <w:szCs w:val="18"/>
+        </w:rPr>
+        <w:t>"  Callback</w:t>
+      </w:r>
+      <w:proofErr w:type="gramEnd"/>
+      <w:r>
+        <w:rPr>
+          <w:rFonts w:ascii="Calibri Light" w:hAnsi="Calibri Light" w:cs="Calibri Light"/>
+          <w:i/>
+          <w:iCs/>
+          <w:sz w:val="18"/>
+          <w:szCs w:val="18"/>
+        </w:rPr>
+        <w:t xml:space="preserve">: " + </w:t>
       </w:r>
       <w:proofErr w:type="spellStart"/>
       <w:r>
@@ -20107,9 +20285,9 @@
           <w:sz w:val="18"/>
           <w:szCs w:val="18"/>
         </w:rPr>
-        <w:t>              "?</w:t>
-      </w:r>
-      <w:proofErr w:type="spellStart"/>
+        <w:t xml:space="preserve">              </w:t>
+      </w:r>
+      <w:proofErr w:type="gramStart"/>
       <w:r>
         <w:rPr>
           <w:rFonts w:ascii="Calibri Light" w:hAnsi="Calibri Light" w:cs="Calibri Light"/>
@@ -20121,9 +20299,9 @@
           <w:sz w:val="18"/>
           <w:szCs w:val="18"/>
         </w:rPr>
-        <w:t>redirectUrl</w:t>
-      </w:r>
-      <w:proofErr w:type="spellEnd"/>
+        <w:t>"?</w:t>
+      </w:r>
+      <w:proofErr w:type="spellStart"/>
       <w:r>
         <w:rPr>
           <w:rFonts w:ascii="Calibri Light" w:hAnsi="Calibri Light" w:cs="Calibri Light"/>
@@ -20135,9 +20313,10 @@
           <w:sz w:val="18"/>
           <w:szCs w:val="18"/>
         </w:rPr>
-        <w:t xml:space="preserve">=" + </w:t>
-      </w:r>
-      <w:proofErr w:type="spellStart"/>
+        <w:t>redirectUrl</w:t>
+      </w:r>
+      <w:proofErr w:type="spellEnd"/>
+      <w:proofErr w:type="gramEnd"/>
       <w:r>
         <w:rPr>
           <w:rFonts w:ascii="Calibri Light" w:hAnsi="Calibri Light" w:cs="Calibri Light"/>
@@ -20149,9 +20328,9 @@
           <w:sz w:val="18"/>
           <w:szCs w:val="18"/>
         </w:rPr>
-        <w:t>URLEncoder.encode</w:t>
-      </w:r>
-      <w:proofErr w:type="spellEnd"/>
+        <w:t xml:space="preserve">=" + </w:t>
+      </w:r>
+      <w:proofErr w:type="spellStart"/>
       <w:r>
         <w:rPr>
           <w:rFonts w:ascii="Calibri Light" w:hAnsi="Calibri Light" w:cs="Calibri Light"/>
@@ -20163,9 +20342,9 @@
           <w:sz w:val="18"/>
           <w:szCs w:val="18"/>
         </w:rPr>
-        <w:t>(</w:t>
-      </w:r>
-      <w:proofErr w:type="spellStart"/>
+        <w:t>URLEncoder.encode</w:t>
+      </w:r>
+      <w:proofErr w:type="spellEnd"/>
       <w:r>
         <w:rPr>
           <w:rFonts w:ascii="Calibri Light" w:hAnsi="Calibri Light" w:cs="Calibri Light"/>
@@ -20177,9 +20356,9 @@
           <w:sz w:val="18"/>
           <w:szCs w:val="18"/>
         </w:rPr>
-        <w:t>callbackURL</w:t>
-      </w:r>
-      <w:proofErr w:type="spellEnd"/>
+        <w:t>(</w:t>
+      </w:r>
+      <w:proofErr w:type="spellStart"/>
       <w:r>
         <w:rPr>
           <w:rFonts w:ascii="Calibri Light" w:hAnsi="Calibri Light" w:cs="Calibri Light"/>
@@ -20191,293 +20370,10 @@
           <w:sz w:val="18"/>
           <w:szCs w:val="18"/>
         </w:rPr>
-        <w:t>) + "&amp;language=" + LANGUAGE;</w:t>
-      </w:r>
-    </w:p>
-    <w:p>
-      <w:pPr>
-        <w:pStyle w:val="Heading2"/>
-        <w:rPr>
-          <w:rFonts w:cs="Calibri Light"/>
-        </w:rPr>
-      </w:pPr>
-      <w:bookmarkStart w:id="35" w:name="_Toc94631792"/>
-      <w:r>
-        <w:rPr>
-          <w:rStyle w:val="Heading1Char"/>
-          <w:rFonts w:cs="Calibri Light"/>
-          <w:b/>
-          <w:bCs/>
-          <w:color w:val="F79646" w:themeColor="accent6"/>
-        </w:rPr>
-        <w:t>3.</w:t>
-      </w:r>
-      <w:r>
-        <w:rPr>
-          <w:rStyle w:val="Heading1Char"/>
-          <w:rFonts w:cs="Calibri Light"/>
-          <w:b/>
-          <w:bCs/>
-          <w:color w:val="F79646" w:themeColor="accent6"/>
-        </w:rPr>
-        <w:t>1</w:t>
-      </w:r>
-      <w:r>
-        <w:rPr>
-          <w:rStyle w:val="Heading1Char"/>
-          <w:rFonts w:cs="Calibri Light"/>
-          <w:b/>
-          <w:bCs/>
-          <w:color w:val="F79646" w:themeColor="accent6"/>
-        </w:rPr>
-        <w:t>2</w:t>
-      </w:r>
-      <w:r>
-        <w:rPr>
-          <w:rStyle w:val="Heading1Char"/>
-          <w:rFonts w:cs="Calibri Light"/>
-          <w:b/>
-          <w:bCs/>
-          <w:color w:val="F79646" w:themeColor="accent6"/>
-        </w:rPr>
-        <w:t>. Using XLST file</w:t>
-      </w:r>
-      <w:bookmarkEnd w:id="35"/>
-    </w:p>
-    <w:p>
-      <w:pPr>
-        <w:spacing w:after="0" w:line="360" w:lineRule="auto"/>
-        <w:ind w:left="709"/>
-        <w:rPr>
-          <w:rFonts w:ascii="Calibri Light" w:hAnsi="Calibri Light" w:cs="Calibri Light"/>
-          <w:i/>
-          <w:iCs/>
-          <w:sz w:val="18"/>
-          <w:szCs w:val="18"/>
-        </w:rPr>
-      </w:pPr>
-      <w:r>
-        <w:rPr>
-          <w:rFonts w:ascii="Calibri Light" w:hAnsi="Calibri Light" w:cs="Calibri Light"/>
-          <w:i/>
-          <w:iCs/>
-          <w:sz w:val="18"/>
-          <w:szCs w:val="18"/>
-        </w:rPr>
-        <w:t>// 2. Do a '</w:t>
-      </w:r>
-      <w:proofErr w:type="spellStart"/>
-      <w:r>
-        <w:rPr>
-          <w:rFonts w:ascii="Calibri Light" w:hAnsi="Calibri Light" w:cs="Calibri Light"/>
-          <w:i/>
-          <w:iCs/>
-          <w:sz w:val="18"/>
-          <w:szCs w:val="18"/>
-        </w:rPr>
-        <w:t>getToken</w:t>
+        <w:t>callbackURL</w:t>
       </w:r>
       <w:proofErr w:type="spellEnd"/>
       <w:r>
-        <w:rPr>
-          <w:rFonts w:ascii="Calibri Light" w:hAnsi="Calibri Light" w:cs="Calibri Light"/>
-          <w:i/>
-          <w:iCs/>
-          <w:sz w:val="18"/>
-          <w:szCs w:val="18"/>
-        </w:rPr>
-        <w:t>' request to the BOSA DSS</w:t>
-      </w:r>
-    </w:p>
-    <w:p>
-      <w:pPr>
-        <w:spacing w:after="0" w:line="360" w:lineRule="auto"/>
-        <w:ind w:left="709"/>
-        <w:rPr>
-          <w:rFonts w:ascii="Calibri Light" w:hAnsi="Calibri Light" w:cs="Calibri Light"/>
-          <w:i/>
-          <w:iCs/>
-          <w:sz w:val="18"/>
-          <w:szCs w:val="18"/>
-        </w:rPr>
-      </w:pPr>
-      <w:r>
-        <w:rPr>
-          <w:rFonts w:ascii="Calibri Light" w:hAnsi="Calibri Light" w:cs="Calibri Light"/>
-          <w:i/>
-          <w:iCs/>
-          <w:sz w:val="18"/>
-          <w:szCs w:val="18"/>
-        </w:rPr>
-        <w:t>String json = "{\n" +</w:t>
-      </w:r>
-    </w:p>
-    <w:p>
-      <w:pPr>
-        <w:spacing w:after="0" w:line="360" w:lineRule="auto"/>
-        <w:ind w:left="709"/>
-        <w:rPr>
-          <w:rFonts w:ascii="Calibri Light" w:hAnsi="Calibri Light" w:cs="Calibri Light"/>
-          <w:i/>
-          <w:iCs/>
-          <w:sz w:val="18"/>
-          <w:szCs w:val="18"/>
-        </w:rPr>
-      </w:pPr>
-      <w:r>
-        <w:rPr>
-          <w:rFonts w:ascii="Calibri Light" w:hAnsi="Calibri Light" w:cs="Calibri Light"/>
-          <w:i/>
-          <w:iCs/>
-          <w:sz w:val="18"/>
-          <w:szCs w:val="18"/>
-        </w:rPr>
-        <w:lastRenderedPageBreak/>
-        <w:tab/>
-        <w:t>"  \"name\":\"" + s3UserName + "\",\n" +</w:t>
-      </w:r>
-    </w:p>
-    <w:p>
-      <w:pPr>
-        <w:spacing w:after="0" w:line="360" w:lineRule="auto"/>
-        <w:ind w:left="709"/>
-        <w:rPr>
-          <w:rFonts w:ascii="Calibri Light" w:hAnsi="Calibri Light" w:cs="Calibri Light"/>
-          <w:i/>
-          <w:iCs/>
-          <w:sz w:val="18"/>
-          <w:szCs w:val="18"/>
-        </w:rPr>
-      </w:pPr>
-      <w:r>
-        <w:rPr>
-          <w:rFonts w:ascii="Calibri Light" w:hAnsi="Calibri Light" w:cs="Calibri Light"/>
-          <w:i/>
-          <w:iCs/>
-          <w:sz w:val="18"/>
-          <w:szCs w:val="18"/>
-        </w:rPr>
-        <w:tab/>
-        <w:t>"  \"</w:t>
-      </w:r>
-      <w:proofErr w:type="spellStart"/>
-      <w:r>
-        <w:rPr>
-          <w:rFonts w:ascii="Calibri Light" w:hAnsi="Calibri Light" w:cs="Calibri Light"/>
-          <w:i/>
-          <w:iCs/>
-          <w:sz w:val="18"/>
-          <w:szCs w:val="18"/>
-        </w:rPr>
-        <w:t>pwd</w:t>
-      </w:r>
-      <w:proofErr w:type="spellEnd"/>
-      <w:r>
-        <w:rPr>
-          <w:rFonts w:ascii="Calibri Light" w:hAnsi="Calibri Light" w:cs="Calibri Light"/>
-          <w:i/>
-          <w:iCs/>
-          <w:sz w:val="18"/>
-          <w:szCs w:val="18"/>
-        </w:rPr>
-        <w:t>\":\""  + s3Passwd +   "\",\n" +</w:t>
-      </w:r>
-    </w:p>
-    <w:p>
-      <w:pPr>
-        <w:spacing w:after="0" w:line="360" w:lineRule="auto"/>
-        <w:ind w:left="709"/>
-        <w:rPr>
-          <w:rFonts w:ascii="Calibri Light" w:hAnsi="Calibri Light" w:cs="Calibri Light"/>
-          <w:i/>
-          <w:iCs/>
-          <w:sz w:val="18"/>
-          <w:szCs w:val="18"/>
-        </w:rPr>
-      </w:pPr>
-      <w:r>
-        <w:rPr>
-          <w:rFonts w:ascii="Calibri Light" w:hAnsi="Calibri Light" w:cs="Calibri Light"/>
-          <w:i/>
-          <w:iCs/>
-          <w:sz w:val="18"/>
-          <w:szCs w:val="18"/>
-        </w:rPr>
-        <w:tab/>
-        <w:t xml:space="preserve">"  \"in\":\""   + </w:t>
-      </w:r>
-      <w:proofErr w:type="spellStart"/>
-      <w:r>
-        <w:rPr>
-          <w:rFonts w:ascii="Calibri Light" w:hAnsi="Calibri Light" w:cs="Calibri Light"/>
-          <w:i/>
-          <w:iCs/>
-          <w:sz w:val="18"/>
-          <w:szCs w:val="18"/>
-        </w:rPr>
-        <w:t>inFileName</w:t>
-      </w:r>
-      <w:proofErr w:type="spellEnd"/>
-      <w:r>
-        <w:rPr>
-          <w:rFonts w:ascii="Calibri Light" w:hAnsi="Calibri Light" w:cs="Calibri Light"/>
-          <w:i/>
-          <w:iCs/>
-          <w:sz w:val="18"/>
-          <w:szCs w:val="18"/>
-        </w:rPr>
-        <w:t xml:space="preserve"> + "\",\n";</w:t>
-      </w:r>
-    </w:p>
-    <w:p>
-      <w:pPr>
-        <w:spacing w:after="0" w:line="360" w:lineRule="auto"/>
-        <w:ind w:left="709"/>
-        <w:rPr>
-          <w:rFonts w:ascii="Calibri Light" w:hAnsi="Calibri Light" w:cs="Calibri Light"/>
-          <w:i/>
-          <w:iCs/>
-          <w:sz w:val="18"/>
-          <w:szCs w:val="18"/>
-        </w:rPr>
-      </w:pPr>
-      <w:r>
-        <w:rPr>
-          <w:rFonts w:ascii="Calibri Light" w:hAnsi="Calibri Light" w:cs="Calibri Light"/>
-          <w:i/>
-          <w:iCs/>
-          <w:sz w:val="18"/>
-          <w:szCs w:val="18"/>
-        </w:rPr>
-        <w:t xml:space="preserve">if (null != </w:t>
-      </w:r>
-      <w:proofErr w:type="spellStart"/>
-      <w:r>
-        <w:rPr>
-          <w:rFonts w:ascii="Calibri Light" w:hAnsi="Calibri Light" w:cs="Calibri Light"/>
-          <w:i/>
-          <w:iCs/>
-          <w:sz w:val="18"/>
-          <w:szCs w:val="18"/>
-        </w:rPr>
-        <w:t>xsltFile</w:t>
-      </w:r>
-      <w:proofErr w:type="spellEnd"/>
-      <w:r>
-        <w:rPr>
-          <w:rFonts w:ascii="Calibri Light" w:hAnsi="Calibri Light" w:cs="Calibri Light"/>
-          <w:i/>
-          <w:iCs/>
-          <w:sz w:val="18"/>
-          <w:szCs w:val="18"/>
-        </w:rPr>
-        <w:t>)</w:t>
-      </w:r>
-    </w:p>
-    <w:p>
-      <w:pPr>
-        <w:spacing w:after="0" w:line="360" w:lineRule="auto"/>
-        <w:ind w:left="709"/>
         <w:rPr>
           <w:rFonts w:ascii="Calibri Light" w:hAnsi="Calibri Light" w:cs="Calibri Light"/>
           <w:b/>
@@ -20488,8 +20384,63 @@
           <w:sz w:val="18"/>
           <w:szCs w:val="18"/>
         </w:rPr>
-      </w:pPr>
-      <w:r>
+        <w:t>) + "&amp;language=" + LANGUAGE;</w:t>
+      </w:r>
+    </w:p>
+    <w:p>
+      <w:pPr>
+        <w:pStyle w:val="Heading2"/>
+        <w:rPr>
+          <w:rFonts w:cs="Calibri Light"/>
+        </w:rPr>
+      </w:pPr>
+      <w:bookmarkStart w:id="36" w:name="_Toc94631792"/>
+      <w:r>
+        <w:rPr>
+          <w:rStyle w:val="Heading1Char"/>
+          <w:rFonts w:cs="Calibri Light"/>
+          <w:b/>
+          <w:bCs/>
+          <w:color w:val="F79646" w:themeColor="accent6"/>
+        </w:rPr>
+        <w:t>3.</w:t>
+      </w:r>
+      <w:r>
+        <w:rPr>
+          <w:rStyle w:val="Heading1Char"/>
+          <w:rFonts w:cs="Calibri Light"/>
+          <w:b/>
+          <w:bCs/>
+          <w:color w:val="F79646" w:themeColor="accent6"/>
+        </w:rPr>
+        <w:t>1</w:t>
+      </w:r>
+      <w:r>
+        <w:rPr>
+          <w:rStyle w:val="Heading1Char"/>
+          <w:rFonts w:cs="Calibri Light"/>
+          <w:b/>
+          <w:bCs/>
+          <w:color w:val="F79646" w:themeColor="accent6"/>
+        </w:rPr>
+        <w:t>2</w:t>
+      </w:r>
+      <w:r>
+        <w:rPr>
+          <w:rStyle w:val="Heading1Char"/>
+          <w:rFonts w:cs="Calibri Light"/>
+          <w:b/>
+          <w:bCs/>
+          <w:color w:val="F79646" w:themeColor="accent6"/>
+        </w:rPr>
+        <w:t>. Using XLST file</w:t>
+      </w:r>
+      <w:bookmarkEnd w:id="36"/>
+    </w:p>
+    <w:p>
+      <w:pPr>
+        <w:spacing w:after="0" w:line="360" w:lineRule="auto"/>
+        <w:ind w:left="709"/>
         <w:rPr>
           <w:rFonts w:ascii="Calibri Light" w:hAnsi="Calibri Light" w:cs="Calibri Light"/>
           <w:i/>
@@ -20497,9 +20448,314 @@
           <w:sz w:val="18"/>
           <w:szCs w:val="18"/>
         </w:rPr>
+      </w:pPr>
+      <w:r>
+        <w:rPr>
+          <w:rFonts w:ascii="Calibri Light" w:hAnsi="Calibri Light" w:cs="Calibri Light"/>
+          <w:i/>
+          <w:iCs/>
+          <w:sz w:val="18"/>
+          <w:szCs w:val="18"/>
+        </w:rPr>
+        <w:t>// 2. Do a '</w:t>
+      </w:r>
+      <w:proofErr w:type="spellStart"/>
+      <w:r>
+        <w:rPr>
+          <w:rFonts w:ascii="Calibri Light" w:hAnsi="Calibri Light" w:cs="Calibri Light"/>
+          <w:i/>
+          <w:iCs/>
+          <w:sz w:val="18"/>
+          <w:szCs w:val="18"/>
+        </w:rPr>
+        <w:t>getToken</w:t>
+      </w:r>
+      <w:proofErr w:type="spellEnd"/>
+      <w:r>
+        <w:rPr>
+          <w:rFonts w:ascii="Calibri Light" w:hAnsi="Calibri Light" w:cs="Calibri Light"/>
+          <w:i/>
+          <w:iCs/>
+          <w:sz w:val="18"/>
+          <w:szCs w:val="18"/>
+        </w:rPr>
+        <w:t>' request to the BOSA DSS</w:t>
+      </w:r>
+    </w:p>
+    <w:p>
+      <w:pPr>
+        <w:spacing w:after="0" w:line="360" w:lineRule="auto"/>
+        <w:ind w:left="709"/>
+        <w:rPr>
+          <w:rFonts w:ascii="Calibri Light" w:hAnsi="Calibri Light" w:cs="Calibri Light"/>
+          <w:i/>
+          <w:iCs/>
+          <w:sz w:val="18"/>
+          <w:szCs w:val="18"/>
+        </w:rPr>
+      </w:pPr>
+      <w:r>
+        <w:rPr>
+          <w:rFonts w:ascii="Calibri Light" w:hAnsi="Calibri Light" w:cs="Calibri Light"/>
+          <w:i/>
+          <w:iCs/>
+          <w:sz w:val="18"/>
+          <w:szCs w:val="18"/>
+        </w:rPr>
+        <w:t>String json = "{\n" +</w:t>
+      </w:r>
+    </w:p>
+    <w:p>
+      <w:pPr>
+        <w:spacing w:after="0" w:line="360" w:lineRule="auto"/>
+        <w:ind w:left="709"/>
+        <w:rPr>
+          <w:rFonts w:ascii="Calibri Light" w:hAnsi="Calibri Light" w:cs="Calibri Light"/>
+          <w:i/>
+          <w:iCs/>
+          <w:sz w:val="18"/>
+          <w:szCs w:val="18"/>
+        </w:rPr>
+      </w:pPr>
+      <w:r>
+        <w:rPr>
+          <w:rFonts w:ascii="Calibri Light" w:hAnsi="Calibri Light" w:cs="Calibri Light"/>
+          <w:i/>
+          <w:iCs/>
+          <w:sz w:val="18"/>
+          <w:szCs w:val="18"/>
+        </w:rPr>
         <w:tab/>
       </w:r>
-      <w:r>
+      <w:proofErr w:type="gramStart"/>
+      <w:r>
+        <w:rPr>
+          <w:rFonts w:ascii="Calibri Light" w:hAnsi="Calibri Light" w:cs="Calibri Light"/>
+          <w:i/>
+          <w:iCs/>
+          <w:sz w:val="18"/>
+          <w:szCs w:val="18"/>
+        </w:rPr>
+        <w:t>"  \</w:t>
+      </w:r>
+      <w:proofErr w:type="gramEnd"/>
+      <w:r>
+        <w:rPr>
+          <w:rFonts w:ascii="Calibri Light" w:hAnsi="Calibri Light" w:cs="Calibri Light"/>
+          <w:i/>
+          <w:iCs/>
+          <w:sz w:val="18"/>
+          <w:szCs w:val="18"/>
+        </w:rPr>
+        <w:t>"name\":\"" + s3UserName + "\",\n" +</w:t>
+      </w:r>
+    </w:p>
+    <w:p>
+      <w:pPr>
+        <w:spacing w:after="0" w:line="360" w:lineRule="auto"/>
+        <w:ind w:left="709"/>
+        <w:rPr>
+          <w:rFonts w:ascii="Calibri Light" w:hAnsi="Calibri Light" w:cs="Calibri Light"/>
+          <w:i/>
+          <w:iCs/>
+          <w:sz w:val="18"/>
+          <w:szCs w:val="18"/>
+        </w:rPr>
+      </w:pPr>
+      <w:r>
+        <w:rPr>
+          <w:rFonts w:ascii="Calibri Light" w:hAnsi="Calibri Light" w:cs="Calibri Light"/>
+          <w:i/>
+          <w:iCs/>
+          <w:sz w:val="18"/>
+          <w:szCs w:val="18"/>
+        </w:rPr>
+        <w:tab/>
+      </w:r>
+      <w:proofErr w:type="gramStart"/>
+      <w:r>
+        <w:rPr>
+          <w:rFonts w:ascii="Calibri Light" w:hAnsi="Calibri Light" w:cs="Calibri Light"/>
+          <w:i/>
+          <w:iCs/>
+          <w:sz w:val="18"/>
+          <w:szCs w:val="18"/>
+        </w:rPr>
+        <w:t>"  \</w:t>
+      </w:r>
+      <w:proofErr w:type="gramEnd"/>
+      <w:r>
+        <w:rPr>
+          <w:rFonts w:ascii="Calibri Light" w:hAnsi="Calibri Light" w:cs="Calibri Light"/>
+          <w:i/>
+          <w:iCs/>
+          <w:sz w:val="18"/>
+          <w:szCs w:val="18"/>
+        </w:rPr>
+        <w:t>"</w:t>
+      </w:r>
+      <w:proofErr w:type="spellStart"/>
+      <w:r>
+        <w:rPr>
+          <w:rFonts w:ascii="Calibri Light" w:hAnsi="Calibri Light" w:cs="Calibri Light"/>
+          <w:i/>
+          <w:iCs/>
+          <w:sz w:val="18"/>
+          <w:szCs w:val="18"/>
+        </w:rPr>
+        <w:t>pwd</w:t>
+      </w:r>
+      <w:proofErr w:type="spellEnd"/>
+      <w:r>
+        <w:rPr>
+          <w:rFonts w:ascii="Calibri Light" w:hAnsi="Calibri Light" w:cs="Calibri Light"/>
+          <w:i/>
+          <w:iCs/>
+          <w:sz w:val="18"/>
+          <w:szCs w:val="18"/>
+        </w:rPr>
+        <w:t>\":\""  + s3Passwd +   "\",\n" +</w:t>
+      </w:r>
+    </w:p>
+    <w:p>
+      <w:pPr>
+        <w:spacing w:after="0" w:line="360" w:lineRule="auto"/>
+        <w:ind w:left="709"/>
+        <w:rPr>
+          <w:rFonts w:ascii="Calibri Light" w:hAnsi="Calibri Light" w:cs="Calibri Light"/>
+          <w:i/>
+          <w:iCs/>
+          <w:sz w:val="18"/>
+          <w:szCs w:val="18"/>
+        </w:rPr>
+      </w:pPr>
+      <w:r>
+        <w:rPr>
+          <w:rFonts w:ascii="Calibri Light" w:hAnsi="Calibri Light" w:cs="Calibri Light"/>
+          <w:i/>
+          <w:iCs/>
+          <w:sz w:val="18"/>
+          <w:szCs w:val="18"/>
+        </w:rPr>
+        <w:tab/>
+      </w:r>
+      <w:proofErr w:type="gramStart"/>
+      <w:r>
+        <w:rPr>
+          <w:rFonts w:ascii="Calibri Light" w:hAnsi="Calibri Light" w:cs="Calibri Light"/>
+          <w:i/>
+          <w:iCs/>
+          <w:sz w:val="18"/>
+          <w:szCs w:val="18"/>
+        </w:rPr>
+        <w:t>"  \</w:t>
+      </w:r>
+      <w:proofErr w:type="gramEnd"/>
+      <w:r>
+        <w:rPr>
+          <w:rFonts w:ascii="Calibri Light" w:hAnsi="Calibri Light" w:cs="Calibri Light"/>
+          <w:i/>
+          <w:iCs/>
+          <w:sz w:val="18"/>
+          <w:szCs w:val="18"/>
+        </w:rPr>
+        <w:t xml:space="preserve">"in\":\""   + </w:t>
+      </w:r>
+      <w:proofErr w:type="spellStart"/>
+      <w:r>
+        <w:rPr>
+          <w:rFonts w:ascii="Calibri Light" w:hAnsi="Calibri Light" w:cs="Calibri Light"/>
+          <w:i/>
+          <w:iCs/>
+          <w:sz w:val="18"/>
+          <w:szCs w:val="18"/>
+        </w:rPr>
+        <w:t>inFileName</w:t>
+      </w:r>
+      <w:proofErr w:type="spellEnd"/>
+      <w:r>
+        <w:rPr>
+          <w:rFonts w:ascii="Calibri Light" w:hAnsi="Calibri Light" w:cs="Calibri Light"/>
+          <w:i/>
+          <w:iCs/>
+          <w:sz w:val="18"/>
+          <w:szCs w:val="18"/>
+        </w:rPr>
+        <w:t xml:space="preserve"> + "\",\n";</w:t>
+      </w:r>
+    </w:p>
+    <w:p>
+      <w:pPr>
+        <w:spacing w:after="0" w:line="360" w:lineRule="auto"/>
+        <w:ind w:left="709"/>
+        <w:rPr>
+          <w:rFonts w:ascii="Calibri Light" w:hAnsi="Calibri Light" w:cs="Calibri Light"/>
+          <w:i/>
+          <w:iCs/>
+          <w:sz w:val="18"/>
+          <w:szCs w:val="18"/>
+        </w:rPr>
+      </w:pPr>
+      <w:r>
+        <w:rPr>
+          <w:rFonts w:ascii="Calibri Light" w:hAnsi="Calibri Light" w:cs="Calibri Light"/>
+          <w:i/>
+          <w:iCs/>
+          <w:sz w:val="18"/>
+          <w:szCs w:val="18"/>
+        </w:rPr>
+        <w:lastRenderedPageBreak/>
+        <w:t>if (</w:t>
+      </w:r>
+      <w:proofErr w:type="gramStart"/>
+      <w:r>
+        <w:rPr>
+          <w:rFonts w:ascii="Calibri Light" w:hAnsi="Calibri Light" w:cs="Calibri Light"/>
+          <w:i/>
+          <w:iCs/>
+          <w:sz w:val="18"/>
+          <w:szCs w:val="18"/>
+        </w:rPr>
+        <w:t>null !</w:t>
+      </w:r>
+      <w:proofErr w:type="gramEnd"/>
+      <w:r>
+        <w:rPr>
+          <w:rFonts w:ascii="Calibri Light" w:hAnsi="Calibri Light" w:cs="Calibri Light"/>
+          <w:i/>
+          <w:iCs/>
+          <w:sz w:val="18"/>
+          <w:szCs w:val="18"/>
+        </w:rPr>
+        <w:t xml:space="preserve">= </w:t>
+      </w:r>
+      <w:proofErr w:type="spellStart"/>
+      <w:r>
+        <w:rPr>
+          <w:rFonts w:ascii="Calibri Light" w:hAnsi="Calibri Light" w:cs="Calibri Light"/>
+          <w:i/>
+          <w:iCs/>
+          <w:sz w:val="18"/>
+          <w:szCs w:val="18"/>
+        </w:rPr>
+        <w:t>xsltFile</w:t>
+      </w:r>
+      <w:proofErr w:type="spellEnd"/>
+      <w:r>
+        <w:rPr>
+          <w:rFonts w:ascii="Calibri Light" w:hAnsi="Calibri Light" w:cs="Calibri Light"/>
+          <w:i/>
+          <w:iCs/>
+          <w:sz w:val="18"/>
+          <w:szCs w:val="18"/>
+        </w:rPr>
+        <w:t>)</w:t>
+      </w:r>
+    </w:p>
+    <w:p>
+      <w:pPr>
+        <w:spacing w:after="0" w:line="360" w:lineRule="auto"/>
+        <w:ind w:left="709"/>
         <w:rPr>
           <w:rFonts w:ascii="Calibri Light" w:hAnsi="Calibri Light" w:cs="Calibri Light"/>
           <w:b/>
@@ -20510,9 +20766,17 @@
           <w:sz w:val="18"/>
           <w:szCs w:val="18"/>
         </w:rPr>
-        <w:t>json += ( "  \"</w:t>
-      </w:r>
-      <w:proofErr w:type="spellStart"/>
+      </w:pPr>
+      <w:r>
+        <w:rPr>
+          <w:rFonts w:ascii="Calibri Light" w:hAnsi="Calibri Light" w:cs="Calibri Light"/>
+          <w:i/>
+          <w:iCs/>
+          <w:sz w:val="18"/>
+          <w:szCs w:val="18"/>
+        </w:rPr>
+        <w:tab/>
+      </w:r>
       <w:r>
         <w:rPr>
           <w:rFonts w:ascii="Calibri Light" w:hAnsi="Calibri Light" w:cs="Calibri Light"/>
@@ -20524,9 +20788,9 @@
           <w:sz w:val="18"/>
           <w:szCs w:val="18"/>
         </w:rPr>
-        <w:t>xslt</w:t>
-      </w:r>
-      <w:proofErr w:type="spellEnd"/>
+        <w:t xml:space="preserve">json += </w:t>
+      </w:r>
+      <w:proofErr w:type="gramStart"/>
       <w:r>
         <w:rPr>
           <w:rFonts w:ascii="Calibri Light" w:hAnsi="Calibri Light" w:cs="Calibri Light"/>
@@ -20538,9 +20802,9 @@
           <w:sz w:val="18"/>
           <w:szCs w:val="18"/>
         </w:rPr>
-        <w:t xml:space="preserve">\":\""   + </w:t>
-      </w:r>
-      <w:proofErr w:type="spellStart"/>
+        <w:t>( "</w:t>
+      </w:r>
+      <w:proofErr w:type="gramEnd"/>
       <w:r>
         <w:rPr>
           <w:rFonts w:ascii="Calibri Light" w:hAnsi="Calibri Light" w:cs="Calibri Light"/>
@@ -20552,9 +20816,9 @@
           <w:sz w:val="18"/>
           <w:szCs w:val="18"/>
         </w:rPr>
-        <w:t>xsltFile.getName</w:t>
-      </w:r>
-      <w:proofErr w:type="spellEnd"/>
+        <w:t xml:space="preserve">  \"</w:t>
+      </w:r>
+      <w:proofErr w:type="spellStart"/>
       <w:r>
         <w:rPr>
           <w:rFonts w:ascii="Calibri Light" w:hAnsi="Calibri Light" w:cs="Calibri Light"/>
@@ -20566,6 +20830,48 @@
           <w:sz w:val="18"/>
           <w:szCs w:val="18"/>
         </w:rPr>
+        <w:t>xslt</w:t>
+      </w:r>
+      <w:proofErr w:type="spellEnd"/>
+      <w:r>
+        <w:rPr>
+          <w:rFonts w:ascii="Calibri Light" w:hAnsi="Calibri Light" w:cs="Calibri Light"/>
+          <w:b/>
+          <w:bCs/>
+          <w:i/>
+          <w:iCs/>
+          <w:color w:val="00B050"/>
+          <w:sz w:val="18"/>
+          <w:szCs w:val="18"/>
+        </w:rPr>
+        <w:t xml:space="preserve">\":\""   + </w:t>
+      </w:r>
+      <w:proofErr w:type="spellStart"/>
+      <w:r>
+        <w:rPr>
+          <w:rFonts w:ascii="Calibri Light" w:hAnsi="Calibri Light" w:cs="Calibri Light"/>
+          <w:b/>
+          <w:bCs/>
+          <w:i/>
+          <w:iCs/>
+          <w:color w:val="00B050"/>
+          <w:sz w:val="18"/>
+          <w:szCs w:val="18"/>
+        </w:rPr>
+        <w:t>xsltFile.getName</w:t>
+      </w:r>
+      <w:proofErr w:type="spellEnd"/>
+      <w:r>
+        <w:rPr>
+          <w:rFonts w:ascii="Calibri Light" w:hAnsi="Calibri Light" w:cs="Calibri Light"/>
+          <w:b/>
+          <w:bCs/>
+          <w:i/>
+          <w:iCs/>
+          <w:color w:val="00B050"/>
+          <w:sz w:val="18"/>
+          <w:szCs w:val="18"/>
+        </w:rPr>
         <w:t>() + "\",\n" );</w:t>
       </w:r>
     </w:p>
@@ -20600,9 +20906,9 @@
           <w:szCs w:val="18"/>
         </w:rPr>
         <w:tab/>
-        <w:t xml:space="preserve">json += "  \"out\":\""  + </w:t>
-      </w:r>
-      <w:proofErr w:type="spellStart"/>
+        <w:t xml:space="preserve">json += </w:t>
+      </w:r>
+      <w:proofErr w:type="gramStart"/>
       <w:r>
         <w:rPr>
           <w:rFonts w:ascii="Calibri Light" w:hAnsi="Calibri Light" w:cs="Calibri Light"/>
@@ -20611,9 +20917,9 @@
           <w:sz w:val="18"/>
           <w:szCs w:val="18"/>
         </w:rPr>
-        <w:t>outFileName</w:t>
-      </w:r>
-      <w:proofErr w:type="spellEnd"/>
+        <w:t>"  \</w:t>
+      </w:r>
+      <w:proofErr w:type="gramEnd"/>
       <w:r>
         <w:rPr>
           <w:rFonts w:ascii="Calibri Light" w:hAnsi="Calibri Light" w:cs="Calibri Light"/>
@@ -20622,13 +20928,10 @@
           <w:sz w:val="18"/>
           <w:szCs w:val="18"/>
         </w:rPr>
-        <w:t xml:space="preserve"> + "\",\n" +</w:t>
-      </w:r>
-    </w:p>
-    <w:p>
-      <w:pPr>
-        <w:spacing w:after="0" w:line="360" w:lineRule="auto"/>
-        <w:ind w:left="709"/>
+        <w:t xml:space="preserve">"out\":\""  + </w:t>
+      </w:r>
+      <w:proofErr w:type="spellStart"/>
+      <w:r>
         <w:rPr>
           <w:rFonts w:ascii="Calibri Light" w:hAnsi="Calibri Light" w:cs="Calibri Light"/>
           <w:i/>
@@ -20636,7 +20939,9 @@
           <w:sz w:val="18"/>
           <w:szCs w:val="18"/>
         </w:rPr>
-      </w:pPr>
+        <w:t>outFileName</w:t>
+      </w:r>
+      <w:proofErr w:type="spellEnd"/>
       <w:r>
         <w:rPr>
           <w:rFonts w:ascii="Calibri Light" w:hAnsi="Calibri Light" w:cs="Calibri Light"/>
@@ -20645,11 +20950,13 @@
           <w:sz w:val="18"/>
           <w:szCs w:val="18"/>
         </w:rPr>
-        <w:tab/>
-        <w:t xml:space="preserve">"  \"prof\":\"" + </w:t>
-      </w:r>
-      <w:proofErr w:type="spellStart"/>
-      <w:r>
+        <w:t xml:space="preserve"> + "\",\n" +</w:t>
+      </w:r>
+    </w:p>
+    <w:p>
+      <w:pPr>
+        <w:spacing w:after="0" w:line="360" w:lineRule="auto"/>
+        <w:ind w:left="709"/>
         <w:rPr>
           <w:rFonts w:ascii="Calibri Light" w:hAnsi="Calibri Light" w:cs="Calibri Light"/>
           <w:i/>
@@ -20657,9 +20964,7 @@
           <w:sz w:val="18"/>
           <w:szCs w:val="18"/>
         </w:rPr>
-        <w:t>profileFor</w:t>
-      </w:r>
-      <w:proofErr w:type="spellEnd"/>
+      </w:pPr>
       <w:r>
         <w:rPr>
           <w:rFonts w:ascii="Calibri Light" w:hAnsi="Calibri Light" w:cs="Calibri Light"/>
@@ -20668,9 +20973,9 @@
           <w:sz w:val="18"/>
           <w:szCs w:val="18"/>
         </w:rPr>
-        <w:t>(</w:t>
-      </w:r>
-      <w:proofErr w:type="spellStart"/>
+        <w:tab/>
+      </w:r>
+      <w:proofErr w:type="gramStart"/>
       <w:r>
         <w:rPr>
           <w:rFonts w:ascii="Calibri Light" w:hAnsi="Calibri Light" w:cs="Calibri Light"/>
@@ -20679,9 +20984,9 @@
           <w:sz w:val="18"/>
           <w:szCs w:val="18"/>
         </w:rPr>
-        <w:t>inFileName</w:t>
-      </w:r>
-      <w:proofErr w:type="spellEnd"/>
+        <w:t>"  \</w:t>
+      </w:r>
+      <w:proofErr w:type="gramEnd"/>
       <w:r>
         <w:rPr>
           <w:rFonts w:ascii="Calibri Light" w:hAnsi="Calibri Light" w:cs="Calibri Light"/>
@@ -20690,13 +20995,10 @@
           <w:sz w:val="18"/>
           <w:szCs w:val="18"/>
         </w:rPr>
-        <w:t>) + "\"\n" +</w:t>
-      </w:r>
-    </w:p>
-    <w:p>
-      <w:pPr>
-        <w:spacing w:after="0" w:line="360" w:lineRule="auto"/>
-        <w:ind w:left="709"/>
+        <w:t xml:space="preserve">"prof\":\"" + </w:t>
+      </w:r>
+      <w:proofErr w:type="spellStart"/>
+      <w:r>
         <w:rPr>
           <w:rFonts w:ascii="Calibri Light" w:hAnsi="Calibri Light" w:cs="Calibri Light"/>
           <w:i/>
@@ -20704,7 +21006,9 @@
           <w:sz w:val="18"/>
           <w:szCs w:val="18"/>
         </w:rPr>
-      </w:pPr>
+        <w:t>profileFor</w:t>
+      </w:r>
+      <w:proofErr w:type="spellEnd"/>
       <w:r>
         <w:rPr>
           <w:rFonts w:ascii="Calibri Light" w:hAnsi="Calibri Light" w:cs="Calibri Light"/>
@@ -20713,6 +21017,51 @@
           <w:sz w:val="18"/>
           <w:szCs w:val="18"/>
         </w:rPr>
+        <w:t>(</w:t>
+      </w:r>
+      <w:proofErr w:type="spellStart"/>
+      <w:r>
+        <w:rPr>
+          <w:rFonts w:ascii="Calibri Light" w:hAnsi="Calibri Light" w:cs="Calibri Light"/>
+          <w:i/>
+          <w:iCs/>
+          <w:sz w:val="18"/>
+          <w:szCs w:val="18"/>
+        </w:rPr>
+        <w:t>inFileName</w:t>
+      </w:r>
+      <w:proofErr w:type="spellEnd"/>
+      <w:r>
+        <w:rPr>
+          <w:rFonts w:ascii="Calibri Light" w:hAnsi="Calibri Light" w:cs="Calibri Light"/>
+          <w:i/>
+          <w:iCs/>
+          <w:sz w:val="18"/>
+          <w:szCs w:val="18"/>
+        </w:rPr>
+        <w:t>) + "\"\n" +</w:t>
+      </w:r>
+    </w:p>
+    <w:p>
+      <w:pPr>
+        <w:spacing w:after="0" w:line="360" w:lineRule="auto"/>
+        <w:ind w:left="709"/>
+        <w:rPr>
+          <w:rFonts w:ascii="Calibri Light" w:hAnsi="Calibri Light" w:cs="Calibri Light"/>
+          <w:i/>
+          <w:iCs/>
+          <w:sz w:val="18"/>
+          <w:szCs w:val="18"/>
+        </w:rPr>
+      </w:pPr>
+      <w:r>
+        <w:rPr>
+          <w:rFonts w:ascii="Calibri Light" w:hAnsi="Calibri Light" w:cs="Calibri Light"/>
+          <w:i/>
+          <w:iCs/>
+          <w:sz w:val="18"/>
+          <w:szCs w:val="18"/>
+        </w:rPr>
         <w:t>"}";</w:t>
       </w:r>
     </w:p>
@@ -20723,7 +21072,7 @@
           <w:rFonts w:cs="Calibri Light"/>
         </w:rPr>
       </w:pPr>
-      <w:bookmarkStart w:id="36" w:name="_Toc94631793"/>
+      <w:bookmarkStart w:id="37" w:name="_Toc94631793"/>
       <w:r>
         <w:rPr>
           <w:rFonts w:cs="Calibri Light"/>
@@ -20736,7 +21085,7 @@
         </w:rPr>
         <w:t>. Sample/test FPS code and service</w:t>
       </w:r>
-      <w:bookmarkEnd w:id="36"/>
+      <w:bookmarkEnd w:id="37"/>
     </w:p>
     <w:p>
       <w:pPr>
@@ -20858,7 +21207,7 @@
           <w:rFonts w:ascii="Calibri Light" w:hAnsi="Calibri Light" w:cs="Calibri Light"/>
           <w:i/>
         </w:rPr>
-        <w:t xml:space="preserve">    java -cp "target/lib/*":target/test_fps-0.0.1-SNAPSHOT.jar </w:t>
+        <w:t xml:space="preserve">    java -</w:t>
       </w:r>
       <w:proofErr w:type="spellStart"/>
       <w:r>
@@ -20866,6 +21215,22 @@
           <w:rFonts w:ascii="Calibri Light" w:hAnsi="Calibri Light" w:cs="Calibri Light"/>
           <w:i/>
         </w:rPr>
+        <w:t>cp</w:t>
+      </w:r>
+      <w:proofErr w:type="spellEnd"/>
+      <w:r>
+        <w:rPr>
+          <w:rFonts w:ascii="Calibri Light" w:hAnsi="Calibri Light" w:cs="Calibri Light"/>
+          <w:i/>
+        </w:rPr>
+        <w:t xml:space="preserve"> "target/lib/*":target/test_fps-0.0.1-SNAPSHOT.jar </w:t>
+      </w:r>
+      <w:proofErr w:type="spellStart"/>
+      <w:r>
+        <w:rPr>
+          <w:rFonts w:ascii="Calibri Light" w:hAnsi="Calibri Light" w:cs="Calibri Light"/>
+          <w:i/>
+        </w:rPr>
         <w:t>com.zetes.projects.bosa.testfps.Main</w:t>
       </w:r>
       <w:proofErr w:type="spellEnd"/>
@@ -20893,7 +21258,23 @@
           <w:rFonts w:ascii="Calibri Light" w:hAnsi="Calibri Light" w:cs="Calibri Light"/>
           <w:i/>
         </w:rPr>
-        <w:t xml:space="preserve">    java -cp "target/lib/*";target/test_fps-0.0.1-SNAPSHOT.jar </w:t>
+        <w:t xml:space="preserve">    java -</w:t>
+      </w:r>
+      <w:proofErr w:type="spellStart"/>
+      <w:r>
+        <w:rPr>
+          <w:rFonts w:ascii="Calibri Light" w:hAnsi="Calibri Light" w:cs="Calibri Light"/>
+          <w:i/>
+        </w:rPr>
+        <w:t>cp</w:t>
+      </w:r>
+      <w:proofErr w:type="spellEnd"/>
+      <w:r>
+        <w:rPr>
+          <w:rFonts w:ascii="Calibri Light" w:hAnsi="Calibri Light" w:cs="Calibri Light"/>
+          <w:i/>
+        </w:rPr>
+        <w:t xml:space="preserve"> "target/lib/*";target/test_fps-0.0.1-SNAPSHOT.jar </w:t>
       </w:r>
       <w:proofErr w:type="spellStart"/>
       <w:r>
@@ -21062,7 +21443,7 @@
           <w:rFonts w:cs="Calibri Light"/>
         </w:rPr>
       </w:pPr>
-      <w:bookmarkStart w:id="37" w:name="_Toc94631794"/>
+      <w:bookmarkStart w:id="38" w:name="_Toc94631794"/>
       <w:r>
         <w:rPr>
           <w:rFonts w:cs="Calibri Light"/>
@@ -21075,7 +21456,7 @@
         </w:rPr>
         <w:t>References</w:t>
       </w:r>
-      <w:bookmarkEnd w:id="37"/>
+      <w:bookmarkEnd w:id="38"/>
     </w:p>
     <w:p>
       <w:pPr>
@@ -21165,7 +21546,6 @@
         <w:rPr>
           <w:rFonts w:ascii="Calibri Light" w:hAnsi="Calibri Light" w:cs="Calibri Light"/>
         </w:rPr>
-        <w:lastRenderedPageBreak/>
         <w:t xml:space="preserve">[3] Sample/test FPS service: </w:t>
       </w:r>
       <w:hyperlink r:id="rId34">
@@ -21188,6 +21568,7 @@
         <w:rPr>
           <w:rFonts w:ascii="Calibri Light" w:hAnsi="Calibri Light" w:cs="Calibri Light"/>
         </w:rPr>
+        <w:lastRenderedPageBreak/>
         <w:t xml:space="preserve">[4] </w:t>
       </w:r>
       <w:hyperlink r:id="rId35">
@@ -21257,7 +21638,7 @@
 </file>
 
 <file path=word/endnotes.xml><?xml version="1.0" encoding="utf-8"?>
-<w:endnotes xmlns:wpc="http://schemas.microsoft.com/office/word/2010/wordprocessingCanvas" xmlns:cx="http://schemas.microsoft.com/office/drawing/2014/chartex" xmlns:cx1="http://schemas.microsoft.com/office/drawing/2015/9/8/chartex" xmlns:cx2="http://schemas.microsoft.com/office/drawing/2015/10/21/chartex" xmlns:cx3="http://schemas.microsoft.com/office/drawing/2016/5/9/chartex" xmlns:cx4="http://schemas.microsoft.com/office/drawing/2016/5/10/chartex" xmlns:cx5="http://schemas.microsoft.com/office/drawing/2016/5/11/chartex" xmlns:cx6="http://schemas.microsoft.com/office/drawing/2016/5/12/chartex" xmlns:cx7="http://schemas.microsoft.com/office/drawing/2016/5/13/chartex" xmlns:cx8="http://schemas.microsoft.com/office/drawing/2016/5/14/chartex" xmlns:mc="http://schemas.openxmlformats.org/markup-compatibility/2006" xmlns:aink="http://schemas.microsoft.com/office/drawing/2016/ink" xmlns:am3d="http://schemas.microsoft.com/office/drawing/2017/model3d" xmlns:o="urn:schemas-microsoft-com:office:office" xmlns:r="http://schemas.openxmlformats.org/officeDocument/2006/relationships" xmlns:m="http://schemas.openxmlformats.org/officeDocument/2006/math" xmlns:v="urn:schemas-microsoft-com:vml" xmlns:wp14="http://schemas.microsoft.com/office/word/2010/wordprocessingDrawing" xmlns:wp="http://schemas.openxmlformats.org/drawingml/2006/wordprocessingDrawing" xmlns:w10="urn:schemas-microsoft-com:office:word" xmlns:w="http://schemas.openxmlformats.org/wordprocessingml/2006/main" xmlns:w14="http://schemas.microsoft.com/office/word/2010/wordml" xmlns:w15="http://schemas.microsoft.com/office/word/2012/wordml" xmlns:w16cex="http://schemas.microsoft.com/office/word/2018/wordml/cex" xmlns:w16cid="http://schemas.microsoft.com/office/word/2016/wordml/cid" xmlns:w16="http://schemas.microsoft.com/office/word/2018/wordml" xmlns:w16sdtdh="http://schemas.microsoft.com/office/word/2020/wordml/sdtdatahash" xmlns:w16se="http://schemas.microsoft.com/office/word/2015/wordml/symex" xmlns:wpg="http://schemas.microsoft.com/office/word/2010/wordprocessingGroup" xmlns:wpi="http://schemas.microsoft.com/office/word/2010/wordprocessingInk" xmlns:wne="http://schemas.microsoft.com/office/word/2006/wordml" xmlns:wps="http://schemas.microsoft.com/office/word/2010/wordprocessingShape" mc:Ignorable="w14 w15 w16se w16cid w16 w16cex w16sdtdh wp14">
+<w:endnotes xmlns:wpc="http://schemas.microsoft.com/office/word/2010/wordprocessingCanvas" xmlns:cx="http://schemas.microsoft.com/office/drawing/2014/chartex" xmlns:cx1="http://schemas.microsoft.com/office/drawing/2015/9/8/chartex" xmlns:mc="http://schemas.openxmlformats.org/markup-compatibility/2006" xmlns:o="urn:schemas-microsoft-com:office:office" xmlns:r="http://schemas.openxmlformats.org/officeDocument/2006/relationships" xmlns:m="http://schemas.openxmlformats.org/officeDocument/2006/math" xmlns:v="urn:schemas-microsoft-com:vml" xmlns:wp14="http://schemas.microsoft.com/office/word/2010/wordprocessingDrawing" xmlns:wp="http://schemas.openxmlformats.org/drawingml/2006/wordprocessingDrawing" xmlns:w10="urn:schemas-microsoft-com:office:word" xmlns:w="http://schemas.openxmlformats.org/wordprocessingml/2006/main" xmlns:w14="http://schemas.microsoft.com/office/word/2010/wordml" xmlns:w15="http://schemas.microsoft.com/office/word/2012/wordml" xmlns:w16se="http://schemas.microsoft.com/office/word/2015/wordml/symex" xmlns:wpg="http://schemas.microsoft.com/office/word/2010/wordprocessingGroup" xmlns:wpi="http://schemas.microsoft.com/office/word/2010/wordprocessingInk" xmlns:wne="http://schemas.microsoft.com/office/word/2006/wordml" xmlns:wps="http://schemas.microsoft.com/office/word/2010/wordprocessingShape" mc:Ignorable="w14 w15 w16se wp14">
   <w:endnote w:type="separator" w:id="-1">
     <w:p>
       <w:pPr>
@@ -21282,7 +21663,7 @@
 </file>
 
 <file path=word/footer1.xml><?xml version="1.0" encoding="utf-8"?>
-<w:ftr xmlns:wpc="http://schemas.microsoft.com/office/word/2010/wordprocessingCanvas" xmlns:cx="http://schemas.microsoft.com/office/drawing/2014/chartex" xmlns:cx1="http://schemas.microsoft.com/office/drawing/2015/9/8/chartex" xmlns:cx2="http://schemas.microsoft.com/office/drawing/2015/10/21/chartex" xmlns:cx3="http://schemas.microsoft.com/office/drawing/2016/5/9/chartex" xmlns:cx4="http://schemas.microsoft.com/office/drawing/2016/5/10/chartex" xmlns:cx5="http://schemas.microsoft.com/office/drawing/2016/5/11/chartex" xmlns:cx6="http://schemas.microsoft.com/office/drawing/2016/5/12/chartex" xmlns:cx7="http://schemas.microsoft.com/office/drawing/2016/5/13/chartex" xmlns:cx8="http://schemas.microsoft.com/office/drawing/2016/5/14/chartex" xmlns:mc="http://schemas.openxmlformats.org/markup-compatibility/2006" xmlns:aink="http://schemas.microsoft.com/office/drawing/2016/ink" xmlns:am3d="http://schemas.microsoft.com/office/drawing/2017/model3d" xmlns:o="urn:schemas-microsoft-com:office:office" xmlns:r="http://schemas.openxmlformats.org/officeDocument/2006/relationships" xmlns:m="http://schemas.openxmlformats.org/officeDocument/2006/math" xmlns:v="urn:schemas-microsoft-com:vml" xmlns:wp14="http://schemas.microsoft.com/office/word/2010/wordprocessingDrawing" xmlns:wp="http://schemas.openxmlformats.org/drawingml/2006/wordprocessingDrawing" xmlns:w10="urn:schemas-microsoft-com:office:word" xmlns:w="http://schemas.openxmlformats.org/wordprocessingml/2006/main" xmlns:w14="http://schemas.microsoft.com/office/word/2010/wordml" xmlns:w15="http://schemas.microsoft.com/office/word/2012/wordml" xmlns:w16cex="http://schemas.microsoft.com/office/word/2018/wordml/cex" xmlns:w16cid="http://schemas.microsoft.com/office/word/2016/wordml/cid" xmlns:w16="http://schemas.microsoft.com/office/word/2018/wordml" xmlns:w16sdtdh="http://schemas.microsoft.com/office/word/2020/wordml/sdtdatahash" xmlns:w16se="http://schemas.microsoft.com/office/word/2015/wordml/symex" xmlns:wpg="http://schemas.microsoft.com/office/word/2010/wordprocessingGroup" xmlns:wpi="http://schemas.microsoft.com/office/word/2010/wordprocessingInk" xmlns:wne="http://schemas.microsoft.com/office/word/2006/wordml" xmlns:wps="http://schemas.microsoft.com/office/word/2010/wordprocessingShape" mc:Ignorable="w14 w15 w16se w16cid w16 w16cex w16sdtdh wp14">
+<w:ftr xmlns:wpc="http://schemas.microsoft.com/office/word/2010/wordprocessingCanvas" xmlns:cx="http://schemas.microsoft.com/office/drawing/2014/chartex" xmlns:cx1="http://schemas.microsoft.com/office/drawing/2015/9/8/chartex" xmlns:mc="http://schemas.openxmlformats.org/markup-compatibility/2006" xmlns:o="urn:schemas-microsoft-com:office:office" xmlns:r="http://schemas.openxmlformats.org/officeDocument/2006/relationships" xmlns:m="http://schemas.openxmlformats.org/officeDocument/2006/math" xmlns:v="urn:schemas-microsoft-com:vml" xmlns:wp14="http://schemas.microsoft.com/office/word/2010/wordprocessingDrawing" xmlns:wp="http://schemas.openxmlformats.org/drawingml/2006/wordprocessingDrawing" xmlns:w10="urn:schemas-microsoft-com:office:word" xmlns:w="http://schemas.openxmlformats.org/wordprocessingml/2006/main" xmlns:w14="http://schemas.microsoft.com/office/word/2010/wordml" xmlns:w15="http://schemas.microsoft.com/office/word/2012/wordml" xmlns:w16se="http://schemas.microsoft.com/office/word/2015/wordml/symex" xmlns:wpg="http://schemas.microsoft.com/office/word/2010/wordprocessingGroup" xmlns:wpi="http://schemas.microsoft.com/office/word/2010/wordprocessingInk" xmlns:wne="http://schemas.microsoft.com/office/word/2006/wordml" xmlns:wps="http://schemas.microsoft.com/office/word/2010/wordprocessingShape" mc:Ignorable="w14 w15 w16se wp14">
   <w:tbl>
     <w:tblPr>
       <w:tblpPr w:leftFromText="187" w:rightFromText="187" w:vertAnchor="text" w:tblpY="1"/>
@@ -21364,8 +21745,9 @@
             <w:rPr>
               <w:rFonts w:ascii="Cambria" w:hAnsi="Cambria"/>
               <w:b/>
+              <w:noProof/>
             </w:rPr>
-            <w:t>10</w:t>
+            <w:t>19</w:t>
           </w:r>
           <w:r>
             <w:rPr>
@@ -21467,7 +21849,7 @@
 </file>
 
 <file path=word/footnotes.xml><?xml version="1.0" encoding="utf-8"?>
-<w:footnotes xmlns:wpc="http://schemas.microsoft.com/office/word/2010/wordprocessingCanvas" xmlns:cx="http://schemas.microsoft.com/office/drawing/2014/chartex" xmlns:cx1="http://schemas.microsoft.com/office/drawing/2015/9/8/chartex" xmlns:cx2="http://schemas.microsoft.com/office/drawing/2015/10/21/chartex" xmlns:cx3="http://schemas.microsoft.com/office/drawing/2016/5/9/chartex" xmlns:cx4="http://schemas.microsoft.com/office/drawing/2016/5/10/chartex" xmlns:cx5="http://schemas.microsoft.com/office/drawing/2016/5/11/chartex" xmlns:cx6="http://schemas.microsoft.com/office/drawing/2016/5/12/chartex" xmlns:cx7="http://schemas.microsoft.com/office/drawing/2016/5/13/chartex" xmlns:cx8="http://schemas.microsoft.com/office/drawing/2016/5/14/chartex" xmlns:mc="http://schemas.openxmlformats.org/markup-compatibility/2006" xmlns:aink="http://schemas.microsoft.com/office/drawing/2016/ink" xmlns:am3d="http://schemas.microsoft.com/office/drawing/2017/model3d" xmlns:o="urn:schemas-microsoft-com:office:office" xmlns:r="http://schemas.openxmlformats.org/officeDocument/2006/relationships" xmlns:m="http://schemas.openxmlformats.org/officeDocument/2006/math" xmlns:v="urn:schemas-microsoft-com:vml" xmlns:wp14="http://schemas.microsoft.com/office/word/2010/wordprocessingDrawing" xmlns:wp="http://schemas.openxmlformats.org/drawingml/2006/wordprocessingDrawing" xmlns:w10="urn:schemas-microsoft-com:office:word" xmlns:w="http://schemas.openxmlformats.org/wordprocessingml/2006/main" xmlns:w14="http://schemas.microsoft.com/office/word/2010/wordml" xmlns:w15="http://schemas.microsoft.com/office/word/2012/wordml" xmlns:w16cex="http://schemas.microsoft.com/office/word/2018/wordml/cex" xmlns:w16cid="http://schemas.microsoft.com/office/word/2016/wordml/cid" xmlns:w16="http://schemas.microsoft.com/office/word/2018/wordml" xmlns:w16sdtdh="http://schemas.microsoft.com/office/word/2020/wordml/sdtdatahash" xmlns:w16se="http://schemas.microsoft.com/office/word/2015/wordml/symex" xmlns:wpg="http://schemas.microsoft.com/office/word/2010/wordprocessingGroup" xmlns:wpi="http://schemas.microsoft.com/office/word/2010/wordprocessingInk" xmlns:wne="http://schemas.microsoft.com/office/word/2006/wordml" xmlns:wps="http://schemas.microsoft.com/office/word/2010/wordprocessingShape" mc:Ignorable="w14 w15 w16se w16cid w16 w16cex w16sdtdh wp14">
+<w:footnotes xmlns:wpc="http://schemas.microsoft.com/office/word/2010/wordprocessingCanvas" xmlns:cx="http://schemas.microsoft.com/office/drawing/2014/chartex" xmlns:cx1="http://schemas.microsoft.com/office/drawing/2015/9/8/chartex" xmlns:mc="http://schemas.openxmlformats.org/markup-compatibility/2006" xmlns:o="urn:schemas-microsoft-com:office:office" xmlns:r="http://schemas.openxmlformats.org/officeDocument/2006/relationships" xmlns:m="http://schemas.openxmlformats.org/officeDocument/2006/math" xmlns:v="urn:schemas-microsoft-com:vml" xmlns:wp14="http://schemas.microsoft.com/office/word/2010/wordprocessingDrawing" xmlns:wp="http://schemas.openxmlformats.org/drawingml/2006/wordprocessingDrawing" xmlns:w10="urn:schemas-microsoft-com:office:word" xmlns:w="http://schemas.openxmlformats.org/wordprocessingml/2006/main" xmlns:w14="http://schemas.microsoft.com/office/word/2010/wordml" xmlns:w15="http://schemas.microsoft.com/office/word/2012/wordml" xmlns:w16se="http://schemas.microsoft.com/office/word/2015/wordml/symex" xmlns:wpg="http://schemas.microsoft.com/office/word/2010/wordprocessingGroup" xmlns:wpi="http://schemas.microsoft.com/office/word/2010/wordprocessingInk" xmlns:wne="http://schemas.microsoft.com/office/word/2006/wordml" xmlns:wps="http://schemas.microsoft.com/office/word/2010/wordprocessingShape" mc:Ignorable="w14 w15 w16se wp14">
   <w:footnote w:type="separator" w:id="-1">
     <w:p>
       <w:pPr>
@@ -21492,7 +21874,7 @@
 </file>
 
 <file path=word/numbering.xml><?xml version="1.0" encoding="utf-8"?>
-<w:numbering xmlns:wpc="http://schemas.microsoft.com/office/word/2010/wordprocessingCanvas" xmlns:cx="http://schemas.microsoft.com/office/drawing/2014/chartex" xmlns:cx1="http://schemas.microsoft.com/office/drawing/2015/9/8/chartex" xmlns:cx2="http://schemas.microsoft.com/office/drawing/2015/10/21/chartex" xmlns:cx3="http://schemas.microsoft.com/office/drawing/2016/5/9/chartex" xmlns:cx4="http://schemas.microsoft.com/office/drawing/2016/5/10/chartex" xmlns:cx5="http://schemas.microsoft.com/office/drawing/2016/5/11/chartex" xmlns:cx6="http://schemas.microsoft.com/office/drawing/2016/5/12/chartex" xmlns:cx7="http://schemas.microsoft.com/office/drawing/2016/5/13/chartex" xmlns:cx8="http://schemas.microsoft.com/office/drawing/2016/5/14/chartex" xmlns:mc="http://schemas.openxmlformats.org/markup-compatibility/2006" xmlns:aink="http://schemas.microsoft.com/office/drawing/2016/ink" xmlns:am3d="http://schemas.microsoft.com/office/drawing/2017/model3d" xmlns:o="urn:schemas-microsoft-com:office:office" xmlns:r="http://schemas.openxmlformats.org/officeDocument/2006/relationships" xmlns:m="http://schemas.openxmlformats.org/officeDocument/2006/math" xmlns:v="urn:schemas-microsoft-com:vml" xmlns:wp14="http://schemas.microsoft.com/office/word/2010/wordprocessingDrawing" xmlns:wp="http://schemas.openxmlformats.org/drawingml/2006/wordprocessingDrawing" xmlns:w10="urn:schemas-microsoft-com:office:word" xmlns:w="http://schemas.openxmlformats.org/wordprocessingml/2006/main" xmlns:w14="http://schemas.microsoft.com/office/word/2010/wordml" xmlns:w15="http://schemas.microsoft.com/office/word/2012/wordml" xmlns:w16cex="http://schemas.microsoft.com/office/word/2018/wordml/cex" xmlns:w16cid="http://schemas.microsoft.com/office/word/2016/wordml/cid" xmlns:w16="http://schemas.microsoft.com/office/word/2018/wordml" xmlns:w16sdtdh="http://schemas.microsoft.com/office/word/2020/wordml/sdtdatahash" xmlns:w16se="http://schemas.microsoft.com/office/word/2015/wordml/symex" xmlns:wpg="http://schemas.microsoft.com/office/word/2010/wordprocessingGroup" xmlns:wpi="http://schemas.microsoft.com/office/word/2010/wordprocessingInk" xmlns:wne="http://schemas.microsoft.com/office/word/2006/wordml" xmlns:wps="http://schemas.microsoft.com/office/word/2010/wordprocessingShape" mc:Ignorable="w14 w15 w16se w16cid w16 w16cex w16sdtdh wp14">
+<w:numbering xmlns:wpc="http://schemas.microsoft.com/office/word/2010/wordprocessingCanvas" xmlns:cx="http://schemas.microsoft.com/office/drawing/2014/chartex" xmlns:cx1="http://schemas.microsoft.com/office/drawing/2015/9/8/chartex" xmlns:mc="http://schemas.openxmlformats.org/markup-compatibility/2006" xmlns:o="urn:schemas-microsoft-com:office:office" xmlns:r="http://schemas.openxmlformats.org/officeDocument/2006/relationships" xmlns:m="http://schemas.openxmlformats.org/officeDocument/2006/math" xmlns:v="urn:schemas-microsoft-com:vml" xmlns:wp14="http://schemas.microsoft.com/office/word/2010/wordprocessingDrawing" xmlns:wp="http://schemas.openxmlformats.org/drawingml/2006/wordprocessingDrawing" xmlns:w10="urn:schemas-microsoft-com:office:word" xmlns:w="http://schemas.openxmlformats.org/wordprocessingml/2006/main" xmlns:w14="http://schemas.microsoft.com/office/word/2010/wordml" xmlns:w15="http://schemas.microsoft.com/office/word/2012/wordml" xmlns:w16se="http://schemas.microsoft.com/office/word/2015/wordml/symex" xmlns:wpg="http://schemas.microsoft.com/office/word/2010/wordprocessingGroup" xmlns:wpi="http://schemas.microsoft.com/office/word/2010/wordprocessingInk" xmlns:wne="http://schemas.microsoft.com/office/word/2006/wordml" xmlns:wps="http://schemas.microsoft.com/office/word/2010/wordprocessingShape" mc:Ignorable="w14 w15 w16se wp14">
   <w:abstractNum w:abstractNumId="0" w15:restartNumberingAfterBreak="0">
     <w:nsid w:val="8BFA2CDB"/>
     <w:multiLevelType w:val="hybridMultilevel"/>
@@ -25625,7 +26007,7 @@
 </file>
 
 <file path=word/styles.xml><?xml version="1.0" encoding="utf-8"?>
-<w:styles xmlns:mc="http://schemas.openxmlformats.org/markup-compatibility/2006" xmlns:r="http://schemas.openxmlformats.org/officeDocument/2006/relationships" xmlns:w="http://schemas.openxmlformats.org/wordprocessingml/2006/main" xmlns:w14="http://schemas.microsoft.com/office/word/2010/wordml" xmlns:w15="http://schemas.microsoft.com/office/word/2012/wordml" xmlns:w16cex="http://schemas.microsoft.com/office/word/2018/wordml/cex" xmlns:w16cid="http://schemas.microsoft.com/office/word/2016/wordml/cid" xmlns:w16="http://schemas.microsoft.com/office/word/2018/wordml" xmlns:w16sdtdh="http://schemas.microsoft.com/office/word/2020/wordml/sdtdatahash" xmlns:w16se="http://schemas.microsoft.com/office/word/2015/wordml/symex" mc:Ignorable="w14 w15 w16se w16cid w16 w16cex w16sdtdh">
+<w:styles xmlns:mc="http://schemas.openxmlformats.org/markup-compatibility/2006" xmlns:r="http://schemas.openxmlformats.org/officeDocument/2006/relationships" xmlns:w="http://schemas.openxmlformats.org/wordprocessingml/2006/main" xmlns:w14="http://schemas.microsoft.com/office/word/2010/wordml" xmlns:w15="http://schemas.microsoft.com/office/word/2012/wordml" xmlns:w16se="http://schemas.microsoft.com/office/word/2015/wordml/symex" mc:Ignorable="w14 w15 w16se">
   <w:docDefaults>
     <w:rPrDefault>
       <w:rPr>
@@ -25641,7 +26023,7 @@
       </w:pPr>
     </w:pPrDefault>
   </w:docDefaults>
-  <w:latentStyles w:defLockedState="0" w:defUIPriority="99" w:defSemiHidden="0" w:defUnhideWhenUsed="0" w:defQFormat="0" w:count="376">
+  <w:latentStyles w:defLockedState="0" w:defUIPriority="99" w:defSemiHidden="0" w:defUnhideWhenUsed="0" w:defQFormat="0" w:count="371">
     <w:lsdException w:name="Normal" w:uiPriority="0" w:qFormat="1"/>
     <w:lsdException w:name="heading 1" w:uiPriority="9" w:qFormat="1"/>
     <w:lsdException w:name="heading 2" w:semiHidden="1" w:uiPriority="9" w:unhideWhenUsed="1" w:qFormat="1"/>
@@ -26013,11 +26395,6 @@
     <w:lsdException w:name="List Table 5 Dark Accent 6" w:uiPriority="50"/>
     <w:lsdException w:name="List Table 6 Colorful Accent 6" w:uiPriority="51"/>
     <w:lsdException w:name="List Table 7 Colorful Accent 6" w:uiPriority="52"/>
-    <w:lsdException w:name="Mention" w:semiHidden="1" w:unhideWhenUsed="1"/>
-    <w:lsdException w:name="Smart Hyperlink" w:semiHidden="1" w:unhideWhenUsed="1"/>
-    <w:lsdException w:name="Hashtag" w:semiHidden="1" w:unhideWhenUsed="1"/>
-    <w:lsdException w:name="Unresolved Mention" w:semiHidden="1" w:unhideWhenUsed="1"/>
-    <w:lsdException w:name="Smart Link" w:semiHidden="1" w:unhideWhenUsed="1"/>
   </w:latentStyles>
   <w:style w:type="paragraph" w:default="1" w:styleId="Normal">
     <w:name w:val="Normal"/>
@@ -26617,7 +26994,7 @@
       <w:lang w:val="nl-BE"/>
     </w:rPr>
   </w:style>
-  <w:style w:type="character" w:styleId="UnresolvedMention">
+  <w:style w:type="character" w:customStyle="1" w:styleId="UnresolvedMention">
     <w:name w:val="Unresolved Mention"/>
     <w:basedOn w:val="DefaultParagraphFont"/>
     <w:uiPriority w:val="99"/>
@@ -26920,7 +27297,7 @@
 </file>
 
 <file path=customXml/itemProps1.xml><?xml version="1.0" encoding="utf-8"?>
-<ds:datastoreItem xmlns:ds="http://schemas.openxmlformats.org/officeDocument/2006/customXml" ds:itemID="{224F47EE-E38F-47D7-A7AF-1C784217CF01}">
+<ds:datastoreItem xmlns:ds="http://schemas.openxmlformats.org/officeDocument/2006/customXml" ds:itemID="{4605A720-BCA0-4068-980C-5FADC42D4F88}">
   <ds:schemaRefs>
     <ds:schemaRef ds:uri="http://schemas.openxmlformats.org/officeDocument/2006/bibliography"/>
   </ds:schemaRefs>

</xml_diff>